<commit_message>
Documentation - to add NN details
</commit_message>
<xml_diff>
--- a/Documentation.docx
+++ b/Documentation.docx
@@ -5,9 +5,181 @@
     <w:p>
       <w:pPr>
         <w:pStyle w:val="Title"/>
+        <w:rPr>
+          <w:b/>
+          <w:sz w:val="72"/>
+        </w:rPr>
       </w:pPr>
-      <w:r>
-        <w:t>Predictive Modelling for ATM Cash Demand</w:t>
+    </w:p>
+    <w:p/>
+    <w:p/>
+    <w:p/>
+    <w:p/>
+    <w:p/>
+    <w:p/>
+    <w:p/>
+    <w:p/>
+    <w:p/>
+    <w:p/>
+    <w:p/>
+    <w:p/>
+    <w:p/>
+    <w:p/>
+    <w:p/>
+    <w:p/>
+    <w:p/>
+    <w:p/>
+    <w:p/>
+    <w:p/>
+    <w:p>
+      <w:pPr>
+        <w:pStyle w:val="Title"/>
+        <w:jc w:val="right"/>
+        <w:rPr>
+          <w:b/>
+          <w:sz w:val="72"/>
+        </w:rPr>
+      </w:pPr>
+      <w:r>
+        <w:rPr>
+          <w:b/>
+          <w:sz w:val="72"/>
+        </w:rPr>
+        <w:t xml:space="preserve">Predictive Modelling for </w:t>
+      </w:r>
+      <w:r>
+        <w:rPr>
+          <w:b/>
+          <w:sz w:val="72"/>
+        </w:rPr>
+        <w:br/>
+      </w:r>
+      <w:r>
+        <w:rPr>
+          <w:b/>
+          <w:sz w:val="72"/>
+        </w:rPr>
+        <w:t>ATM Cash Demand</w:t>
+      </w:r>
+    </w:p>
+    <w:p>
+      <w:pPr>
+        <w:jc w:val="right"/>
+      </w:pPr>
+      <w:r>
+        <w:rPr>
+          <w:noProof/>
+          <w:lang w:eastAsia="en-AU"/>
+        </w:rPr>
+        <mc:AlternateContent>
+          <mc:Choice Requires="wps">
+            <w:drawing>
+              <wp:anchor distT="0" distB="0" distL="114300" distR="114300" simplePos="0" relativeHeight="251680768" behindDoc="0" locked="0" layoutInCell="1" allowOverlap="1">
+                <wp:simplePos x="0" y="0"/>
+                <wp:positionH relativeFrom="column">
+                  <wp:posOffset>-46182</wp:posOffset>
+                </wp:positionH>
+                <wp:positionV relativeFrom="paragraph">
+                  <wp:posOffset>103736</wp:posOffset>
+                </wp:positionV>
+                <wp:extent cx="5846618" cy="0"/>
+                <wp:effectExtent l="0" t="0" r="20955" b="19050"/>
+                <wp:wrapNone/>
+                <wp:docPr id="14" name="Straight Connector 14"/>
+                <wp:cNvGraphicFramePr/>
+                <a:graphic xmlns:a="http://schemas.openxmlformats.org/drawingml/2006/main">
+                  <a:graphicData uri="http://schemas.microsoft.com/office/word/2010/wordprocessingShape">
+                    <wps:wsp>
+                      <wps:cNvCnPr/>
+                      <wps:spPr>
+                        <a:xfrm flipH="1">
+                          <a:off x="0" y="0"/>
+                          <a:ext cx="5846618" cy="0"/>
+                        </a:xfrm>
+                        <a:prstGeom prst="line">
+                          <a:avLst/>
+                        </a:prstGeom>
+                        <a:ln w="12700">
+                          <a:solidFill>
+                            <a:schemeClr val="bg1">
+                              <a:lumMod val="75000"/>
+                            </a:schemeClr>
+                          </a:solidFill>
+                        </a:ln>
+                      </wps:spPr>
+                      <wps:style>
+                        <a:lnRef idx="1">
+                          <a:schemeClr val="accent1"/>
+                        </a:lnRef>
+                        <a:fillRef idx="0">
+                          <a:schemeClr val="accent1"/>
+                        </a:fillRef>
+                        <a:effectRef idx="0">
+                          <a:schemeClr val="accent1"/>
+                        </a:effectRef>
+                        <a:fontRef idx="minor">
+                          <a:schemeClr val="tx1"/>
+                        </a:fontRef>
+                      </wps:style>
+                      <wps:bodyPr/>
+                    </wps:wsp>
+                  </a:graphicData>
+                </a:graphic>
+              </wp:anchor>
+            </w:drawing>
+          </mc:Choice>
+          <mc:Fallback>
+            <w:pict>
+              <v:line w14:anchorId="2FEC63C7" id="Straight Connector 14" o:spid="_x0000_s1026" style="position:absolute;flip:x;z-index:251680768;visibility:visible;mso-wrap-style:square;mso-wrap-distance-left:9pt;mso-wrap-distance-top:0;mso-wrap-distance-right:9pt;mso-wrap-distance-bottom:0;mso-position-horizontal:absolute;mso-position-horizontal-relative:text;mso-position-vertical:absolute;mso-position-vertical-relative:text" from="-3.65pt,8.15pt" to="456.7pt,8.15pt" o:gfxdata="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" strokecolor="#bfbfbf [2412]" strokeweight="1pt">
+                <v:stroke joinstyle="miter"/>
+              </v:line>
+            </w:pict>
+          </mc:Fallback>
+        </mc:AlternateContent>
+      </w:r>
+    </w:p>
+    <w:p>
+      <w:pPr>
+        <w:jc w:val="right"/>
+        <w:rPr>
+          <w:sz w:val="28"/>
+        </w:rPr>
+      </w:pPr>
+      <w:r>
+        <w:rPr>
+          <w:sz w:val="28"/>
+        </w:rPr>
+        <w:t>Rowena Kok 440256380</w:t>
+      </w:r>
+    </w:p>
+    <w:p>
+      <w:pPr>
+        <w:jc w:val="right"/>
+        <w:rPr>
+          <w:sz w:val="28"/>
+        </w:rPr>
+      </w:pPr>
+      <w:r>
+        <w:rPr>
+          <w:sz w:val="28"/>
+        </w:rPr>
+        <w:t>Charles Christopher Hyland 450411920</w:t>
+      </w:r>
+    </w:p>
+    <w:p>
+      <w:pPr>
+        <w:rPr>
+          <w:rFonts w:asciiTheme="majorHAnsi" w:eastAsiaTheme="majorEastAsia" w:hAnsiTheme="majorHAnsi" w:cstheme="majorBidi"/>
+          <w:b/>
+          <w:bCs/>
+          <w:smallCaps/>
+          <w:color w:val="000000" w:themeColor="text1"/>
+          <w:sz w:val="36"/>
+          <w:szCs w:val="36"/>
+        </w:rPr>
+      </w:pPr>
+      <w:r>
+        <w:br w:type="page"/>
       </w:r>
     </w:p>
     <w:p>
@@ -15,6 +187,7 @@
         <w:pStyle w:val="Heading1"/>
       </w:pPr>
       <w:r>
+        <w:lastRenderedPageBreak/>
         <w:t>Exploratory data analysis</w:t>
       </w:r>
     </w:p>
@@ -307,7 +480,6 @@
                 <w:i/>
               </w:rPr>
             </w:pPr>
-            <w:proofErr w:type="spellStart"/>
             <w:r>
               <w:rPr>
                 <w:b w:val="0"/>
@@ -315,7 +487,6 @@
               </w:rPr>
               <w:t>Center</w:t>
             </w:r>
-            <w:proofErr w:type="spellEnd"/>
           </w:p>
         </w:tc>
         <w:tc>
@@ -327,15 +498,7 @@
               <w:cnfStyle w:val="000000000000" w:firstRow="0" w:lastRow="0" w:firstColumn="0" w:lastColumn="0" w:oddVBand="0" w:evenVBand="0" w:oddHBand="0" w:evenHBand="0" w:firstRowFirstColumn="0" w:firstRowLastColumn="0" w:lastRowFirstColumn="0" w:lastRowLastColumn="0"/>
             </w:pPr>
             <w:r>
-              <w:t xml:space="preserve">1 of the ATM is located in a </w:t>
-            </w:r>
-            <w:proofErr w:type="spellStart"/>
-            <w:r>
-              <w:t>center</w:t>
-            </w:r>
-            <w:proofErr w:type="spellEnd"/>
-            <w:r>
-              <w:t xml:space="preserve"> (shopping, airport, etc.), 0 if not</w:t>
+              <w:t>1 of the ATM is located in a center (shopping, airport, etc.), 0 if not</w:t>
             </w:r>
           </w:p>
         </w:tc>
@@ -399,15 +562,7 @@
         <w:t>revealed the following</w:t>
       </w:r>
       <w:r>
-        <w:t xml:space="preserve"> information for the continuous variables Withdraw, Shops and ATMS, and the binary variables Downtown, Weekday, </w:t>
-      </w:r>
-      <w:proofErr w:type="spellStart"/>
-      <w:r>
-        <w:t>Center</w:t>
-      </w:r>
-      <w:proofErr w:type="spellEnd"/>
-      <w:r>
-        <w:t xml:space="preserve"> and High</w:t>
+        <w:t xml:space="preserve"> information for the continuous variables Withdraw, Shops and ATMS, and the binary variables Downtown, Weekday, Center and High</w:t>
       </w:r>
       <w:r>
         <w:t>:</w:t>
@@ -974,7 +1129,6 @@
                 <w:i/>
               </w:rPr>
             </w:pPr>
-            <w:proofErr w:type="spellStart"/>
             <w:r>
               <w:rPr>
                 <w:b w:val="0"/>
@@ -982,7 +1136,6 @@
               </w:rPr>
               <w:t>Center</w:t>
             </w:r>
-            <w:proofErr w:type="spellEnd"/>
           </w:p>
         </w:tc>
         <w:tc>
@@ -1448,11 +1601,9 @@
               <w:jc w:val="center"/>
               <w:cnfStyle w:val="100000000000" w:firstRow="1" w:lastRow="0" w:firstColumn="0" w:lastColumn="0" w:oddVBand="0" w:evenVBand="0" w:oddHBand="0" w:evenHBand="0" w:firstRowFirstColumn="0" w:firstRowLastColumn="0" w:lastRowFirstColumn="0" w:lastRowLastColumn="0"/>
             </w:pPr>
-            <w:proofErr w:type="spellStart"/>
             <w:r>
               <w:t>Center</w:t>
             </w:r>
-            <w:proofErr w:type="spellEnd"/>
           </w:p>
         </w:tc>
         <w:tc>
@@ -2038,11 +2189,9 @@
             <w:pPr>
               <w:jc w:val="center"/>
             </w:pPr>
-            <w:proofErr w:type="spellStart"/>
             <w:r>
               <w:t>Center</w:t>
             </w:r>
-            <w:proofErr w:type="spellEnd"/>
           </w:p>
         </w:tc>
         <w:tc>
@@ -2501,21 +2650,7 @@
         <w:rPr>
           <w:sz w:val="20"/>
         </w:rPr>
-        <w:t xml:space="preserve">: </w:t>
-      </w:r>
-      <w:proofErr w:type="spellStart"/>
-      <w:r>
-        <w:rPr>
-          <w:sz w:val="20"/>
-        </w:rPr>
-        <w:t>Heatmap</w:t>
-      </w:r>
-      <w:proofErr w:type="spellEnd"/>
-      <w:r>
-        <w:rPr>
-          <w:sz w:val="20"/>
-        </w:rPr>
-        <w:t xml:space="preserve"> of correlation matrix of variables</w:t>
+        <w:t>: Heatmap of correlation matrix of variables</w:t>
       </w:r>
     </w:p>
     <w:p>
@@ -2545,13 +2680,8 @@
         <w:t xml:space="preserve"> </w:t>
       </w:r>
       <w:r>
-        <w:t xml:space="preserve">(full code can be found in </w:t>
-      </w:r>
-      <w:proofErr w:type="spellStart"/>
-      <w:r>
-        <w:t>Analysis.ipynb</w:t>
-      </w:r>
-      <w:proofErr w:type="spellEnd"/>
+        <w:t>(full code can be found in Analysis.ipynb</w:t>
+      </w:r>
       <w:r>
         <w:t>)</w:t>
       </w:r>
@@ -2567,37 +2697,19 @@
         <w:t>In preparation for training the model, a</w:t>
       </w:r>
       <w:r>
-        <w:t xml:space="preserve">ll variables were standardised by removing the mean and scaling to unit variance (using </w:t>
-      </w:r>
-      <w:proofErr w:type="spellStart"/>
-      <w:r>
-        <w:t>scikit-learn’s</w:t>
-      </w:r>
-      <w:proofErr w:type="spellEnd"/>
-      <w:r>
-        <w:t xml:space="preserve"> </w:t>
-      </w:r>
-      <w:proofErr w:type="spellStart"/>
-      <w:r>
-        <w:t>StandardScaler</w:t>
-      </w:r>
-      <w:proofErr w:type="spellEnd"/>
-      <w:r>
-        <w:t>), and the response variables were separated from the predictors.</w:t>
+        <w:t>ll variables were standardised by removing the mean and scaling to unit variance (using scikit-learn’s StandardScaler), and the response variables were separated from the predictors.</w:t>
       </w:r>
     </w:p>
     <w:p>
       <w:r>
         <w:t xml:space="preserve">Since we are using the </w:t>
       </w:r>
-      <w:proofErr w:type="spellStart"/>
       <w:r>
         <w:rPr>
           <w:i/>
         </w:rPr>
         <w:t>keras</w:t>
       </w:r>
-      <w:proofErr w:type="spellEnd"/>
       <w:r>
         <w:t xml:space="preserve"> module for to implement our neural networks, our </w:t>
       </w:r>
@@ -2610,13 +2722,8 @@
       <w:r>
         <w:t xml:space="preserve"> </w:t>
       </w:r>
-      <w:proofErr w:type="spellStart"/>
-      <w:r>
-        <w:t>DataFrames</w:t>
-      </w:r>
-      <w:proofErr w:type="spellEnd"/>
-      <w:r>
-        <w:t xml:space="preserve"> needed to be </w:t>
+      <w:r>
+        <w:t xml:space="preserve">DataFrames needed to be </w:t>
       </w:r>
       <w:r>
         <w:t>transformed</w:t>
@@ -2640,10 +2747,7 @@
         <w:t xml:space="preserve"> </w:t>
       </w:r>
       <w:r>
-        <w:t>as many of our predictors are dummy variables</w:t>
-      </w:r>
-      <w:r>
-        <w:t xml:space="preserve"> </w:t>
+        <w:t xml:space="preserve">as many of our predictors are dummy variables </w:t>
       </w:r>
       <w:r>
         <w:t xml:space="preserve">the presence of the zeros (0s) </w:t>
@@ -2655,10 +2759,7 @@
         <w:t>to ensure</w:t>
       </w:r>
       <w:r>
-        <w:t xml:space="preserve"> the parameters are updated, </w:t>
-      </w:r>
-      <w:r>
-        <w:t>a small constant (0.11) was added</w:t>
+        <w:t xml:space="preserve"> the parameters are updated, a small constant (0.11) was added</w:t>
       </w:r>
       <w:r>
         <w:t xml:space="preserve"> to all </w:t>
@@ -2694,13 +2795,22 @@
     </w:p>
     <w:p>
       <w:r>
-        <w:t>The k-Nearest Neighbours (k-NN) method predicts new data by</w:t>
+        <w:t xml:space="preserve">The k-Nearest Neighbours (k-NN) method predicts new data by computing the simple average of the </w:t>
+      </w:r>
+      <w:r>
+        <w:rPr>
+          <w:i/>
+        </w:rPr>
+        <w:t>k</w:t>
       </w:r>
       <w:r>
         <w:t xml:space="preserve"> </w:t>
       </w:r>
       <w:r>
-        <w:t xml:space="preserve">computing the simple average of the </w:t>
+        <w:t>most similar observations in the training sample.</w:t>
+      </w:r>
+      <w:r>
+        <w:t xml:space="preserve"> In order to choose the hyperparameter </w:t>
       </w:r>
       <w:r>
         <w:rPr>
@@ -2709,50 +2819,19 @@
         <w:t>k</w:t>
       </w:r>
       <w:r>
-        <w:t xml:space="preserve"> </w:t>
-      </w:r>
-      <w:r>
-        <w:t>most similar observations in</w:t>
-      </w:r>
-      <w:r>
-        <w:t xml:space="preserve"> </w:t>
-      </w:r>
-      <w:r>
-        <w:t>the training sample.</w:t>
-      </w:r>
-      <w:r>
-        <w:t xml:space="preserve"> In order to choose the hyperparameter </w:t>
+        <w:t xml:space="preserve">, </w:t>
+      </w:r>
+      <w:r>
+        <w:t>we utilise a randomised search on cross validation (</w:t>
       </w:r>
       <w:r>
         <w:rPr>
           <w:i/>
         </w:rPr>
-        <w:t>k</w:t>
-      </w:r>
-      <w:r>
-        <w:t xml:space="preserve">, </w:t>
-      </w:r>
-      <w:r>
-        <w:t>we utilise a randomised search on cross validation (</w:t>
-      </w:r>
-      <w:proofErr w:type="spellStart"/>
-      <w:r>
-        <w:rPr>
-          <w:i/>
-        </w:rPr>
         <w:t>RandomizedSearchCV</w:t>
       </w:r>
-      <w:proofErr w:type="spellEnd"/>
-      <w:r>
-        <w:t xml:space="preserve"> from the </w:t>
-      </w:r>
-      <w:proofErr w:type="spellStart"/>
-      <w:r>
-        <w:t>scikit</w:t>
-      </w:r>
-      <w:proofErr w:type="spellEnd"/>
-      <w:r>
-        <w:t>-learn package).</w:t>
+      <w:r>
+        <w:t xml:space="preserve"> from the scikit-learn package).</w:t>
       </w:r>
     </w:p>
     <w:p>
@@ -2840,7 +2919,13 @@
         <w:t>k</w:t>
       </w:r>
       <w:r>
-        <w:t xml:space="preserve"> = 9, using the distance weighting function, and with an MSE of 0.479.</w:t>
+        <w:t xml:space="preserve"> = 9, using the distance weighting function, and with a</w:t>
+      </w:r>
+      <w:r>
+        <w:t xml:space="preserve"> cross-validated</w:t>
+      </w:r>
+      <w:r>
+        <w:t xml:space="preserve"> MSE of 0.479.</w:t>
       </w:r>
     </w:p>
     <w:p>
@@ -3012,10 +3097,7 @@
         <w:t>LASSO</w:t>
       </w:r>
       <w:r>
-        <w:t xml:space="preserve"> m</w:t>
-      </w:r>
-      <w:r>
-        <w:t xml:space="preserve">ethod imposes a penalty on the </w:t>
+        <w:t xml:space="preserve"> method imposes a penalty on the </w:t>
       </w:r>
       <m:oMath>
         <m:sSub>
@@ -3046,13 +3128,7 @@
         </m:sSub>
       </m:oMath>
       <w:r>
-        <w:t xml:space="preserve"> norm of the</w:t>
-      </w:r>
-      <w:r>
-        <w:t xml:space="preserve"> </w:t>
-      </w:r>
-      <w:r>
-        <w:t xml:space="preserve">parameter vector. The </w:t>
+        <w:t xml:space="preserve"> norm of the parameter vector. The </w:t>
       </w:r>
       <w:r>
         <w:t>LASSO</w:t>
@@ -3141,16 +3217,7 @@
                     <w:rPr>
                       <w:rFonts w:ascii="Cambria Math" w:hAnsi="Cambria Math"/>
                     </w:rPr>
-                    <m:t>arg</m:t>
-                  </m:r>
-                  <m:r>
-                    <m:rPr>
-                      <m:sty m:val="p"/>
-                    </m:rPr>
-                    <w:rPr>
-                      <w:rFonts w:ascii="Cambria Math" w:hAnsi="Cambria Math"/>
-                    </w:rPr>
-                    <m:t>min</m:t>
+                    <m:t>argmin</m:t>
                   </m:r>
                 </m:e>
                 <m:lim>
@@ -3587,13 +3654,7 @@
     </w:p>
     <w:p>
       <w:r>
-        <w:t xml:space="preserve">The </w:t>
-      </w:r>
-      <w:r>
-        <w:t>R</w:t>
-      </w:r>
-      <w:r>
-        <w:t xml:space="preserve">idge regression method imposes a penalty on the </w:t>
+        <w:t xml:space="preserve">The Ridge regression method imposes a penalty on the </w:t>
       </w:r>
       <m:oMath>
         <m:sSub>
@@ -3624,34 +3685,7 @@
         </m:sSub>
       </m:oMath>
       <w:r>
-        <w:t xml:space="preserve"> norm of</w:t>
-      </w:r>
-      <w:r>
-        <w:t xml:space="preserve"> </w:t>
-      </w:r>
-      <w:r>
-        <w:t>the parameter vector.</w:t>
-      </w:r>
-      <w:r>
-        <w:t xml:space="preserve"> T</w:t>
-      </w:r>
-      <w:r>
-        <w:t xml:space="preserve">he </w:t>
-      </w:r>
-      <w:r>
-        <w:t>R</w:t>
-      </w:r>
-      <w:r>
-        <w:t>idge regression estimator minimises the penalised</w:t>
-      </w:r>
-      <w:r>
-        <w:t xml:space="preserve"> </w:t>
-      </w:r>
-      <w:r>
-        <w:t>residual sum of squares</w:t>
-      </w:r>
-      <w:r>
-        <w:t>:</w:t>
+        <w:t xml:space="preserve"> norm of the parameter vector. The Ridge regression estimator minimises the penalised residual sum of squares:</w:t>
       </w:r>
     </w:p>
     <w:p>
@@ -3728,16 +3762,7 @@
                     <w:rPr>
                       <w:rFonts w:ascii="Cambria Math" w:hAnsi="Cambria Math"/>
                     </w:rPr>
-                    <m:t>arg</m:t>
-                  </m:r>
-                  <m:r>
-                    <m:rPr>
-                      <m:sty m:val="p"/>
-                    </m:rPr>
-                    <w:rPr>
-                      <w:rFonts w:ascii="Cambria Math" w:hAnsi="Cambria Math"/>
-                    </w:rPr>
-                    <m:t>min</m:t>
+                    <m:t>argmin</m:t>
                   </m:r>
                 </m:e>
                 <m:lim>
@@ -4091,13 +4116,8 @@
         </w:drawing>
       </w:r>
       <w:r>
-        <w:t xml:space="preserve">Again, we must select the </w:t>
-      </w:r>
-      <w:proofErr w:type="gramStart"/>
-      <w:r>
-        <w:t xml:space="preserve">appropriate </w:t>
-      </w:r>
-      <w:proofErr w:type="gramEnd"/>
+        <w:t xml:space="preserve">Again, we must select the appropriate </w:t>
+      </w:r>
       <m:oMath>
         <m:r>
           <w:rPr>
@@ -4128,13 +4148,7 @@
           <w:rPr>
             <w:rFonts w:ascii="Cambria Math" w:hAnsi="Cambria Math"/>
           </w:rPr>
-          <m:t>λ</m:t>
-        </m:r>
-        <m:r>
-          <w:rPr>
-            <w:rFonts w:ascii="Cambria Math" w:hAnsi="Cambria Math"/>
-          </w:rPr>
-          <m:t>=0</m:t>
+          <m:t>λ=0</m:t>
         </m:r>
       </m:oMath>
       <w:r>
@@ -4190,8 +4204,2901 @@
       </w:r>
     </w:p>
     <w:p>
+      <w:pPr>
+        <w:tabs>
+          <w:tab w:val="left" w:pos="6313"/>
+        </w:tabs>
+      </w:pPr>
+      <w:r>
+        <w:t>Neural networks are a data representation learning technique</w:t>
+      </w:r>
+      <w:r>
+        <w:t xml:space="preserve"> that utilise a layered composite function to develop very flexible, non-linear methods for regression and classification.</w:t>
+      </w:r>
+    </w:p>
+    <w:p>
+      <w:pPr>
+        <w:tabs>
+          <w:tab w:val="left" w:pos="6313"/>
+        </w:tabs>
+      </w:pPr>
+      <w:r>
+        <w:t>We examined the following structures of neural networks:</w:t>
+      </w:r>
+    </w:p>
+    <w:p>
+      <w:pPr>
+        <w:pStyle w:val="Heading3"/>
+      </w:pPr>
+      <w:r>
+        <w:t>Initial</w:t>
+      </w:r>
+      <w:r>
+        <w:t xml:space="preserve"> sequential model</w:t>
+      </w:r>
+    </w:p>
+    <w:p>
+      <w:r>
+        <w:t>A</w:t>
+      </w:r>
+      <w:r>
+        <w:t xml:space="preserve"> sequential model </w:t>
+      </w:r>
+      <w:r>
+        <w:t>using the arguments below was compiled</w:t>
+      </w:r>
+      <w:r>
+        <w:t xml:space="preserve"> using the adaptive movement (ADAM) optimiser</w:t>
+      </w:r>
+      <w:r>
+        <w:t>. ADAM was utilised</w:t>
+      </w:r>
+      <w:r>
+        <w:t xml:space="preserve"> as it is computationally efficient, has been shown to work well in practice and outperforms other stochastic optimisation methods (Kingma and Ba, 2014).</w:t>
+      </w:r>
+    </w:p>
+    <w:p>
+      <w:pPr>
+        <w:spacing w:after="0"/>
+        <w:ind w:firstLine="720"/>
+        <w:rPr>
+          <w:sz w:val="20"/>
+        </w:rPr>
+      </w:pPr>
+      <w:r>
+        <w:rPr>
+          <w:noProof/>
+          <w:lang w:eastAsia="en-AU"/>
+        </w:rPr>
+        <w:drawing>
+          <wp:anchor distT="0" distB="0" distL="114300" distR="114300" simplePos="0" relativeHeight="251675648" behindDoc="0" locked="0" layoutInCell="1" allowOverlap="1" wp14:anchorId="25F90818" wp14:editId="7F09C88A">
+            <wp:simplePos x="0" y="0"/>
+            <wp:positionH relativeFrom="column">
+              <wp:posOffset>396875</wp:posOffset>
+            </wp:positionH>
+            <wp:positionV relativeFrom="paragraph">
+              <wp:posOffset>1122680</wp:posOffset>
+            </wp:positionV>
+            <wp:extent cx="4635500" cy="2797810"/>
+            <wp:effectExtent l="0" t="0" r="0" b="2540"/>
+            <wp:wrapTopAndBottom/>
+            <wp:docPr id="6" name="Picture 6"/>
+            <wp:cNvGraphicFramePr>
+              <a:graphicFrameLocks xmlns:a="http://schemas.openxmlformats.org/drawingml/2006/main" noChangeAspect="1"/>
+            </wp:cNvGraphicFramePr>
+            <a:graphic xmlns:a="http://schemas.openxmlformats.org/drawingml/2006/main">
+              <a:graphicData uri="http://schemas.openxmlformats.org/drawingml/2006/picture">
+                <pic:pic xmlns:pic="http://schemas.openxmlformats.org/drawingml/2006/picture">
+                  <pic:nvPicPr>
+                    <pic:cNvPr id="1" name=""/>
+                    <pic:cNvPicPr/>
+                  </pic:nvPicPr>
+                  <pic:blipFill>
+                    <a:blip r:embed="rId18"/>
+                    <a:stretch>
+                      <a:fillRect/>
+                    </a:stretch>
+                  </pic:blipFill>
+                  <pic:spPr>
+                    <a:xfrm>
+                      <a:off x="0" y="0"/>
+                      <a:ext cx="4635500" cy="2797810"/>
+                    </a:xfrm>
+                    <a:prstGeom prst="rect">
+                      <a:avLst/>
+                    </a:prstGeom>
+                  </pic:spPr>
+                </pic:pic>
+              </a:graphicData>
+            </a:graphic>
+            <wp14:sizeRelH relativeFrom="margin">
+              <wp14:pctWidth>0</wp14:pctWidth>
+            </wp14:sizeRelH>
+            <wp14:sizeRelV relativeFrom="margin">
+              <wp14:pctHeight>0</wp14:pctHeight>
+            </wp14:sizeRelV>
+          </wp:anchor>
+        </w:drawing>
+      </w:r>
+      <w:r>
+        <w:rPr>
+          <w:noProof/>
+          <w:lang w:eastAsia="en-AU"/>
+        </w:rPr>
+        <w:drawing>
+          <wp:anchor distT="0" distB="0" distL="114300" distR="114300" simplePos="0" relativeHeight="251679744" behindDoc="0" locked="0" layoutInCell="1" allowOverlap="1" wp14:anchorId="50C4D2D2" wp14:editId="6B915C85">
+            <wp:simplePos x="0" y="0"/>
+            <wp:positionH relativeFrom="column">
+              <wp:posOffset>461299</wp:posOffset>
+            </wp:positionH>
+            <wp:positionV relativeFrom="paragraph">
+              <wp:posOffset>3920490</wp:posOffset>
+            </wp:positionV>
+            <wp:extent cx="4558030" cy="2776220"/>
+            <wp:effectExtent l="0" t="0" r="0" b="5080"/>
+            <wp:wrapTopAndBottom/>
+            <wp:docPr id="13" name="Picture 13"/>
+            <wp:cNvGraphicFramePr>
+              <a:graphicFrameLocks xmlns:a="http://schemas.openxmlformats.org/drawingml/2006/main" noChangeAspect="1"/>
+            </wp:cNvGraphicFramePr>
+            <a:graphic xmlns:a="http://schemas.openxmlformats.org/drawingml/2006/main">
+              <a:graphicData uri="http://schemas.openxmlformats.org/drawingml/2006/picture">
+                <pic:pic xmlns:pic="http://schemas.openxmlformats.org/drawingml/2006/picture">
+                  <pic:nvPicPr>
+                    <pic:cNvPr id="1" name=""/>
+                    <pic:cNvPicPr/>
+                  </pic:nvPicPr>
+                  <pic:blipFill>
+                    <a:blip r:embed="rId19"/>
+                    <a:stretch>
+                      <a:fillRect/>
+                    </a:stretch>
+                  </pic:blipFill>
+                  <pic:spPr>
+                    <a:xfrm>
+                      <a:off x="0" y="0"/>
+                      <a:ext cx="4558030" cy="2776220"/>
+                    </a:xfrm>
+                    <a:prstGeom prst="rect">
+                      <a:avLst/>
+                    </a:prstGeom>
+                  </pic:spPr>
+                </pic:pic>
+              </a:graphicData>
+            </a:graphic>
+            <wp14:sizeRelH relativeFrom="margin">
+              <wp14:pctWidth>0</wp14:pctWidth>
+            </wp14:sizeRelH>
+            <wp14:sizeRelV relativeFrom="margin">
+              <wp14:pctHeight>0</wp14:pctHeight>
+            </wp14:sizeRelV>
+          </wp:anchor>
+        </w:drawing>
+      </w:r>
+      <w:r>
+        <w:rPr>
+          <w:b/>
+          <w:sz w:val="20"/>
+        </w:rPr>
+        <w:t>Table 5</w:t>
+      </w:r>
+      <w:r>
+        <w:rPr>
+          <w:sz w:val="20"/>
+        </w:rPr>
+        <w:t>: Initial sequential</w:t>
+      </w:r>
+      <w:r>
+        <w:rPr>
+          <w:sz w:val="20"/>
+        </w:rPr>
+        <w:t xml:space="preserve"> neural network</w:t>
+      </w:r>
+      <w:r>
+        <w:rPr>
+          <w:sz w:val="20"/>
+        </w:rPr>
+        <w:t xml:space="preserve"> arguments</w:t>
+      </w:r>
+    </w:p>
+    <w:tbl>
+      <w:tblPr>
+        <w:tblStyle w:val="GridTable4-Accent3"/>
+        <w:tblW w:w="0" w:type="auto"/>
+        <w:tblLook w:val="04A0" w:firstRow="1" w:lastRow="0" w:firstColumn="1" w:lastColumn="0" w:noHBand="0" w:noVBand="1"/>
+      </w:tblPr>
+      <w:tblGrid>
+        <w:gridCol w:w="1271"/>
+        <w:gridCol w:w="1985"/>
+        <w:gridCol w:w="5760"/>
+      </w:tblGrid>
+      <w:tr>
+        <w:trPr>
+          <w:cnfStyle w:val="100000000000" w:firstRow="1" w:lastRow="0" w:firstColumn="0" w:lastColumn="0" w:oddVBand="0" w:evenVBand="0" w:oddHBand="0" w:evenHBand="0" w:firstRowFirstColumn="0" w:firstRowLastColumn="0" w:lastRowFirstColumn="0" w:lastRowLastColumn="0"/>
+        </w:trPr>
+        <w:tc>
+          <w:tcPr>
+            <w:cnfStyle w:val="001000000000" w:firstRow="0" w:lastRow="0" w:firstColumn="1" w:lastColumn="0" w:oddVBand="0" w:evenVBand="0" w:oddHBand="0" w:evenHBand="0" w:firstRowFirstColumn="0" w:firstRowLastColumn="0" w:lastRowFirstColumn="0" w:lastRowLastColumn="0"/>
+            <w:tcW w:w="1271" w:type="dxa"/>
+          </w:tcPr>
+          <w:p>
+            <w:pPr>
+              <w:jc w:val="center"/>
+              <w:rPr>
+                <w:b w:val="0"/>
+              </w:rPr>
+            </w:pPr>
+            <w:r>
+              <w:t>Layer no</w:t>
+            </w:r>
+          </w:p>
+        </w:tc>
+        <w:tc>
+          <w:tcPr>
+            <w:tcW w:w="1985" w:type="dxa"/>
+          </w:tcPr>
+          <w:p>
+            <w:pPr>
+              <w:jc w:val="center"/>
+              <w:cnfStyle w:val="100000000000" w:firstRow="1" w:lastRow="0" w:firstColumn="0" w:lastColumn="0" w:oddVBand="0" w:evenVBand="0" w:oddHBand="0" w:evenHBand="0" w:firstRowFirstColumn="0" w:firstRowLastColumn="0" w:lastRowFirstColumn="0" w:lastRowLastColumn="0"/>
+              <w:rPr>
+                <w:b w:val="0"/>
+              </w:rPr>
+            </w:pPr>
+            <w:r>
+              <w:t>Layer Type</w:t>
+            </w:r>
+          </w:p>
+        </w:tc>
+        <w:tc>
+          <w:tcPr>
+            <w:tcW w:w="5760" w:type="dxa"/>
+          </w:tcPr>
+          <w:p>
+            <w:pPr>
+              <w:cnfStyle w:val="100000000000" w:firstRow="1" w:lastRow="0" w:firstColumn="0" w:lastColumn="0" w:oddVBand="0" w:evenVBand="0" w:oddHBand="0" w:evenHBand="0" w:firstRowFirstColumn="0" w:firstRowLastColumn="0" w:lastRowFirstColumn="0" w:lastRowLastColumn="0"/>
+              <w:rPr>
+                <w:b w:val="0"/>
+              </w:rPr>
+            </w:pPr>
+            <w:r>
+              <w:t>Specifications</w:t>
+            </w:r>
+          </w:p>
+        </w:tc>
+      </w:tr>
+      <w:tr>
+        <w:trPr>
+          <w:cnfStyle w:val="000000100000" w:firstRow="0" w:lastRow="0" w:firstColumn="0" w:lastColumn="0" w:oddVBand="0" w:evenVBand="0" w:oddHBand="1" w:evenHBand="0" w:firstRowFirstColumn="0" w:firstRowLastColumn="0" w:lastRowFirstColumn="0" w:lastRowLastColumn="0"/>
+        </w:trPr>
+        <w:tc>
+          <w:tcPr>
+            <w:cnfStyle w:val="001000000000" w:firstRow="0" w:lastRow="0" w:firstColumn="1" w:lastColumn="0" w:oddVBand="0" w:evenVBand="0" w:oddHBand="0" w:evenHBand="0" w:firstRowFirstColumn="0" w:firstRowLastColumn="0" w:lastRowFirstColumn="0" w:lastRowLastColumn="0"/>
+            <w:tcW w:w="1271" w:type="dxa"/>
+          </w:tcPr>
+          <w:p>
+            <w:pPr>
+              <w:jc w:val="center"/>
+            </w:pPr>
+            <w:r>
+              <w:t>1</w:t>
+            </w:r>
+          </w:p>
+        </w:tc>
+        <w:tc>
+          <w:tcPr>
+            <w:tcW w:w="1985" w:type="dxa"/>
+          </w:tcPr>
+          <w:p>
+            <w:pPr>
+              <w:jc w:val="center"/>
+              <w:cnfStyle w:val="000000100000" w:firstRow="0" w:lastRow="0" w:firstColumn="0" w:lastColumn="0" w:oddVBand="0" w:evenVBand="0" w:oddHBand="1" w:evenHBand="0" w:firstRowFirstColumn="0" w:firstRowLastColumn="0" w:lastRowFirstColumn="0" w:lastRowLastColumn="0"/>
+            </w:pPr>
+            <w:r>
+              <w:t>Input layer</w:t>
+            </w:r>
+          </w:p>
+        </w:tc>
+        <w:tc>
+          <w:tcPr>
+            <w:tcW w:w="5760" w:type="dxa"/>
+          </w:tcPr>
+          <w:p>
+            <w:pPr>
+              <w:cnfStyle w:val="000000100000" w:firstRow="0" w:lastRow="0" w:firstColumn="0" w:lastColumn="0" w:oddVBand="0" w:evenVBand="0" w:oddHBand="1" w:evenHBand="0" w:firstRowFirstColumn="0" w:firstRowLastColumn="0" w:lastRowFirstColumn="0" w:lastRowLastColumn="0"/>
+            </w:pPr>
+            <w:r>
+              <w:t>Input = 6, activation = relu</w:t>
+            </w:r>
+          </w:p>
+        </w:tc>
+      </w:tr>
+      <w:tr>
+        <w:tc>
+          <w:tcPr>
+            <w:cnfStyle w:val="001000000000" w:firstRow="0" w:lastRow="0" w:firstColumn="1" w:lastColumn="0" w:oddVBand="0" w:evenVBand="0" w:oddHBand="0" w:evenHBand="0" w:firstRowFirstColumn="0" w:firstRowLastColumn="0" w:lastRowFirstColumn="0" w:lastRowLastColumn="0"/>
+            <w:tcW w:w="1271" w:type="dxa"/>
+          </w:tcPr>
+          <w:p>
+            <w:pPr>
+              <w:jc w:val="center"/>
+            </w:pPr>
+            <w:r>
+              <w:t>2</w:t>
+            </w:r>
+          </w:p>
+        </w:tc>
+        <w:tc>
+          <w:tcPr>
+            <w:tcW w:w="1985" w:type="dxa"/>
+          </w:tcPr>
+          <w:p>
+            <w:pPr>
+              <w:jc w:val="center"/>
+              <w:cnfStyle w:val="000000000000" w:firstRow="0" w:lastRow="0" w:firstColumn="0" w:lastColumn="0" w:oddVBand="0" w:evenVBand="0" w:oddHBand="0" w:evenHBand="0" w:firstRowFirstColumn="0" w:firstRowLastColumn="0" w:lastRowFirstColumn="0" w:lastRowLastColumn="0"/>
+            </w:pPr>
+            <w:r>
+              <w:t>Dense layer</w:t>
+            </w:r>
+          </w:p>
+        </w:tc>
+        <w:tc>
+          <w:tcPr>
+            <w:tcW w:w="5760" w:type="dxa"/>
+          </w:tcPr>
+          <w:p>
+            <w:pPr>
+              <w:cnfStyle w:val="000000000000" w:firstRow="0" w:lastRow="0" w:firstColumn="0" w:lastColumn="0" w:oddVBand="0" w:evenVBand="0" w:oddHBand="0" w:evenHBand="0" w:firstRowFirstColumn="0" w:firstRowLastColumn="0" w:lastRowFirstColumn="0" w:lastRowLastColumn="0"/>
+            </w:pPr>
+            <w:r>
+              <w:t>Input = 24, output = 24, activation = relu</w:t>
+            </w:r>
+          </w:p>
+        </w:tc>
+      </w:tr>
+      <w:tr>
+        <w:trPr>
+          <w:cnfStyle w:val="000000100000" w:firstRow="0" w:lastRow="0" w:firstColumn="0" w:lastColumn="0" w:oddVBand="0" w:evenVBand="0" w:oddHBand="1" w:evenHBand="0" w:firstRowFirstColumn="0" w:firstRowLastColumn="0" w:lastRowFirstColumn="0" w:lastRowLastColumn="0"/>
+        </w:trPr>
+        <w:tc>
+          <w:tcPr>
+            <w:cnfStyle w:val="001000000000" w:firstRow="0" w:lastRow="0" w:firstColumn="1" w:lastColumn="0" w:oddVBand="0" w:evenVBand="0" w:oddHBand="0" w:evenHBand="0" w:firstRowFirstColumn="0" w:firstRowLastColumn="0" w:lastRowFirstColumn="0" w:lastRowLastColumn="0"/>
+            <w:tcW w:w="1271" w:type="dxa"/>
+          </w:tcPr>
+          <w:p>
+            <w:pPr>
+              <w:jc w:val="center"/>
+            </w:pPr>
+            <w:r>
+              <w:t>3</w:t>
+            </w:r>
+          </w:p>
+        </w:tc>
+        <w:tc>
+          <w:tcPr>
+            <w:tcW w:w="1985" w:type="dxa"/>
+          </w:tcPr>
+          <w:p>
+            <w:pPr>
+              <w:jc w:val="center"/>
+              <w:cnfStyle w:val="000000100000" w:firstRow="0" w:lastRow="0" w:firstColumn="0" w:lastColumn="0" w:oddVBand="0" w:evenVBand="0" w:oddHBand="1" w:evenHBand="0" w:firstRowFirstColumn="0" w:firstRowLastColumn="0" w:lastRowFirstColumn="0" w:lastRowLastColumn="0"/>
+            </w:pPr>
+            <w:r>
+              <w:t>Dense layer</w:t>
+            </w:r>
+          </w:p>
+        </w:tc>
+        <w:tc>
+          <w:tcPr>
+            <w:tcW w:w="5760" w:type="dxa"/>
+          </w:tcPr>
+          <w:p>
+            <w:pPr>
+              <w:cnfStyle w:val="000000100000" w:firstRow="0" w:lastRow="0" w:firstColumn="0" w:lastColumn="0" w:oddVBand="0" w:evenVBand="0" w:oddHBand="1" w:evenHBand="0" w:firstRowFirstColumn="0" w:firstRowLastColumn="0" w:lastRowFirstColumn="0" w:lastRowLastColumn="0"/>
+            </w:pPr>
+            <w:r>
+              <w:t>Input = 24, output = 12, activation = relu</w:t>
+            </w:r>
+          </w:p>
+        </w:tc>
+      </w:tr>
+      <w:tr>
+        <w:tc>
+          <w:tcPr>
+            <w:cnfStyle w:val="001000000000" w:firstRow="0" w:lastRow="0" w:firstColumn="1" w:lastColumn="0" w:oddVBand="0" w:evenVBand="0" w:oddHBand="0" w:evenHBand="0" w:firstRowFirstColumn="0" w:firstRowLastColumn="0" w:lastRowFirstColumn="0" w:lastRowLastColumn="0"/>
+            <w:tcW w:w="1271" w:type="dxa"/>
+          </w:tcPr>
+          <w:p>
+            <w:pPr>
+              <w:jc w:val="center"/>
+            </w:pPr>
+            <w:r>
+              <w:t>4</w:t>
+            </w:r>
+          </w:p>
+        </w:tc>
+        <w:tc>
+          <w:tcPr>
+            <w:tcW w:w="1985" w:type="dxa"/>
+          </w:tcPr>
+          <w:p>
+            <w:pPr>
+              <w:jc w:val="center"/>
+              <w:cnfStyle w:val="000000000000" w:firstRow="0" w:lastRow="0" w:firstColumn="0" w:lastColumn="0" w:oddVBand="0" w:evenVBand="0" w:oddHBand="0" w:evenHBand="0" w:firstRowFirstColumn="0" w:firstRowLastColumn="0" w:lastRowFirstColumn="0" w:lastRowLastColumn="0"/>
+            </w:pPr>
+            <w:r>
+              <w:t>Dense layer</w:t>
+            </w:r>
+          </w:p>
+        </w:tc>
+        <w:tc>
+          <w:tcPr>
+            <w:tcW w:w="5760" w:type="dxa"/>
+          </w:tcPr>
+          <w:p>
+            <w:pPr>
+              <w:cnfStyle w:val="000000000000" w:firstRow="0" w:lastRow="0" w:firstColumn="0" w:lastColumn="0" w:oddVBand="0" w:evenVBand="0" w:oddHBand="0" w:evenHBand="0" w:firstRowFirstColumn="0" w:firstRowLastColumn="0" w:lastRowFirstColumn="0" w:lastRowLastColumn="0"/>
+            </w:pPr>
+            <w:r>
+              <w:t>Input = 12, output = 1, activation = relu</w:t>
+            </w:r>
+          </w:p>
+        </w:tc>
+      </w:tr>
+    </w:tbl>
+    <w:p>
+      <w:pPr>
+        <w:ind w:firstLine="720"/>
+        <w:rPr>
+          <w:sz w:val="20"/>
+        </w:rPr>
+      </w:pPr>
+      <w:r>
+        <w:rPr>
+          <w:b/>
+          <w:noProof/>
+          <w:sz w:val="20"/>
+          <w:lang w:eastAsia="en-AU"/>
+        </w:rPr>
+        <w:t>Figures 7 and 8</w:t>
+      </w:r>
+      <w:r>
+        <w:rPr>
+          <w:noProof/>
+          <w:sz w:val="20"/>
+          <w:lang w:eastAsia="en-AU"/>
+        </w:rPr>
+        <w:t>: MSE vs. Epoch for Initial Sequential model (batch size = 60)</w:t>
+      </w:r>
+    </w:p>
+    <w:p>
+      <w:r>
+        <w:lastRenderedPageBreak/>
+        <w:t xml:space="preserve">A batch size of 60 was considered appropriate, and the MSE of the model was plotted against the number of epochs from a range of 0 to 40. We can see in Figure 8 (focusing on models with an MSE less than 1) that </w:t>
+      </w:r>
+      <w:r>
+        <w:t xml:space="preserve">we could </w:t>
+      </w:r>
+      <w:r>
+        <w:t>consider early stopping at a number of epochs = 30.</w:t>
+      </w:r>
+      <w:r>
+        <w:t xml:space="preserve"> Using </w:t>
+      </w:r>
+      <w:r>
+        <w:t>number of epochs = 3</w:t>
+      </w:r>
+      <w:r>
+        <w:t xml:space="preserve">0, and batch size = 60 resulted in an MSE of </w:t>
+      </w:r>
+      <w:r>
+        <w:t>0.2932.</w:t>
+      </w:r>
+    </w:p>
+    <w:p>
+      <w:r>
+        <w:t>Thus, u</w:t>
+      </w:r>
+      <w:r>
+        <w:t>sing the number of epochs = 4</w:t>
+      </w:r>
+      <w:r>
+        <w:t>0, and batch size = 60, this resulted</w:t>
+      </w:r>
+      <w:r>
+        <w:t xml:space="preserve"> model</w:t>
+      </w:r>
+      <w:r>
+        <w:t xml:space="preserve"> in an MSE of</w:t>
+      </w:r>
+      <w:r>
+        <w:t xml:space="preserve"> 0.25</w:t>
+      </w:r>
+      <w:r>
+        <w:t>39</w:t>
+      </w:r>
+      <w:r>
+        <w:t>.</w:t>
+      </w:r>
+      <w:r>
+        <w:t xml:space="preserve"> </w:t>
+      </w:r>
+    </w:p>
+    <w:p>
+      <w:pPr>
+        <w:pStyle w:val="Heading3"/>
+      </w:pPr>
+      <w:r>
+        <w:t xml:space="preserve">Wide </w:t>
+      </w:r>
+      <w:r>
+        <w:t>model</w:t>
+      </w:r>
+    </w:p>
+    <w:p>
+      <w:r>
+        <w:t xml:space="preserve">A wide model was also </w:t>
+      </w:r>
+      <w:r>
+        <w:t>examined using the following arguments:</w:t>
+      </w:r>
+    </w:p>
+    <w:p>
+      <w:pPr>
+        <w:ind w:firstLine="720"/>
+      </w:pPr>
+      <w:r>
+        <w:rPr>
+          <w:b/>
+          <w:sz w:val="20"/>
+        </w:rPr>
+        <w:t xml:space="preserve">Table </w:t>
+      </w:r>
+      <w:r>
+        <w:rPr>
+          <w:b/>
+          <w:sz w:val="20"/>
+        </w:rPr>
+        <w:t>6</w:t>
+      </w:r>
+      <w:r>
+        <w:rPr>
+          <w:sz w:val="20"/>
+        </w:rPr>
+        <w:t xml:space="preserve">: </w:t>
+      </w:r>
+      <w:r>
+        <w:rPr>
+          <w:sz w:val="20"/>
+        </w:rPr>
+        <w:t xml:space="preserve">Wide </w:t>
+      </w:r>
+      <w:r>
+        <w:rPr>
+          <w:sz w:val="20"/>
+        </w:rPr>
+        <w:t>neural network</w:t>
+      </w:r>
+      <w:r>
+        <w:rPr>
+          <w:sz w:val="20"/>
+        </w:rPr>
+        <w:t xml:space="preserve"> arguments</w:t>
+      </w:r>
+    </w:p>
+    <w:tbl>
+      <w:tblPr>
+        <w:tblStyle w:val="GridTable4-Accent3"/>
+        <w:tblW w:w="0" w:type="auto"/>
+        <w:tblLook w:val="04A0" w:firstRow="1" w:lastRow="0" w:firstColumn="1" w:lastColumn="0" w:noHBand="0" w:noVBand="1"/>
+      </w:tblPr>
+      <w:tblGrid>
+        <w:gridCol w:w="1271"/>
+        <w:gridCol w:w="1985"/>
+        <w:gridCol w:w="5760"/>
+      </w:tblGrid>
+      <w:tr>
+        <w:trPr>
+          <w:cnfStyle w:val="100000000000" w:firstRow="1" w:lastRow="0" w:firstColumn="0" w:lastColumn="0" w:oddVBand="0" w:evenVBand="0" w:oddHBand="0" w:evenHBand="0" w:firstRowFirstColumn="0" w:firstRowLastColumn="0" w:lastRowFirstColumn="0" w:lastRowLastColumn="0"/>
+        </w:trPr>
+        <w:tc>
+          <w:tcPr>
+            <w:cnfStyle w:val="001000000000" w:firstRow="0" w:lastRow="0" w:firstColumn="1" w:lastColumn="0" w:oddVBand="0" w:evenVBand="0" w:oddHBand="0" w:evenHBand="0" w:firstRowFirstColumn="0" w:firstRowLastColumn="0" w:lastRowFirstColumn="0" w:lastRowLastColumn="0"/>
+            <w:tcW w:w="1271" w:type="dxa"/>
+          </w:tcPr>
+          <w:p>
+            <w:pPr>
+              <w:jc w:val="center"/>
+              <w:rPr>
+                <w:b w:val="0"/>
+              </w:rPr>
+            </w:pPr>
+            <w:r>
+              <w:t>Layer no</w:t>
+            </w:r>
+          </w:p>
+        </w:tc>
+        <w:tc>
+          <w:tcPr>
+            <w:tcW w:w="1985" w:type="dxa"/>
+          </w:tcPr>
+          <w:p>
+            <w:pPr>
+              <w:jc w:val="center"/>
+              <w:cnfStyle w:val="100000000000" w:firstRow="1" w:lastRow="0" w:firstColumn="0" w:lastColumn="0" w:oddVBand="0" w:evenVBand="0" w:oddHBand="0" w:evenHBand="0" w:firstRowFirstColumn="0" w:firstRowLastColumn="0" w:lastRowFirstColumn="0" w:lastRowLastColumn="0"/>
+              <w:rPr>
+                <w:b w:val="0"/>
+              </w:rPr>
+            </w:pPr>
+            <w:r>
+              <w:t>Layer Type</w:t>
+            </w:r>
+          </w:p>
+        </w:tc>
+        <w:tc>
+          <w:tcPr>
+            <w:tcW w:w="5760" w:type="dxa"/>
+          </w:tcPr>
+          <w:p>
+            <w:pPr>
+              <w:cnfStyle w:val="100000000000" w:firstRow="1" w:lastRow="0" w:firstColumn="0" w:lastColumn="0" w:oddVBand="0" w:evenVBand="0" w:oddHBand="0" w:evenHBand="0" w:firstRowFirstColumn="0" w:firstRowLastColumn="0" w:lastRowFirstColumn="0" w:lastRowLastColumn="0"/>
+              <w:rPr>
+                <w:b w:val="0"/>
+              </w:rPr>
+            </w:pPr>
+            <w:r>
+              <w:t>Specifications</w:t>
+            </w:r>
+          </w:p>
+        </w:tc>
+      </w:tr>
+      <w:tr>
+        <w:trPr>
+          <w:cnfStyle w:val="000000100000" w:firstRow="0" w:lastRow="0" w:firstColumn="0" w:lastColumn="0" w:oddVBand="0" w:evenVBand="0" w:oddHBand="1" w:evenHBand="0" w:firstRowFirstColumn="0" w:firstRowLastColumn="0" w:lastRowFirstColumn="0" w:lastRowLastColumn="0"/>
+        </w:trPr>
+        <w:tc>
+          <w:tcPr>
+            <w:cnfStyle w:val="001000000000" w:firstRow="0" w:lastRow="0" w:firstColumn="1" w:lastColumn="0" w:oddVBand="0" w:evenVBand="0" w:oddHBand="0" w:evenHBand="0" w:firstRowFirstColumn="0" w:firstRowLastColumn="0" w:lastRowFirstColumn="0" w:lastRowLastColumn="0"/>
+            <w:tcW w:w="1271" w:type="dxa"/>
+          </w:tcPr>
+          <w:p>
+            <w:pPr>
+              <w:jc w:val="center"/>
+            </w:pPr>
+            <w:r>
+              <w:t>1</w:t>
+            </w:r>
+          </w:p>
+        </w:tc>
+        <w:tc>
+          <w:tcPr>
+            <w:tcW w:w="1985" w:type="dxa"/>
+          </w:tcPr>
+          <w:p>
+            <w:pPr>
+              <w:jc w:val="center"/>
+              <w:cnfStyle w:val="000000100000" w:firstRow="0" w:lastRow="0" w:firstColumn="0" w:lastColumn="0" w:oddVBand="0" w:evenVBand="0" w:oddHBand="1" w:evenHBand="0" w:firstRowFirstColumn="0" w:firstRowLastColumn="0" w:lastRowFirstColumn="0" w:lastRowLastColumn="0"/>
+            </w:pPr>
+            <w:r>
+              <w:t>Input layer</w:t>
+            </w:r>
+          </w:p>
+        </w:tc>
+        <w:tc>
+          <w:tcPr>
+            <w:tcW w:w="5760" w:type="dxa"/>
+          </w:tcPr>
+          <w:p>
+            <w:pPr>
+              <w:cnfStyle w:val="000000100000" w:firstRow="0" w:lastRow="0" w:firstColumn="0" w:lastColumn="0" w:oddVBand="0" w:evenVBand="0" w:oddHBand="1" w:evenHBand="0" w:firstRowFirstColumn="0" w:firstRowLastColumn="0" w:lastRowFirstColumn="0" w:lastRowLastColumn="0"/>
+            </w:pPr>
+            <w:r>
+              <w:t>Input = 6, activation = relu</w:t>
+            </w:r>
+          </w:p>
+        </w:tc>
+      </w:tr>
+      <w:tr>
+        <w:tc>
+          <w:tcPr>
+            <w:cnfStyle w:val="001000000000" w:firstRow="0" w:lastRow="0" w:firstColumn="1" w:lastColumn="0" w:oddVBand="0" w:evenVBand="0" w:oddHBand="0" w:evenHBand="0" w:firstRowFirstColumn="0" w:firstRowLastColumn="0" w:lastRowFirstColumn="0" w:lastRowLastColumn="0"/>
+            <w:tcW w:w="1271" w:type="dxa"/>
+          </w:tcPr>
+          <w:p>
+            <w:pPr>
+              <w:jc w:val="center"/>
+            </w:pPr>
+            <w:r>
+              <w:t>2</w:t>
+            </w:r>
+          </w:p>
+        </w:tc>
+        <w:tc>
+          <w:tcPr>
+            <w:tcW w:w="1985" w:type="dxa"/>
+          </w:tcPr>
+          <w:p>
+            <w:pPr>
+              <w:jc w:val="center"/>
+              <w:cnfStyle w:val="000000000000" w:firstRow="0" w:lastRow="0" w:firstColumn="0" w:lastColumn="0" w:oddVBand="0" w:evenVBand="0" w:oddHBand="0" w:evenHBand="0" w:firstRowFirstColumn="0" w:firstRowLastColumn="0" w:lastRowFirstColumn="0" w:lastRowLastColumn="0"/>
+            </w:pPr>
+            <w:r>
+              <w:t>Dense layer</w:t>
+            </w:r>
+          </w:p>
+        </w:tc>
+        <w:tc>
+          <w:tcPr>
+            <w:tcW w:w="5760" w:type="dxa"/>
+          </w:tcPr>
+          <w:p>
+            <w:pPr>
+              <w:cnfStyle w:val="000000000000" w:firstRow="0" w:lastRow="0" w:firstColumn="0" w:lastColumn="0" w:oddVBand="0" w:evenVBand="0" w:oddHBand="0" w:evenHBand="0" w:firstRowFirstColumn="0" w:firstRowLastColumn="0" w:lastRowFirstColumn="0" w:lastRowLastColumn="0"/>
+            </w:pPr>
+            <w:r>
+              <w:t>Input = 6</w:t>
+            </w:r>
+            <w:r>
+              <w:t xml:space="preserve">, output = </w:t>
+            </w:r>
+            <w:r>
+              <w:t>10000</w:t>
+            </w:r>
+            <w:r>
+              <w:t xml:space="preserve">, activation = </w:t>
+            </w:r>
+            <w:r>
+              <w:t>relu</w:t>
+            </w:r>
+          </w:p>
+        </w:tc>
+      </w:tr>
+      <w:tr>
+        <w:trPr>
+          <w:cnfStyle w:val="000000100000" w:firstRow="0" w:lastRow="0" w:firstColumn="0" w:lastColumn="0" w:oddVBand="0" w:evenVBand="0" w:oddHBand="1" w:evenHBand="0" w:firstRowFirstColumn="0" w:firstRowLastColumn="0" w:lastRowFirstColumn="0" w:lastRowLastColumn="0"/>
+        </w:trPr>
+        <w:tc>
+          <w:tcPr>
+            <w:cnfStyle w:val="001000000000" w:firstRow="0" w:lastRow="0" w:firstColumn="1" w:lastColumn="0" w:oddVBand="0" w:evenVBand="0" w:oddHBand="0" w:evenHBand="0" w:firstRowFirstColumn="0" w:firstRowLastColumn="0" w:lastRowFirstColumn="0" w:lastRowLastColumn="0"/>
+            <w:tcW w:w="1271" w:type="dxa"/>
+          </w:tcPr>
+          <w:p>
+            <w:pPr>
+              <w:jc w:val="center"/>
+            </w:pPr>
+            <w:r>
+              <w:t>3</w:t>
+            </w:r>
+          </w:p>
+        </w:tc>
+        <w:tc>
+          <w:tcPr>
+            <w:tcW w:w="1985" w:type="dxa"/>
+          </w:tcPr>
+          <w:p>
+            <w:pPr>
+              <w:jc w:val="center"/>
+              <w:cnfStyle w:val="000000100000" w:firstRow="0" w:lastRow="0" w:firstColumn="0" w:lastColumn="0" w:oddVBand="0" w:evenVBand="0" w:oddHBand="1" w:evenHBand="0" w:firstRowFirstColumn="0" w:firstRowLastColumn="0" w:lastRowFirstColumn="0" w:lastRowLastColumn="0"/>
+            </w:pPr>
+            <w:r>
+              <w:t>Dense layer</w:t>
+            </w:r>
+          </w:p>
+        </w:tc>
+        <w:tc>
+          <w:tcPr>
+            <w:tcW w:w="5760" w:type="dxa"/>
+          </w:tcPr>
+          <w:p>
+            <w:pPr>
+              <w:cnfStyle w:val="000000100000" w:firstRow="0" w:lastRow="0" w:firstColumn="0" w:lastColumn="0" w:oddVBand="0" w:evenVBand="0" w:oddHBand="1" w:evenHBand="0" w:firstRowFirstColumn="0" w:firstRowLastColumn="0" w:lastRowFirstColumn="0" w:lastRowLastColumn="0"/>
+            </w:pPr>
+            <w:r>
+              <w:t>Input = 10000</w:t>
+            </w:r>
+            <w:r>
+              <w:t>, output = 1000, activation = relu</w:t>
+            </w:r>
+          </w:p>
+        </w:tc>
+      </w:tr>
+      <w:tr>
+        <w:tc>
+          <w:tcPr>
+            <w:cnfStyle w:val="001000000000" w:firstRow="0" w:lastRow="0" w:firstColumn="1" w:lastColumn="0" w:oddVBand="0" w:evenVBand="0" w:oddHBand="0" w:evenHBand="0" w:firstRowFirstColumn="0" w:firstRowLastColumn="0" w:lastRowFirstColumn="0" w:lastRowLastColumn="0"/>
+            <w:tcW w:w="1271" w:type="dxa"/>
+          </w:tcPr>
+          <w:p>
+            <w:pPr>
+              <w:jc w:val="center"/>
+            </w:pPr>
+            <w:r>
+              <w:t>4</w:t>
+            </w:r>
+          </w:p>
+        </w:tc>
+        <w:tc>
+          <w:tcPr>
+            <w:tcW w:w="1985" w:type="dxa"/>
+          </w:tcPr>
+          <w:p>
+            <w:pPr>
+              <w:jc w:val="center"/>
+              <w:cnfStyle w:val="000000000000" w:firstRow="0" w:lastRow="0" w:firstColumn="0" w:lastColumn="0" w:oddVBand="0" w:evenVBand="0" w:oddHBand="0" w:evenHBand="0" w:firstRowFirstColumn="0" w:firstRowLastColumn="0" w:lastRowFirstColumn="0" w:lastRowLastColumn="0"/>
+            </w:pPr>
+            <w:r>
+              <w:t>Dense layer</w:t>
+            </w:r>
+          </w:p>
+        </w:tc>
+        <w:tc>
+          <w:tcPr>
+            <w:tcW w:w="5760" w:type="dxa"/>
+          </w:tcPr>
+          <w:p>
+            <w:pPr>
+              <w:cnfStyle w:val="000000000000" w:firstRow="0" w:lastRow="0" w:firstColumn="0" w:lastColumn="0" w:oddVBand="0" w:evenVBand="0" w:oddHBand="0" w:evenHBand="0" w:firstRowFirstColumn="0" w:firstRowLastColumn="0" w:lastRowFirstColumn="0" w:lastRowLastColumn="0"/>
+            </w:pPr>
+            <w:r>
+              <w:t>Input = 1000, output = 250, activation = relu</w:t>
+            </w:r>
+          </w:p>
+        </w:tc>
+      </w:tr>
+      <w:tr>
+        <w:trPr>
+          <w:cnfStyle w:val="000000100000" w:firstRow="0" w:lastRow="0" w:firstColumn="0" w:lastColumn="0" w:oddVBand="0" w:evenVBand="0" w:oddHBand="1" w:evenHBand="0" w:firstRowFirstColumn="0" w:firstRowLastColumn="0" w:lastRowFirstColumn="0" w:lastRowLastColumn="0"/>
+        </w:trPr>
+        <w:tc>
+          <w:tcPr>
+            <w:cnfStyle w:val="001000000000" w:firstRow="0" w:lastRow="0" w:firstColumn="1" w:lastColumn="0" w:oddVBand="0" w:evenVBand="0" w:oddHBand="0" w:evenHBand="0" w:firstRowFirstColumn="0" w:firstRowLastColumn="0" w:lastRowFirstColumn="0" w:lastRowLastColumn="0"/>
+            <w:tcW w:w="1271" w:type="dxa"/>
+          </w:tcPr>
+          <w:p>
+            <w:pPr>
+              <w:jc w:val="center"/>
+            </w:pPr>
+            <w:r>
+              <w:t>5</w:t>
+            </w:r>
+          </w:p>
+        </w:tc>
+        <w:tc>
+          <w:tcPr>
+            <w:tcW w:w="1985" w:type="dxa"/>
+          </w:tcPr>
+          <w:p>
+            <w:pPr>
+              <w:jc w:val="center"/>
+              <w:cnfStyle w:val="000000100000" w:firstRow="0" w:lastRow="0" w:firstColumn="0" w:lastColumn="0" w:oddVBand="0" w:evenVBand="0" w:oddHBand="1" w:evenHBand="0" w:firstRowFirstColumn="0" w:firstRowLastColumn="0" w:lastRowFirstColumn="0" w:lastRowLastColumn="0"/>
+            </w:pPr>
+            <w:r>
+              <w:t>Dense layer</w:t>
+            </w:r>
+          </w:p>
+        </w:tc>
+        <w:tc>
+          <w:tcPr>
+            <w:tcW w:w="5760" w:type="dxa"/>
+          </w:tcPr>
+          <w:p>
+            <w:pPr>
+              <w:cnfStyle w:val="000000100000" w:firstRow="0" w:lastRow="0" w:firstColumn="0" w:lastColumn="0" w:oddVBand="0" w:evenVBand="0" w:oddHBand="1" w:evenHBand="0" w:firstRowFirstColumn="0" w:firstRowLastColumn="0" w:lastRowFirstColumn="0" w:lastRowLastColumn="0"/>
+            </w:pPr>
+            <w:r>
+              <w:t>Input = 250, output = 1, activation = relu</w:t>
+            </w:r>
+          </w:p>
+        </w:tc>
+      </w:tr>
+    </w:tbl>
+    <w:p/>
+    <w:p>
+      <w:r>
+        <w:t>With number of epochs = 40 and batch size = 60, this resulted in an MSE of</w:t>
+      </w:r>
+      <w:r>
+        <w:t xml:space="preserve"> </w:t>
+      </w:r>
+      <w:r>
+        <w:rPr>
+          <w:highlight w:val="yellow"/>
+        </w:rPr>
+        <w:t>&lt;&lt;&gt;&gt;.</w:t>
+      </w:r>
+    </w:p>
+    <w:p>
+      <w:pPr>
+        <w:pStyle w:val="Heading3"/>
+      </w:pPr>
+      <w:r>
+        <w:t>Dropout</w:t>
+      </w:r>
+      <w:r>
+        <w:t xml:space="preserve"> model</w:t>
+      </w:r>
+    </w:p>
+    <w:p>
+      <w:r>
+        <w:t>A sequential model utilising dropout regularisation as in the arguments below was compiled using the adaptive movement (ADAM) optimiser.</w:t>
+      </w:r>
+    </w:p>
+    <w:p>
+      <w:pPr>
+        <w:ind w:firstLine="720"/>
+      </w:pPr>
+      <w:r>
+        <w:rPr>
+          <w:b/>
+          <w:sz w:val="20"/>
+        </w:rPr>
+        <w:t xml:space="preserve">Table </w:t>
+      </w:r>
+      <w:r>
+        <w:rPr>
+          <w:b/>
+          <w:sz w:val="20"/>
+        </w:rPr>
+        <w:t>7</w:t>
+      </w:r>
+      <w:r>
+        <w:rPr>
+          <w:sz w:val="20"/>
+        </w:rPr>
+        <w:t xml:space="preserve">: </w:t>
+      </w:r>
+      <w:r>
+        <w:rPr>
+          <w:sz w:val="20"/>
+        </w:rPr>
+        <w:t xml:space="preserve">Dropout </w:t>
+      </w:r>
+      <w:r>
+        <w:rPr>
+          <w:sz w:val="20"/>
+        </w:rPr>
+        <w:t>neural network</w:t>
+      </w:r>
+      <w:r>
+        <w:rPr>
+          <w:sz w:val="20"/>
+        </w:rPr>
+        <w:t xml:space="preserve"> </w:t>
+      </w:r>
+      <w:r>
+        <w:rPr>
+          <w:sz w:val="20"/>
+        </w:rPr>
+        <w:t>arguments</w:t>
+      </w:r>
+    </w:p>
+    <w:tbl>
+      <w:tblPr>
+        <w:tblStyle w:val="GridTable4-Accent3"/>
+        <w:tblW w:w="0" w:type="auto"/>
+        <w:tblLook w:val="04A0" w:firstRow="1" w:lastRow="0" w:firstColumn="1" w:lastColumn="0" w:noHBand="0" w:noVBand="1"/>
+      </w:tblPr>
+      <w:tblGrid>
+        <w:gridCol w:w="1271"/>
+        <w:gridCol w:w="1985"/>
+        <w:gridCol w:w="5760"/>
+      </w:tblGrid>
+      <w:tr>
+        <w:trPr>
+          <w:cnfStyle w:val="100000000000" w:firstRow="1" w:lastRow="0" w:firstColumn="0" w:lastColumn="0" w:oddVBand="0" w:evenVBand="0" w:oddHBand="0" w:evenHBand="0" w:firstRowFirstColumn="0" w:firstRowLastColumn="0" w:lastRowFirstColumn="0" w:lastRowLastColumn="0"/>
+        </w:trPr>
+        <w:tc>
+          <w:tcPr>
+            <w:cnfStyle w:val="001000000000" w:firstRow="0" w:lastRow="0" w:firstColumn="1" w:lastColumn="0" w:oddVBand="0" w:evenVBand="0" w:oddHBand="0" w:evenHBand="0" w:firstRowFirstColumn="0" w:firstRowLastColumn="0" w:lastRowFirstColumn="0" w:lastRowLastColumn="0"/>
+            <w:tcW w:w="1271" w:type="dxa"/>
+          </w:tcPr>
+          <w:p>
+            <w:pPr>
+              <w:jc w:val="center"/>
+              <w:rPr>
+                <w:b w:val="0"/>
+              </w:rPr>
+            </w:pPr>
+            <w:r>
+              <w:t>Layer no</w:t>
+            </w:r>
+          </w:p>
+        </w:tc>
+        <w:tc>
+          <w:tcPr>
+            <w:tcW w:w="1985" w:type="dxa"/>
+          </w:tcPr>
+          <w:p>
+            <w:pPr>
+              <w:jc w:val="center"/>
+              <w:cnfStyle w:val="100000000000" w:firstRow="1" w:lastRow="0" w:firstColumn="0" w:lastColumn="0" w:oddVBand="0" w:evenVBand="0" w:oddHBand="0" w:evenHBand="0" w:firstRowFirstColumn="0" w:firstRowLastColumn="0" w:lastRowFirstColumn="0" w:lastRowLastColumn="0"/>
+              <w:rPr>
+                <w:b w:val="0"/>
+              </w:rPr>
+            </w:pPr>
+            <w:r>
+              <w:t>Layer Type</w:t>
+            </w:r>
+          </w:p>
+        </w:tc>
+        <w:tc>
+          <w:tcPr>
+            <w:tcW w:w="5760" w:type="dxa"/>
+          </w:tcPr>
+          <w:p>
+            <w:pPr>
+              <w:cnfStyle w:val="100000000000" w:firstRow="1" w:lastRow="0" w:firstColumn="0" w:lastColumn="0" w:oddVBand="0" w:evenVBand="0" w:oddHBand="0" w:evenHBand="0" w:firstRowFirstColumn="0" w:firstRowLastColumn="0" w:lastRowFirstColumn="0" w:lastRowLastColumn="0"/>
+              <w:rPr>
+                <w:b w:val="0"/>
+              </w:rPr>
+            </w:pPr>
+            <w:r>
+              <w:t>Specifications</w:t>
+            </w:r>
+          </w:p>
+        </w:tc>
+      </w:tr>
+      <w:tr>
+        <w:trPr>
+          <w:cnfStyle w:val="000000100000" w:firstRow="0" w:lastRow="0" w:firstColumn="0" w:lastColumn="0" w:oddVBand="0" w:evenVBand="0" w:oddHBand="1" w:evenHBand="0" w:firstRowFirstColumn="0" w:firstRowLastColumn="0" w:lastRowFirstColumn="0" w:lastRowLastColumn="0"/>
+        </w:trPr>
+        <w:tc>
+          <w:tcPr>
+            <w:cnfStyle w:val="001000000000" w:firstRow="0" w:lastRow="0" w:firstColumn="1" w:lastColumn="0" w:oddVBand="0" w:evenVBand="0" w:oddHBand="0" w:evenHBand="0" w:firstRowFirstColumn="0" w:firstRowLastColumn="0" w:lastRowFirstColumn="0" w:lastRowLastColumn="0"/>
+            <w:tcW w:w="1271" w:type="dxa"/>
+          </w:tcPr>
+          <w:p>
+            <w:pPr>
+              <w:jc w:val="center"/>
+            </w:pPr>
+            <w:r>
+              <w:t>1</w:t>
+            </w:r>
+          </w:p>
+        </w:tc>
+        <w:tc>
+          <w:tcPr>
+            <w:tcW w:w="1985" w:type="dxa"/>
+          </w:tcPr>
+          <w:p>
+            <w:pPr>
+              <w:jc w:val="center"/>
+              <w:cnfStyle w:val="000000100000" w:firstRow="0" w:lastRow="0" w:firstColumn="0" w:lastColumn="0" w:oddVBand="0" w:evenVBand="0" w:oddHBand="1" w:evenHBand="0" w:firstRowFirstColumn="0" w:firstRowLastColumn="0" w:lastRowFirstColumn="0" w:lastRowLastColumn="0"/>
+            </w:pPr>
+            <w:r>
+              <w:t>Input layer</w:t>
+            </w:r>
+          </w:p>
+        </w:tc>
+        <w:tc>
+          <w:tcPr>
+            <w:tcW w:w="5760" w:type="dxa"/>
+          </w:tcPr>
+          <w:p>
+            <w:pPr>
+              <w:cnfStyle w:val="000000100000" w:firstRow="0" w:lastRow="0" w:firstColumn="0" w:lastColumn="0" w:oddVBand="0" w:evenVBand="0" w:oddHBand="1" w:evenHBand="0" w:firstRowFirstColumn="0" w:firstRowLastColumn="0" w:lastRowFirstColumn="0" w:lastRowLastColumn="0"/>
+            </w:pPr>
+            <w:r>
+              <w:t>Input = 6, activation = relu</w:t>
+            </w:r>
+          </w:p>
+        </w:tc>
+      </w:tr>
+      <w:tr>
+        <w:tc>
+          <w:tcPr>
+            <w:cnfStyle w:val="001000000000" w:firstRow="0" w:lastRow="0" w:firstColumn="1" w:lastColumn="0" w:oddVBand="0" w:evenVBand="0" w:oddHBand="0" w:evenHBand="0" w:firstRowFirstColumn="0" w:firstRowLastColumn="0" w:lastRowFirstColumn="0" w:lastRowLastColumn="0"/>
+            <w:tcW w:w="1271" w:type="dxa"/>
+          </w:tcPr>
+          <w:p>
+            <w:pPr>
+              <w:jc w:val="center"/>
+            </w:pPr>
+            <w:r>
+              <w:t>2</w:t>
+            </w:r>
+          </w:p>
+        </w:tc>
+        <w:tc>
+          <w:tcPr>
+            <w:tcW w:w="1985" w:type="dxa"/>
+          </w:tcPr>
+          <w:p>
+            <w:pPr>
+              <w:jc w:val="center"/>
+              <w:cnfStyle w:val="000000000000" w:firstRow="0" w:lastRow="0" w:firstColumn="0" w:lastColumn="0" w:oddVBand="0" w:evenVBand="0" w:oddHBand="0" w:evenHBand="0" w:firstRowFirstColumn="0" w:firstRowLastColumn="0" w:lastRowFirstColumn="0" w:lastRowLastColumn="0"/>
+            </w:pPr>
+            <w:r>
+              <w:t>Dense layer</w:t>
+            </w:r>
+          </w:p>
+        </w:tc>
+        <w:tc>
+          <w:tcPr>
+            <w:tcW w:w="5760" w:type="dxa"/>
+          </w:tcPr>
+          <w:p>
+            <w:pPr>
+              <w:cnfStyle w:val="000000000000" w:firstRow="0" w:lastRow="0" w:firstColumn="0" w:lastColumn="0" w:oddVBand="0" w:evenVBand="0" w:oddHBand="0" w:evenHBand="0" w:firstRowFirstColumn="0" w:firstRowLastColumn="0" w:lastRowFirstColumn="0" w:lastRowLastColumn="0"/>
+            </w:pPr>
+            <w:r>
+              <w:t xml:space="preserve">Input = </w:t>
+            </w:r>
+            <w:r>
+              <w:t>6</w:t>
+            </w:r>
+            <w:r>
+              <w:t xml:space="preserve">, output = </w:t>
+            </w:r>
+            <w:r>
+              <w:t>30</w:t>
+            </w:r>
+            <w:r>
+              <w:t xml:space="preserve">, activation = </w:t>
+            </w:r>
+            <w:r>
+              <w:t>relu</w:t>
+            </w:r>
+            <w:r>
+              <w:t>, dropout ratio = 0.1</w:t>
+            </w:r>
+          </w:p>
+        </w:tc>
+      </w:tr>
+      <w:tr>
+        <w:trPr>
+          <w:cnfStyle w:val="000000100000" w:firstRow="0" w:lastRow="0" w:firstColumn="0" w:lastColumn="0" w:oddVBand="0" w:evenVBand="0" w:oddHBand="1" w:evenHBand="0" w:firstRowFirstColumn="0" w:firstRowLastColumn="0" w:lastRowFirstColumn="0" w:lastRowLastColumn="0"/>
+        </w:trPr>
+        <w:tc>
+          <w:tcPr>
+            <w:cnfStyle w:val="001000000000" w:firstRow="0" w:lastRow="0" w:firstColumn="1" w:lastColumn="0" w:oddVBand="0" w:evenVBand="0" w:oddHBand="0" w:evenHBand="0" w:firstRowFirstColumn="0" w:firstRowLastColumn="0" w:lastRowFirstColumn="0" w:lastRowLastColumn="0"/>
+            <w:tcW w:w="1271" w:type="dxa"/>
+          </w:tcPr>
+          <w:p>
+            <w:pPr>
+              <w:jc w:val="center"/>
+            </w:pPr>
+            <w:r>
+              <w:t>2</w:t>
+            </w:r>
+          </w:p>
+        </w:tc>
+        <w:tc>
+          <w:tcPr>
+            <w:tcW w:w="1985" w:type="dxa"/>
+          </w:tcPr>
+          <w:p>
+            <w:pPr>
+              <w:jc w:val="center"/>
+              <w:cnfStyle w:val="000000100000" w:firstRow="0" w:lastRow="0" w:firstColumn="0" w:lastColumn="0" w:oddVBand="0" w:evenVBand="0" w:oddHBand="1" w:evenHBand="0" w:firstRowFirstColumn="0" w:firstRowLastColumn="0" w:lastRowFirstColumn="0" w:lastRowLastColumn="0"/>
+            </w:pPr>
+            <w:r>
+              <w:t>Dense layer</w:t>
+            </w:r>
+          </w:p>
+        </w:tc>
+        <w:tc>
+          <w:tcPr>
+            <w:tcW w:w="5760" w:type="dxa"/>
+          </w:tcPr>
+          <w:p>
+            <w:pPr>
+              <w:cnfStyle w:val="000000100000" w:firstRow="0" w:lastRow="0" w:firstColumn="0" w:lastColumn="0" w:oddVBand="0" w:evenVBand="0" w:oddHBand="1" w:evenHBand="0" w:firstRowFirstColumn="0" w:firstRowLastColumn="0" w:lastRowFirstColumn="0" w:lastRowLastColumn="0"/>
+            </w:pPr>
+            <w:r>
+              <w:t>Input = 30, output = 30</w:t>
+            </w:r>
+            <w:r>
+              <w:t xml:space="preserve">, activation = </w:t>
+            </w:r>
+            <w:r>
+              <w:t>relu</w:t>
+            </w:r>
+            <w:r>
+              <w:t>, dropout ratio = 0.1</w:t>
+            </w:r>
+          </w:p>
+        </w:tc>
+      </w:tr>
+      <w:tr>
+        <w:tc>
+          <w:tcPr>
+            <w:cnfStyle w:val="001000000000" w:firstRow="0" w:lastRow="0" w:firstColumn="1" w:lastColumn="0" w:oddVBand="0" w:evenVBand="0" w:oddHBand="0" w:evenHBand="0" w:firstRowFirstColumn="0" w:firstRowLastColumn="0" w:lastRowFirstColumn="0" w:lastRowLastColumn="0"/>
+            <w:tcW w:w="1271" w:type="dxa"/>
+          </w:tcPr>
+          <w:p>
+            <w:pPr>
+              <w:jc w:val="center"/>
+            </w:pPr>
+            <w:r>
+              <w:t>3</w:t>
+            </w:r>
+          </w:p>
+        </w:tc>
+        <w:tc>
+          <w:tcPr>
+            <w:tcW w:w="1985" w:type="dxa"/>
+          </w:tcPr>
+          <w:p>
+            <w:pPr>
+              <w:jc w:val="center"/>
+              <w:cnfStyle w:val="000000000000" w:firstRow="0" w:lastRow="0" w:firstColumn="0" w:lastColumn="0" w:oddVBand="0" w:evenVBand="0" w:oddHBand="0" w:evenHBand="0" w:firstRowFirstColumn="0" w:firstRowLastColumn="0" w:lastRowFirstColumn="0" w:lastRowLastColumn="0"/>
+            </w:pPr>
+            <w:r>
+              <w:t>Dense layer</w:t>
+            </w:r>
+          </w:p>
+        </w:tc>
+        <w:tc>
+          <w:tcPr>
+            <w:tcW w:w="5760" w:type="dxa"/>
+          </w:tcPr>
+          <w:p>
+            <w:pPr>
+              <w:cnfStyle w:val="000000000000" w:firstRow="0" w:lastRow="0" w:firstColumn="0" w:lastColumn="0" w:oddVBand="0" w:evenVBand="0" w:oddHBand="0" w:evenHBand="0" w:firstRowFirstColumn="0" w:firstRowLastColumn="0" w:lastRowFirstColumn="0" w:lastRowLastColumn="0"/>
+            </w:pPr>
+            <w:r>
+              <w:t>Input = 30, output = 30, activation = relu</w:t>
+            </w:r>
+          </w:p>
+        </w:tc>
+      </w:tr>
+      <w:tr>
+        <w:trPr>
+          <w:cnfStyle w:val="000000100000" w:firstRow="0" w:lastRow="0" w:firstColumn="0" w:lastColumn="0" w:oddVBand="0" w:evenVBand="0" w:oddHBand="1" w:evenHBand="0" w:firstRowFirstColumn="0" w:firstRowLastColumn="0" w:lastRowFirstColumn="0" w:lastRowLastColumn="0"/>
+        </w:trPr>
+        <w:tc>
+          <w:tcPr>
+            <w:cnfStyle w:val="001000000000" w:firstRow="0" w:lastRow="0" w:firstColumn="1" w:lastColumn="0" w:oddVBand="0" w:evenVBand="0" w:oddHBand="0" w:evenHBand="0" w:firstRowFirstColumn="0" w:firstRowLastColumn="0" w:lastRowFirstColumn="0" w:lastRowLastColumn="0"/>
+            <w:tcW w:w="1271" w:type="dxa"/>
+          </w:tcPr>
+          <w:p>
+            <w:pPr>
+              <w:jc w:val="center"/>
+            </w:pPr>
+            <w:r>
+              <w:t>4</w:t>
+            </w:r>
+          </w:p>
+        </w:tc>
+        <w:tc>
+          <w:tcPr>
+            <w:tcW w:w="1985" w:type="dxa"/>
+          </w:tcPr>
+          <w:p>
+            <w:pPr>
+              <w:jc w:val="center"/>
+              <w:cnfStyle w:val="000000100000" w:firstRow="0" w:lastRow="0" w:firstColumn="0" w:lastColumn="0" w:oddVBand="0" w:evenVBand="0" w:oddHBand="1" w:evenHBand="0" w:firstRowFirstColumn="0" w:firstRowLastColumn="0" w:lastRowFirstColumn="0" w:lastRowLastColumn="0"/>
+            </w:pPr>
+            <w:r>
+              <w:t>Dense layer</w:t>
+            </w:r>
+          </w:p>
+        </w:tc>
+        <w:tc>
+          <w:tcPr>
+            <w:tcW w:w="5760" w:type="dxa"/>
+          </w:tcPr>
+          <w:p>
+            <w:pPr>
+              <w:cnfStyle w:val="000000100000" w:firstRow="0" w:lastRow="0" w:firstColumn="0" w:lastColumn="0" w:oddVBand="0" w:evenVBand="0" w:oddHBand="1" w:evenHBand="0" w:firstRowFirstColumn="0" w:firstRowLastColumn="0" w:lastRowFirstColumn="0" w:lastRowLastColumn="0"/>
+            </w:pPr>
+            <w:r>
+              <w:t>Input = 30, output = 1, activation = linear</w:t>
+            </w:r>
+          </w:p>
+        </w:tc>
+      </w:tr>
+    </w:tbl>
+    <w:p/>
+    <w:p>
+      <w:r>
+        <w:t>With number of epochs = 40 and batch size = 60, this resulted in an MSE of 1.1286, indicating that dropout regularisation was not appropriate for this data, so it was excluded from further analysis.</w:t>
+      </w:r>
+    </w:p>
+    <w:p>
+      <w:pPr>
+        <w:pStyle w:val="Heading3"/>
+      </w:pPr>
+      <w:r>
+        <w:t>Rectangular</w:t>
+      </w:r>
+      <w:r>
+        <w:t xml:space="preserve"> model</w:t>
+      </w:r>
+    </w:p>
+    <w:p>
+      <w:r>
+        <w:t xml:space="preserve">A sequential </w:t>
+      </w:r>
+      <w:r>
+        <w:t xml:space="preserve">rectangular </w:t>
+      </w:r>
+      <w:r>
+        <w:t>model using the arguments below was compiled using the adaptive movement (ADAM) optimiser.</w:t>
+      </w:r>
+    </w:p>
+    <w:p>
+      <w:pPr>
+        <w:ind w:firstLine="720"/>
+      </w:pPr>
+      <w:r>
+        <w:rPr>
+          <w:b/>
+          <w:sz w:val="20"/>
+        </w:rPr>
+        <w:t xml:space="preserve">Table </w:t>
+      </w:r>
+      <w:r>
+        <w:rPr>
+          <w:b/>
+          <w:sz w:val="20"/>
+        </w:rPr>
+        <w:t>8</w:t>
+      </w:r>
+      <w:r>
+        <w:rPr>
+          <w:sz w:val="20"/>
+        </w:rPr>
+        <w:t xml:space="preserve">: </w:t>
+      </w:r>
+      <w:r>
+        <w:rPr>
+          <w:sz w:val="20"/>
+        </w:rPr>
+        <w:t xml:space="preserve">Rectangular </w:t>
+      </w:r>
+      <w:r>
+        <w:rPr>
+          <w:sz w:val="20"/>
+        </w:rPr>
+        <w:t>neural network</w:t>
+      </w:r>
+      <w:r>
+        <w:rPr>
+          <w:sz w:val="20"/>
+        </w:rPr>
+        <w:t xml:space="preserve"> </w:t>
+      </w:r>
+      <w:r>
+        <w:rPr>
+          <w:sz w:val="20"/>
+        </w:rPr>
+        <w:t>arguments</w:t>
+      </w:r>
+    </w:p>
+    <w:tbl>
+      <w:tblPr>
+        <w:tblStyle w:val="GridTable4-Accent3"/>
+        <w:tblW w:w="0" w:type="auto"/>
+        <w:tblLook w:val="04A0" w:firstRow="1" w:lastRow="0" w:firstColumn="1" w:lastColumn="0" w:noHBand="0" w:noVBand="1"/>
+      </w:tblPr>
+      <w:tblGrid>
+        <w:gridCol w:w="1271"/>
+        <w:gridCol w:w="1985"/>
+        <w:gridCol w:w="5760"/>
+      </w:tblGrid>
+      <w:tr>
+        <w:trPr>
+          <w:cnfStyle w:val="100000000000" w:firstRow="1" w:lastRow="0" w:firstColumn="0" w:lastColumn="0" w:oddVBand="0" w:evenVBand="0" w:oddHBand="0" w:evenHBand="0" w:firstRowFirstColumn="0" w:firstRowLastColumn="0" w:lastRowFirstColumn="0" w:lastRowLastColumn="0"/>
+        </w:trPr>
+        <w:tc>
+          <w:tcPr>
+            <w:cnfStyle w:val="001000000000" w:firstRow="0" w:lastRow="0" w:firstColumn="1" w:lastColumn="0" w:oddVBand="0" w:evenVBand="0" w:oddHBand="0" w:evenHBand="0" w:firstRowFirstColumn="0" w:firstRowLastColumn="0" w:lastRowFirstColumn="0" w:lastRowLastColumn="0"/>
+            <w:tcW w:w="1271" w:type="dxa"/>
+          </w:tcPr>
+          <w:p>
+            <w:pPr>
+              <w:jc w:val="center"/>
+              <w:rPr>
+                <w:b w:val="0"/>
+              </w:rPr>
+            </w:pPr>
+            <w:r>
+              <w:t>Layer no</w:t>
+            </w:r>
+          </w:p>
+        </w:tc>
+        <w:tc>
+          <w:tcPr>
+            <w:tcW w:w="1985" w:type="dxa"/>
+          </w:tcPr>
+          <w:p>
+            <w:pPr>
+              <w:jc w:val="center"/>
+              <w:cnfStyle w:val="100000000000" w:firstRow="1" w:lastRow="0" w:firstColumn="0" w:lastColumn="0" w:oddVBand="0" w:evenVBand="0" w:oddHBand="0" w:evenHBand="0" w:firstRowFirstColumn="0" w:firstRowLastColumn="0" w:lastRowFirstColumn="0" w:lastRowLastColumn="0"/>
+              <w:rPr>
+                <w:b w:val="0"/>
+              </w:rPr>
+            </w:pPr>
+            <w:r>
+              <w:t>Layer Type</w:t>
+            </w:r>
+          </w:p>
+        </w:tc>
+        <w:tc>
+          <w:tcPr>
+            <w:tcW w:w="5760" w:type="dxa"/>
+          </w:tcPr>
+          <w:p>
+            <w:pPr>
+              <w:cnfStyle w:val="100000000000" w:firstRow="1" w:lastRow="0" w:firstColumn="0" w:lastColumn="0" w:oddVBand="0" w:evenVBand="0" w:oddHBand="0" w:evenHBand="0" w:firstRowFirstColumn="0" w:firstRowLastColumn="0" w:lastRowFirstColumn="0" w:lastRowLastColumn="0"/>
+              <w:rPr>
+                <w:b w:val="0"/>
+              </w:rPr>
+            </w:pPr>
+            <w:r>
+              <w:t>Specifications</w:t>
+            </w:r>
+          </w:p>
+        </w:tc>
+      </w:tr>
+      <w:tr>
+        <w:trPr>
+          <w:cnfStyle w:val="000000100000" w:firstRow="0" w:lastRow="0" w:firstColumn="0" w:lastColumn="0" w:oddVBand="0" w:evenVBand="0" w:oddHBand="1" w:evenHBand="0" w:firstRowFirstColumn="0" w:firstRowLastColumn="0" w:lastRowFirstColumn="0" w:lastRowLastColumn="0"/>
+        </w:trPr>
+        <w:tc>
+          <w:tcPr>
+            <w:cnfStyle w:val="001000000000" w:firstRow="0" w:lastRow="0" w:firstColumn="1" w:lastColumn="0" w:oddVBand="0" w:evenVBand="0" w:oddHBand="0" w:evenHBand="0" w:firstRowFirstColumn="0" w:firstRowLastColumn="0" w:lastRowFirstColumn="0" w:lastRowLastColumn="0"/>
+            <w:tcW w:w="1271" w:type="dxa"/>
+          </w:tcPr>
+          <w:p>
+            <w:pPr>
+              <w:jc w:val="center"/>
+            </w:pPr>
+            <w:r>
+              <w:t>1</w:t>
+            </w:r>
+          </w:p>
+        </w:tc>
+        <w:tc>
+          <w:tcPr>
+            <w:tcW w:w="1985" w:type="dxa"/>
+          </w:tcPr>
+          <w:p>
+            <w:pPr>
+              <w:jc w:val="center"/>
+              <w:cnfStyle w:val="000000100000" w:firstRow="0" w:lastRow="0" w:firstColumn="0" w:lastColumn="0" w:oddVBand="0" w:evenVBand="0" w:oddHBand="1" w:evenHBand="0" w:firstRowFirstColumn="0" w:firstRowLastColumn="0" w:lastRowFirstColumn="0" w:lastRowLastColumn="0"/>
+            </w:pPr>
+            <w:r>
+              <w:t>Input layer</w:t>
+            </w:r>
+          </w:p>
+        </w:tc>
+        <w:tc>
+          <w:tcPr>
+            <w:tcW w:w="5760" w:type="dxa"/>
+          </w:tcPr>
+          <w:p>
+            <w:pPr>
+              <w:cnfStyle w:val="000000100000" w:firstRow="0" w:lastRow="0" w:firstColumn="0" w:lastColumn="0" w:oddVBand="0" w:evenVBand="0" w:oddHBand="1" w:evenHBand="0" w:firstRowFirstColumn="0" w:firstRowLastColumn="0" w:lastRowFirstColumn="0" w:lastRowLastColumn="0"/>
+            </w:pPr>
+            <w:r>
+              <w:t>Input = 6, activation = relu</w:t>
+            </w:r>
+          </w:p>
+        </w:tc>
+      </w:tr>
+      <w:tr>
+        <w:tc>
+          <w:tcPr>
+            <w:cnfStyle w:val="001000000000" w:firstRow="0" w:lastRow="0" w:firstColumn="1" w:lastColumn="0" w:oddVBand="0" w:evenVBand="0" w:oddHBand="0" w:evenHBand="0" w:firstRowFirstColumn="0" w:firstRowLastColumn="0" w:lastRowFirstColumn="0" w:lastRowLastColumn="0"/>
+            <w:tcW w:w="1271" w:type="dxa"/>
+          </w:tcPr>
+          <w:p>
+            <w:pPr>
+              <w:jc w:val="center"/>
+            </w:pPr>
+            <w:r>
+              <w:t>2</w:t>
+            </w:r>
+          </w:p>
+        </w:tc>
+        <w:tc>
+          <w:tcPr>
+            <w:tcW w:w="1985" w:type="dxa"/>
+          </w:tcPr>
+          <w:p>
+            <w:pPr>
+              <w:jc w:val="center"/>
+              <w:cnfStyle w:val="000000000000" w:firstRow="0" w:lastRow="0" w:firstColumn="0" w:lastColumn="0" w:oddVBand="0" w:evenVBand="0" w:oddHBand="0" w:evenHBand="0" w:firstRowFirstColumn="0" w:firstRowLastColumn="0" w:lastRowFirstColumn="0" w:lastRowLastColumn="0"/>
+            </w:pPr>
+            <w:r>
+              <w:t>Dense layer</w:t>
+            </w:r>
+          </w:p>
+        </w:tc>
+        <w:tc>
+          <w:tcPr>
+            <w:tcW w:w="5760" w:type="dxa"/>
+          </w:tcPr>
+          <w:p>
+            <w:pPr>
+              <w:cnfStyle w:val="000000000000" w:firstRow="0" w:lastRow="0" w:firstColumn="0" w:lastColumn="0" w:oddVBand="0" w:evenVBand="0" w:oddHBand="0" w:evenHBand="0" w:firstRowFirstColumn="0" w:firstRowLastColumn="0" w:lastRowFirstColumn="0" w:lastRowLastColumn="0"/>
+            </w:pPr>
+            <w:r>
+              <w:t xml:space="preserve">Input = </w:t>
+            </w:r>
+            <w:r>
+              <w:t>6</w:t>
+            </w:r>
+            <w:r>
+              <w:t>, output = 20, activation = relu</w:t>
+            </w:r>
+          </w:p>
+        </w:tc>
+      </w:tr>
+      <w:tr>
+        <w:trPr>
+          <w:cnfStyle w:val="000000100000" w:firstRow="0" w:lastRow="0" w:firstColumn="0" w:lastColumn="0" w:oddVBand="0" w:evenVBand="0" w:oddHBand="1" w:evenHBand="0" w:firstRowFirstColumn="0" w:firstRowLastColumn="0" w:lastRowFirstColumn="0" w:lastRowLastColumn="0"/>
+        </w:trPr>
+        <w:tc>
+          <w:tcPr>
+            <w:cnfStyle w:val="001000000000" w:firstRow="0" w:lastRow="0" w:firstColumn="1" w:lastColumn="0" w:oddVBand="0" w:evenVBand="0" w:oddHBand="0" w:evenHBand="0" w:firstRowFirstColumn="0" w:firstRowLastColumn="0" w:lastRowFirstColumn="0" w:lastRowLastColumn="0"/>
+            <w:tcW w:w="1271" w:type="dxa"/>
+          </w:tcPr>
+          <w:p>
+            <w:pPr>
+              <w:jc w:val="center"/>
+            </w:pPr>
+            <w:r>
+              <w:t>3</w:t>
+            </w:r>
+          </w:p>
+        </w:tc>
+        <w:tc>
+          <w:tcPr>
+            <w:tcW w:w="1985" w:type="dxa"/>
+          </w:tcPr>
+          <w:p>
+            <w:pPr>
+              <w:jc w:val="center"/>
+              <w:cnfStyle w:val="000000100000" w:firstRow="0" w:lastRow="0" w:firstColumn="0" w:lastColumn="0" w:oddVBand="0" w:evenVBand="0" w:oddHBand="1" w:evenHBand="0" w:firstRowFirstColumn="0" w:firstRowLastColumn="0" w:lastRowFirstColumn="0" w:lastRowLastColumn="0"/>
+            </w:pPr>
+            <w:r>
+              <w:t>Dense layer</w:t>
+            </w:r>
+          </w:p>
+        </w:tc>
+        <w:tc>
+          <w:tcPr>
+            <w:tcW w:w="5760" w:type="dxa"/>
+          </w:tcPr>
+          <w:p>
+            <w:pPr>
+              <w:cnfStyle w:val="000000100000" w:firstRow="0" w:lastRow="0" w:firstColumn="0" w:lastColumn="0" w:oddVBand="0" w:evenVBand="0" w:oddHBand="1" w:evenHBand="0" w:firstRowFirstColumn="0" w:firstRowLastColumn="0" w:lastRowFirstColumn="0" w:lastRowLastColumn="0"/>
+            </w:pPr>
+            <w:r>
+              <w:t>Input = 20, output = 20, activation = relu</w:t>
+            </w:r>
+          </w:p>
+        </w:tc>
+      </w:tr>
+      <w:tr>
+        <w:tc>
+          <w:tcPr>
+            <w:cnfStyle w:val="001000000000" w:firstRow="0" w:lastRow="0" w:firstColumn="1" w:lastColumn="0" w:oddVBand="0" w:evenVBand="0" w:oddHBand="0" w:evenHBand="0" w:firstRowFirstColumn="0" w:firstRowLastColumn="0" w:lastRowFirstColumn="0" w:lastRowLastColumn="0"/>
+            <w:tcW w:w="1271" w:type="dxa"/>
+          </w:tcPr>
+          <w:p>
+            <w:pPr>
+              <w:jc w:val="center"/>
+            </w:pPr>
+            <w:r>
+              <w:t>4</w:t>
+            </w:r>
+          </w:p>
+        </w:tc>
+        <w:tc>
+          <w:tcPr>
+            <w:tcW w:w="1985" w:type="dxa"/>
+          </w:tcPr>
+          <w:p>
+            <w:pPr>
+              <w:jc w:val="center"/>
+              <w:cnfStyle w:val="000000000000" w:firstRow="0" w:lastRow="0" w:firstColumn="0" w:lastColumn="0" w:oddVBand="0" w:evenVBand="0" w:oddHBand="0" w:evenHBand="0" w:firstRowFirstColumn="0" w:firstRowLastColumn="0" w:lastRowFirstColumn="0" w:lastRowLastColumn="0"/>
+            </w:pPr>
+            <w:r>
+              <w:t>Dense layer</w:t>
+            </w:r>
+          </w:p>
+        </w:tc>
+        <w:tc>
+          <w:tcPr>
+            <w:tcW w:w="5760" w:type="dxa"/>
+          </w:tcPr>
+          <w:p>
+            <w:pPr>
+              <w:cnfStyle w:val="000000000000" w:firstRow="0" w:lastRow="0" w:firstColumn="0" w:lastColumn="0" w:oddVBand="0" w:evenVBand="0" w:oddHBand="0" w:evenHBand="0" w:firstRowFirstColumn="0" w:firstRowLastColumn="0" w:lastRowFirstColumn="0" w:lastRowLastColumn="0"/>
+            </w:pPr>
+            <w:r>
+              <w:t>Input = 20, output = 20, activation = relu</w:t>
+            </w:r>
+          </w:p>
+        </w:tc>
+      </w:tr>
+      <w:tr>
+        <w:trPr>
+          <w:cnfStyle w:val="000000100000" w:firstRow="0" w:lastRow="0" w:firstColumn="0" w:lastColumn="0" w:oddVBand="0" w:evenVBand="0" w:oddHBand="1" w:evenHBand="0" w:firstRowFirstColumn="0" w:firstRowLastColumn="0" w:lastRowFirstColumn="0" w:lastRowLastColumn="0"/>
+        </w:trPr>
+        <w:tc>
+          <w:tcPr>
+            <w:cnfStyle w:val="001000000000" w:firstRow="0" w:lastRow="0" w:firstColumn="1" w:lastColumn="0" w:oddVBand="0" w:evenVBand="0" w:oddHBand="0" w:evenHBand="0" w:firstRowFirstColumn="0" w:firstRowLastColumn="0" w:lastRowFirstColumn="0" w:lastRowLastColumn="0"/>
+            <w:tcW w:w="1271" w:type="dxa"/>
+          </w:tcPr>
+          <w:p>
+            <w:pPr>
+              <w:jc w:val="center"/>
+            </w:pPr>
+            <w:r>
+              <w:t>5</w:t>
+            </w:r>
+          </w:p>
+        </w:tc>
+        <w:tc>
+          <w:tcPr>
+            <w:tcW w:w="1985" w:type="dxa"/>
+          </w:tcPr>
+          <w:p>
+            <w:pPr>
+              <w:jc w:val="center"/>
+              <w:cnfStyle w:val="000000100000" w:firstRow="0" w:lastRow="0" w:firstColumn="0" w:lastColumn="0" w:oddVBand="0" w:evenVBand="0" w:oddHBand="1" w:evenHBand="0" w:firstRowFirstColumn="0" w:firstRowLastColumn="0" w:lastRowFirstColumn="0" w:lastRowLastColumn="0"/>
+            </w:pPr>
+            <w:r>
+              <w:t>Dense layer</w:t>
+            </w:r>
+          </w:p>
+        </w:tc>
+        <w:tc>
+          <w:tcPr>
+            <w:tcW w:w="5760" w:type="dxa"/>
+          </w:tcPr>
+          <w:p>
+            <w:pPr>
+              <w:cnfStyle w:val="000000100000" w:firstRow="0" w:lastRow="0" w:firstColumn="0" w:lastColumn="0" w:oddVBand="0" w:evenVBand="0" w:oddHBand="1" w:evenHBand="0" w:firstRowFirstColumn="0" w:firstRowLastColumn="0" w:lastRowFirstColumn="0" w:lastRowLastColumn="0"/>
+            </w:pPr>
+            <w:r>
+              <w:t>Input = 20, output = 20, activation = relu</w:t>
+            </w:r>
+          </w:p>
+        </w:tc>
+      </w:tr>
+      <w:tr>
+        <w:tc>
+          <w:tcPr>
+            <w:cnfStyle w:val="001000000000" w:firstRow="0" w:lastRow="0" w:firstColumn="1" w:lastColumn="0" w:oddVBand="0" w:evenVBand="0" w:oddHBand="0" w:evenHBand="0" w:firstRowFirstColumn="0" w:firstRowLastColumn="0" w:lastRowFirstColumn="0" w:lastRowLastColumn="0"/>
+            <w:tcW w:w="1271" w:type="dxa"/>
+          </w:tcPr>
+          <w:p>
+            <w:pPr>
+              <w:jc w:val="center"/>
+            </w:pPr>
+            <w:r>
+              <w:t>6</w:t>
+            </w:r>
+          </w:p>
+        </w:tc>
+        <w:tc>
+          <w:tcPr>
+            <w:tcW w:w="1985" w:type="dxa"/>
+          </w:tcPr>
+          <w:p>
+            <w:pPr>
+              <w:jc w:val="center"/>
+              <w:cnfStyle w:val="000000000000" w:firstRow="0" w:lastRow="0" w:firstColumn="0" w:lastColumn="0" w:oddVBand="0" w:evenVBand="0" w:oddHBand="0" w:evenHBand="0" w:firstRowFirstColumn="0" w:firstRowLastColumn="0" w:lastRowFirstColumn="0" w:lastRowLastColumn="0"/>
+            </w:pPr>
+            <w:r>
+              <w:t>Dense layer</w:t>
+            </w:r>
+          </w:p>
+        </w:tc>
+        <w:tc>
+          <w:tcPr>
+            <w:tcW w:w="5760" w:type="dxa"/>
+          </w:tcPr>
+          <w:p>
+            <w:pPr>
+              <w:cnfStyle w:val="000000000000" w:firstRow="0" w:lastRow="0" w:firstColumn="0" w:lastColumn="0" w:oddVBand="0" w:evenVBand="0" w:oddHBand="0" w:evenHBand="0" w:firstRowFirstColumn="0" w:firstRowLastColumn="0" w:lastRowFirstColumn="0" w:lastRowLastColumn="0"/>
+            </w:pPr>
+            <w:r>
+              <w:t>Input = 20, output = 1, activation = relu</w:t>
+            </w:r>
+          </w:p>
+        </w:tc>
+      </w:tr>
+    </w:tbl>
+    <w:p/>
+    <w:p>
+      <w:r>
+        <w:lastRenderedPageBreak/>
+        <w:t>With number of epochs = 40 and batch size = 60, this resulted in an MSE of 0.2593.</w:t>
+      </w:r>
+    </w:p>
+    <w:p>
+      <w:pPr>
+        <w:pStyle w:val="Heading3"/>
+      </w:pPr>
+      <w:r>
+        <w:t>Right based-pyramid</w:t>
+      </w:r>
+      <w:r>
+        <w:t xml:space="preserve"> model</w:t>
+      </w:r>
+    </w:p>
+    <w:p>
+      <w:r>
+        <w:t xml:space="preserve">A </w:t>
+      </w:r>
+      <w:r>
+        <w:t>sequential r</w:t>
+      </w:r>
+      <w:r>
+        <w:t>ight based-pyramid model using the arguments below was compiled using the adaptive movement (ADAM) optimiser</w:t>
+      </w:r>
+      <w:r>
+        <w:t>.</w:t>
+      </w:r>
+    </w:p>
+    <w:p>
+      <w:pPr>
+        <w:ind w:firstLine="720"/>
+      </w:pPr>
+      <w:r>
+        <w:rPr>
+          <w:b/>
+          <w:sz w:val="20"/>
+        </w:rPr>
+        <w:t xml:space="preserve">Table </w:t>
+      </w:r>
+      <w:r>
+        <w:rPr>
+          <w:b/>
+          <w:sz w:val="20"/>
+        </w:rPr>
+        <w:t>9</w:t>
+      </w:r>
+      <w:r>
+        <w:rPr>
+          <w:sz w:val="20"/>
+        </w:rPr>
+        <w:t xml:space="preserve">: </w:t>
+      </w:r>
+      <w:r>
+        <w:t xml:space="preserve">Right based-pyramid </w:t>
+      </w:r>
+      <w:r>
+        <w:rPr>
+          <w:sz w:val="20"/>
+        </w:rPr>
+        <w:t>neural network arguments</w:t>
+      </w:r>
+    </w:p>
+    <w:tbl>
+      <w:tblPr>
+        <w:tblStyle w:val="GridTable4-Accent3"/>
+        <w:tblW w:w="0" w:type="auto"/>
+        <w:tblLook w:val="04A0" w:firstRow="1" w:lastRow="0" w:firstColumn="1" w:lastColumn="0" w:noHBand="0" w:noVBand="1"/>
+      </w:tblPr>
+      <w:tblGrid>
+        <w:gridCol w:w="1271"/>
+        <w:gridCol w:w="1985"/>
+        <w:gridCol w:w="5760"/>
+      </w:tblGrid>
+      <w:tr>
+        <w:trPr>
+          <w:cnfStyle w:val="100000000000" w:firstRow="1" w:lastRow="0" w:firstColumn="0" w:lastColumn="0" w:oddVBand="0" w:evenVBand="0" w:oddHBand="0" w:evenHBand="0" w:firstRowFirstColumn="0" w:firstRowLastColumn="0" w:lastRowFirstColumn="0" w:lastRowLastColumn="0"/>
+        </w:trPr>
+        <w:tc>
+          <w:tcPr>
+            <w:cnfStyle w:val="001000000000" w:firstRow="0" w:lastRow="0" w:firstColumn="1" w:lastColumn="0" w:oddVBand="0" w:evenVBand="0" w:oddHBand="0" w:evenHBand="0" w:firstRowFirstColumn="0" w:firstRowLastColumn="0" w:lastRowFirstColumn="0" w:lastRowLastColumn="0"/>
+            <w:tcW w:w="1271" w:type="dxa"/>
+          </w:tcPr>
+          <w:p>
+            <w:pPr>
+              <w:jc w:val="center"/>
+              <w:rPr>
+                <w:b w:val="0"/>
+              </w:rPr>
+            </w:pPr>
+            <w:r>
+              <w:t>Layer no</w:t>
+            </w:r>
+          </w:p>
+        </w:tc>
+        <w:tc>
+          <w:tcPr>
+            <w:tcW w:w="1985" w:type="dxa"/>
+          </w:tcPr>
+          <w:p>
+            <w:pPr>
+              <w:jc w:val="center"/>
+              <w:cnfStyle w:val="100000000000" w:firstRow="1" w:lastRow="0" w:firstColumn="0" w:lastColumn="0" w:oddVBand="0" w:evenVBand="0" w:oddHBand="0" w:evenHBand="0" w:firstRowFirstColumn="0" w:firstRowLastColumn="0" w:lastRowFirstColumn="0" w:lastRowLastColumn="0"/>
+              <w:rPr>
+                <w:b w:val="0"/>
+              </w:rPr>
+            </w:pPr>
+            <w:r>
+              <w:t>Layer Type</w:t>
+            </w:r>
+          </w:p>
+        </w:tc>
+        <w:tc>
+          <w:tcPr>
+            <w:tcW w:w="5760" w:type="dxa"/>
+          </w:tcPr>
+          <w:p>
+            <w:pPr>
+              <w:cnfStyle w:val="100000000000" w:firstRow="1" w:lastRow="0" w:firstColumn="0" w:lastColumn="0" w:oddVBand="0" w:evenVBand="0" w:oddHBand="0" w:evenHBand="0" w:firstRowFirstColumn="0" w:firstRowLastColumn="0" w:lastRowFirstColumn="0" w:lastRowLastColumn="0"/>
+              <w:rPr>
+                <w:b w:val="0"/>
+              </w:rPr>
+            </w:pPr>
+            <w:r>
+              <w:t>Specifications</w:t>
+            </w:r>
+          </w:p>
+        </w:tc>
+      </w:tr>
+      <w:tr>
+        <w:trPr>
+          <w:cnfStyle w:val="000000100000" w:firstRow="0" w:lastRow="0" w:firstColumn="0" w:lastColumn="0" w:oddVBand="0" w:evenVBand="0" w:oddHBand="1" w:evenHBand="0" w:firstRowFirstColumn="0" w:firstRowLastColumn="0" w:lastRowFirstColumn="0" w:lastRowLastColumn="0"/>
+        </w:trPr>
+        <w:tc>
+          <w:tcPr>
+            <w:cnfStyle w:val="001000000000" w:firstRow="0" w:lastRow="0" w:firstColumn="1" w:lastColumn="0" w:oddVBand="0" w:evenVBand="0" w:oddHBand="0" w:evenHBand="0" w:firstRowFirstColumn="0" w:firstRowLastColumn="0" w:lastRowFirstColumn="0" w:lastRowLastColumn="0"/>
+            <w:tcW w:w="1271" w:type="dxa"/>
+          </w:tcPr>
+          <w:p>
+            <w:pPr>
+              <w:jc w:val="center"/>
+            </w:pPr>
+            <w:r>
+              <w:t>1</w:t>
+            </w:r>
+          </w:p>
+        </w:tc>
+        <w:tc>
+          <w:tcPr>
+            <w:tcW w:w="1985" w:type="dxa"/>
+          </w:tcPr>
+          <w:p>
+            <w:pPr>
+              <w:jc w:val="center"/>
+              <w:cnfStyle w:val="000000100000" w:firstRow="0" w:lastRow="0" w:firstColumn="0" w:lastColumn="0" w:oddVBand="0" w:evenVBand="0" w:oddHBand="1" w:evenHBand="0" w:firstRowFirstColumn="0" w:firstRowLastColumn="0" w:lastRowFirstColumn="0" w:lastRowLastColumn="0"/>
+            </w:pPr>
+            <w:r>
+              <w:t>Input layer</w:t>
+            </w:r>
+          </w:p>
+        </w:tc>
+        <w:tc>
+          <w:tcPr>
+            <w:tcW w:w="5760" w:type="dxa"/>
+          </w:tcPr>
+          <w:p>
+            <w:pPr>
+              <w:cnfStyle w:val="000000100000" w:firstRow="0" w:lastRow="0" w:firstColumn="0" w:lastColumn="0" w:oddVBand="0" w:evenVBand="0" w:oddHBand="1" w:evenHBand="0" w:firstRowFirstColumn="0" w:firstRowLastColumn="0" w:lastRowFirstColumn="0" w:lastRowLastColumn="0"/>
+            </w:pPr>
+            <w:r>
+              <w:t>Input = 6, activation = relu</w:t>
+            </w:r>
+          </w:p>
+        </w:tc>
+      </w:tr>
+      <w:tr>
+        <w:tc>
+          <w:tcPr>
+            <w:cnfStyle w:val="001000000000" w:firstRow="0" w:lastRow="0" w:firstColumn="1" w:lastColumn="0" w:oddVBand="0" w:evenVBand="0" w:oddHBand="0" w:evenHBand="0" w:firstRowFirstColumn="0" w:firstRowLastColumn="0" w:lastRowFirstColumn="0" w:lastRowLastColumn="0"/>
+            <w:tcW w:w="1271" w:type="dxa"/>
+          </w:tcPr>
+          <w:p>
+            <w:pPr>
+              <w:jc w:val="center"/>
+            </w:pPr>
+            <w:r>
+              <w:t>2</w:t>
+            </w:r>
+          </w:p>
+        </w:tc>
+        <w:tc>
+          <w:tcPr>
+            <w:tcW w:w="1985" w:type="dxa"/>
+          </w:tcPr>
+          <w:p>
+            <w:pPr>
+              <w:jc w:val="center"/>
+              <w:cnfStyle w:val="000000000000" w:firstRow="0" w:lastRow="0" w:firstColumn="0" w:lastColumn="0" w:oddVBand="0" w:evenVBand="0" w:oddHBand="0" w:evenHBand="0" w:firstRowFirstColumn="0" w:firstRowLastColumn="0" w:lastRowFirstColumn="0" w:lastRowLastColumn="0"/>
+            </w:pPr>
+            <w:r>
+              <w:t>Dense layer</w:t>
+            </w:r>
+          </w:p>
+        </w:tc>
+        <w:tc>
+          <w:tcPr>
+            <w:tcW w:w="5760" w:type="dxa"/>
+          </w:tcPr>
+          <w:p>
+            <w:pPr>
+              <w:cnfStyle w:val="000000000000" w:firstRow="0" w:lastRow="0" w:firstColumn="0" w:lastColumn="0" w:oddVBand="0" w:evenVBand="0" w:oddHBand="0" w:evenHBand="0" w:firstRowFirstColumn="0" w:firstRowLastColumn="0" w:lastRowFirstColumn="0" w:lastRowLastColumn="0"/>
+            </w:pPr>
+            <w:r>
+              <w:t>Input = 6, output = 10, activation = relu</w:t>
+            </w:r>
+          </w:p>
+        </w:tc>
+      </w:tr>
+      <w:tr>
+        <w:trPr>
+          <w:cnfStyle w:val="000000100000" w:firstRow="0" w:lastRow="0" w:firstColumn="0" w:lastColumn="0" w:oddVBand="0" w:evenVBand="0" w:oddHBand="1" w:evenHBand="0" w:firstRowFirstColumn="0" w:firstRowLastColumn="0" w:lastRowFirstColumn="0" w:lastRowLastColumn="0"/>
+        </w:trPr>
+        <w:tc>
+          <w:tcPr>
+            <w:cnfStyle w:val="001000000000" w:firstRow="0" w:lastRow="0" w:firstColumn="1" w:lastColumn="0" w:oddVBand="0" w:evenVBand="0" w:oddHBand="0" w:evenHBand="0" w:firstRowFirstColumn="0" w:firstRowLastColumn="0" w:lastRowFirstColumn="0" w:lastRowLastColumn="0"/>
+            <w:tcW w:w="1271" w:type="dxa"/>
+          </w:tcPr>
+          <w:p>
+            <w:pPr>
+              <w:jc w:val="center"/>
+            </w:pPr>
+            <w:r>
+              <w:t>3</w:t>
+            </w:r>
+          </w:p>
+        </w:tc>
+        <w:tc>
+          <w:tcPr>
+            <w:tcW w:w="1985" w:type="dxa"/>
+          </w:tcPr>
+          <w:p>
+            <w:pPr>
+              <w:jc w:val="center"/>
+              <w:cnfStyle w:val="000000100000" w:firstRow="0" w:lastRow="0" w:firstColumn="0" w:lastColumn="0" w:oddVBand="0" w:evenVBand="0" w:oddHBand="1" w:evenHBand="0" w:firstRowFirstColumn="0" w:firstRowLastColumn="0" w:lastRowFirstColumn="0" w:lastRowLastColumn="0"/>
+            </w:pPr>
+            <w:r>
+              <w:t>Dense layer</w:t>
+            </w:r>
+          </w:p>
+        </w:tc>
+        <w:tc>
+          <w:tcPr>
+            <w:tcW w:w="5760" w:type="dxa"/>
+          </w:tcPr>
+          <w:p>
+            <w:pPr>
+              <w:cnfStyle w:val="000000100000" w:firstRow="0" w:lastRow="0" w:firstColumn="0" w:lastColumn="0" w:oddVBand="0" w:evenVBand="0" w:oddHBand="1" w:evenHBand="0" w:firstRowFirstColumn="0" w:firstRowLastColumn="0" w:lastRowFirstColumn="0" w:lastRowLastColumn="0"/>
+            </w:pPr>
+            <w:r>
+              <w:t>Input = 10, output = 50, activation = relu</w:t>
+            </w:r>
+          </w:p>
+        </w:tc>
+      </w:tr>
+      <w:tr>
+        <w:tc>
+          <w:tcPr>
+            <w:cnfStyle w:val="001000000000" w:firstRow="0" w:lastRow="0" w:firstColumn="1" w:lastColumn="0" w:oddVBand="0" w:evenVBand="0" w:oddHBand="0" w:evenHBand="0" w:firstRowFirstColumn="0" w:firstRowLastColumn="0" w:lastRowFirstColumn="0" w:lastRowLastColumn="0"/>
+            <w:tcW w:w="1271" w:type="dxa"/>
+          </w:tcPr>
+          <w:p>
+            <w:pPr>
+              <w:jc w:val="center"/>
+            </w:pPr>
+            <w:r>
+              <w:t>4</w:t>
+            </w:r>
+          </w:p>
+        </w:tc>
+        <w:tc>
+          <w:tcPr>
+            <w:tcW w:w="1985" w:type="dxa"/>
+          </w:tcPr>
+          <w:p>
+            <w:pPr>
+              <w:jc w:val="center"/>
+              <w:cnfStyle w:val="000000000000" w:firstRow="0" w:lastRow="0" w:firstColumn="0" w:lastColumn="0" w:oddVBand="0" w:evenVBand="0" w:oddHBand="0" w:evenHBand="0" w:firstRowFirstColumn="0" w:firstRowLastColumn="0" w:lastRowFirstColumn="0" w:lastRowLastColumn="0"/>
+            </w:pPr>
+            <w:r>
+              <w:t>Dense layer</w:t>
+            </w:r>
+          </w:p>
+        </w:tc>
+        <w:tc>
+          <w:tcPr>
+            <w:tcW w:w="5760" w:type="dxa"/>
+          </w:tcPr>
+          <w:p>
+            <w:pPr>
+              <w:cnfStyle w:val="000000000000" w:firstRow="0" w:lastRow="0" w:firstColumn="0" w:lastColumn="0" w:oddVBand="0" w:evenVBand="0" w:oddHBand="0" w:evenHBand="0" w:firstRowFirstColumn="0" w:firstRowLastColumn="0" w:lastRowFirstColumn="0" w:lastRowLastColumn="0"/>
+            </w:pPr>
+            <w:r>
+              <w:t>Input = 50, output = 500, activation = relu</w:t>
+            </w:r>
+          </w:p>
+        </w:tc>
+      </w:tr>
+      <w:tr>
+        <w:trPr>
+          <w:cnfStyle w:val="000000100000" w:firstRow="0" w:lastRow="0" w:firstColumn="0" w:lastColumn="0" w:oddVBand="0" w:evenVBand="0" w:oddHBand="1" w:evenHBand="0" w:firstRowFirstColumn="0" w:firstRowLastColumn="0" w:lastRowFirstColumn="0" w:lastRowLastColumn="0"/>
+        </w:trPr>
+        <w:tc>
+          <w:tcPr>
+            <w:cnfStyle w:val="001000000000" w:firstRow="0" w:lastRow="0" w:firstColumn="1" w:lastColumn="0" w:oddVBand="0" w:evenVBand="0" w:oddHBand="0" w:evenHBand="0" w:firstRowFirstColumn="0" w:firstRowLastColumn="0" w:lastRowFirstColumn="0" w:lastRowLastColumn="0"/>
+            <w:tcW w:w="1271" w:type="dxa"/>
+          </w:tcPr>
+          <w:p>
+            <w:pPr>
+              <w:jc w:val="center"/>
+            </w:pPr>
+            <w:r>
+              <w:t>5</w:t>
+            </w:r>
+          </w:p>
+        </w:tc>
+        <w:tc>
+          <w:tcPr>
+            <w:tcW w:w="1985" w:type="dxa"/>
+          </w:tcPr>
+          <w:p>
+            <w:pPr>
+              <w:jc w:val="center"/>
+              <w:cnfStyle w:val="000000100000" w:firstRow="0" w:lastRow="0" w:firstColumn="0" w:lastColumn="0" w:oddVBand="0" w:evenVBand="0" w:oddHBand="1" w:evenHBand="0" w:firstRowFirstColumn="0" w:firstRowLastColumn="0" w:lastRowFirstColumn="0" w:lastRowLastColumn="0"/>
+            </w:pPr>
+            <w:r>
+              <w:t>Dense layer</w:t>
+            </w:r>
+          </w:p>
+        </w:tc>
+        <w:tc>
+          <w:tcPr>
+            <w:tcW w:w="5760" w:type="dxa"/>
+          </w:tcPr>
+          <w:p>
+            <w:pPr>
+              <w:cnfStyle w:val="000000100000" w:firstRow="0" w:lastRow="0" w:firstColumn="0" w:lastColumn="0" w:oddVBand="0" w:evenVBand="0" w:oddHBand="1" w:evenHBand="0" w:firstRowFirstColumn="0" w:firstRowLastColumn="0" w:lastRowFirstColumn="0" w:lastRowLastColumn="0"/>
+            </w:pPr>
+            <w:r>
+              <w:t>Input = 5</w:t>
+            </w:r>
+            <w:r>
+              <w:t>0</w:t>
+            </w:r>
+            <w:r>
+              <w:t>0, output = 1000, activation = relu</w:t>
+            </w:r>
+          </w:p>
+        </w:tc>
+      </w:tr>
+      <w:tr>
+        <w:tc>
+          <w:tcPr>
+            <w:cnfStyle w:val="001000000000" w:firstRow="0" w:lastRow="0" w:firstColumn="1" w:lastColumn="0" w:oddVBand="0" w:evenVBand="0" w:oddHBand="0" w:evenHBand="0" w:firstRowFirstColumn="0" w:firstRowLastColumn="0" w:lastRowFirstColumn="0" w:lastRowLastColumn="0"/>
+            <w:tcW w:w="1271" w:type="dxa"/>
+          </w:tcPr>
+          <w:p>
+            <w:pPr>
+              <w:jc w:val="center"/>
+            </w:pPr>
+            <w:r>
+              <w:t>6</w:t>
+            </w:r>
+          </w:p>
+        </w:tc>
+        <w:tc>
+          <w:tcPr>
+            <w:tcW w:w="1985" w:type="dxa"/>
+          </w:tcPr>
+          <w:p>
+            <w:pPr>
+              <w:jc w:val="center"/>
+              <w:cnfStyle w:val="000000000000" w:firstRow="0" w:lastRow="0" w:firstColumn="0" w:lastColumn="0" w:oddVBand="0" w:evenVBand="0" w:oddHBand="0" w:evenHBand="0" w:firstRowFirstColumn="0" w:firstRowLastColumn="0" w:lastRowFirstColumn="0" w:lastRowLastColumn="0"/>
+            </w:pPr>
+            <w:r>
+              <w:t>Dense layer</w:t>
+            </w:r>
+          </w:p>
+        </w:tc>
+        <w:tc>
+          <w:tcPr>
+            <w:tcW w:w="5760" w:type="dxa"/>
+          </w:tcPr>
+          <w:p>
+            <w:pPr>
+              <w:cnfStyle w:val="000000000000" w:firstRow="0" w:lastRow="0" w:firstColumn="0" w:lastColumn="0" w:oddVBand="0" w:evenVBand="0" w:oddHBand="0" w:evenHBand="0" w:firstRowFirstColumn="0" w:firstRowLastColumn="0" w:lastRowFirstColumn="0" w:lastRowLastColumn="0"/>
+            </w:pPr>
+            <w:r>
+              <w:t>Input = 1000, output = 1, activation = relu</w:t>
+            </w:r>
+          </w:p>
+        </w:tc>
+      </w:tr>
+    </w:tbl>
+    <w:p/>
+    <w:p>
+      <w:r>
+        <w:t>With number of epochs = 40 and batch size = 60, this resulted in an MSE of 0.2852.</w:t>
+      </w:r>
+    </w:p>
+    <w:p/>
+    <w:p>
+      <w:pPr>
+        <w:pStyle w:val="Heading3"/>
+      </w:pPr>
+      <w:r>
+        <w:t>Left-based pyramid</w:t>
+      </w:r>
+    </w:p>
+    <w:p>
+      <w:r>
+        <w:t xml:space="preserve">A sequential </w:t>
+      </w:r>
+      <w:r>
+        <w:t>left</w:t>
+      </w:r>
+      <w:r>
+        <w:t xml:space="preserve"> based-pyramid model using the arguments below was compiled using the adaptive movement (ADAM) optimiser</w:t>
+      </w:r>
+      <w:r>
+        <w:t>.</w:t>
+      </w:r>
+    </w:p>
+    <w:p>
+      <w:pPr>
+        <w:ind w:firstLine="720"/>
+      </w:pPr>
+      <w:r>
+        <w:rPr>
+          <w:b/>
+          <w:sz w:val="20"/>
+        </w:rPr>
+        <w:t xml:space="preserve">Table </w:t>
+      </w:r>
+      <w:r>
+        <w:rPr>
+          <w:b/>
+          <w:sz w:val="20"/>
+        </w:rPr>
+        <w:t>10</w:t>
+      </w:r>
+      <w:r>
+        <w:rPr>
+          <w:sz w:val="20"/>
+        </w:rPr>
+        <w:t xml:space="preserve">: </w:t>
+      </w:r>
+      <w:r>
+        <w:t xml:space="preserve">Right based-pyramid </w:t>
+      </w:r>
+      <w:r>
+        <w:rPr>
+          <w:sz w:val="20"/>
+        </w:rPr>
+        <w:t>neural network arguments</w:t>
+      </w:r>
+    </w:p>
+    <w:tbl>
+      <w:tblPr>
+        <w:tblStyle w:val="GridTable4-Accent3"/>
+        <w:tblW w:w="0" w:type="auto"/>
+        <w:tblLook w:val="04A0" w:firstRow="1" w:lastRow="0" w:firstColumn="1" w:lastColumn="0" w:noHBand="0" w:noVBand="1"/>
+      </w:tblPr>
+      <w:tblGrid>
+        <w:gridCol w:w="1271"/>
+        <w:gridCol w:w="1985"/>
+        <w:gridCol w:w="5760"/>
+      </w:tblGrid>
+      <w:tr>
+        <w:trPr>
+          <w:cnfStyle w:val="100000000000" w:firstRow="1" w:lastRow="0" w:firstColumn="0" w:lastColumn="0" w:oddVBand="0" w:evenVBand="0" w:oddHBand="0" w:evenHBand="0" w:firstRowFirstColumn="0" w:firstRowLastColumn="0" w:lastRowFirstColumn="0" w:lastRowLastColumn="0"/>
+        </w:trPr>
+        <w:tc>
+          <w:tcPr>
+            <w:cnfStyle w:val="001000000000" w:firstRow="0" w:lastRow="0" w:firstColumn="1" w:lastColumn="0" w:oddVBand="0" w:evenVBand="0" w:oddHBand="0" w:evenHBand="0" w:firstRowFirstColumn="0" w:firstRowLastColumn="0" w:lastRowFirstColumn="0" w:lastRowLastColumn="0"/>
+            <w:tcW w:w="1271" w:type="dxa"/>
+          </w:tcPr>
+          <w:p>
+            <w:pPr>
+              <w:jc w:val="center"/>
+              <w:rPr>
+                <w:b w:val="0"/>
+              </w:rPr>
+            </w:pPr>
+            <w:r>
+              <w:t>Layer no</w:t>
+            </w:r>
+          </w:p>
+        </w:tc>
+        <w:tc>
+          <w:tcPr>
+            <w:tcW w:w="1985" w:type="dxa"/>
+          </w:tcPr>
+          <w:p>
+            <w:pPr>
+              <w:jc w:val="center"/>
+              <w:cnfStyle w:val="100000000000" w:firstRow="1" w:lastRow="0" w:firstColumn="0" w:lastColumn="0" w:oddVBand="0" w:evenVBand="0" w:oddHBand="0" w:evenHBand="0" w:firstRowFirstColumn="0" w:firstRowLastColumn="0" w:lastRowFirstColumn="0" w:lastRowLastColumn="0"/>
+              <w:rPr>
+                <w:b w:val="0"/>
+              </w:rPr>
+            </w:pPr>
+            <w:r>
+              <w:t>Layer Type</w:t>
+            </w:r>
+          </w:p>
+        </w:tc>
+        <w:tc>
+          <w:tcPr>
+            <w:tcW w:w="5760" w:type="dxa"/>
+          </w:tcPr>
+          <w:p>
+            <w:pPr>
+              <w:cnfStyle w:val="100000000000" w:firstRow="1" w:lastRow="0" w:firstColumn="0" w:lastColumn="0" w:oddVBand="0" w:evenVBand="0" w:oddHBand="0" w:evenHBand="0" w:firstRowFirstColumn="0" w:firstRowLastColumn="0" w:lastRowFirstColumn="0" w:lastRowLastColumn="0"/>
+              <w:rPr>
+                <w:b w:val="0"/>
+              </w:rPr>
+            </w:pPr>
+            <w:r>
+              <w:t>Specifications</w:t>
+            </w:r>
+          </w:p>
+        </w:tc>
+      </w:tr>
+      <w:tr>
+        <w:trPr>
+          <w:cnfStyle w:val="000000100000" w:firstRow="0" w:lastRow="0" w:firstColumn="0" w:lastColumn="0" w:oddVBand="0" w:evenVBand="0" w:oddHBand="1" w:evenHBand="0" w:firstRowFirstColumn="0" w:firstRowLastColumn="0" w:lastRowFirstColumn="0" w:lastRowLastColumn="0"/>
+        </w:trPr>
+        <w:tc>
+          <w:tcPr>
+            <w:cnfStyle w:val="001000000000" w:firstRow="0" w:lastRow="0" w:firstColumn="1" w:lastColumn="0" w:oddVBand="0" w:evenVBand="0" w:oddHBand="0" w:evenHBand="0" w:firstRowFirstColumn="0" w:firstRowLastColumn="0" w:lastRowFirstColumn="0" w:lastRowLastColumn="0"/>
+            <w:tcW w:w="1271" w:type="dxa"/>
+          </w:tcPr>
+          <w:p>
+            <w:pPr>
+              <w:jc w:val="center"/>
+            </w:pPr>
+            <w:r>
+              <w:t>1</w:t>
+            </w:r>
+          </w:p>
+        </w:tc>
+        <w:tc>
+          <w:tcPr>
+            <w:tcW w:w="1985" w:type="dxa"/>
+          </w:tcPr>
+          <w:p>
+            <w:pPr>
+              <w:jc w:val="center"/>
+              <w:cnfStyle w:val="000000100000" w:firstRow="0" w:lastRow="0" w:firstColumn="0" w:lastColumn="0" w:oddVBand="0" w:evenVBand="0" w:oddHBand="1" w:evenHBand="0" w:firstRowFirstColumn="0" w:firstRowLastColumn="0" w:lastRowFirstColumn="0" w:lastRowLastColumn="0"/>
+            </w:pPr>
+            <w:r>
+              <w:t>Input layer</w:t>
+            </w:r>
+          </w:p>
+        </w:tc>
+        <w:tc>
+          <w:tcPr>
+            <w:tcW w:w="5760" w:type="dxa"/>
+          </w:tcPr>
+          <w:p>
+            <w:pPr>
+              <w:cnfStyle w:val="000000100000" w:firstRow="0" w:lastRow="0" w:firstColumn="0" w:lastColumn="0" w:oddVBand="0" w:evenVBand="0" w:oddHBand="1" w:evenHBand="0" w:firstRowFirstColumn="0" w:firstRowLastColumn="0" w:lastRowFirstColumn="0" w:lastRowLastColumn="0"/>
+            </w:pPr>
+            <w:r>
+              <w:t>Input = 6, activation = relu</w:t>
+            </w:r>
+          </w:p>
+        </w:tc>
+      </w:tr>
+      <w:tr>
+        <w:tc>
+          <w:tcPr>
+            <w:cnfStyle w:val="001000000000" w:firstRow="0" w:lastRow="0" w:firstColumn="1" w:lastColumn="0" w:oddVBand="0" w:evenVBand="0" w:oddHBand="0" w:evenHBand="0" w:firstRowFirstColumn="0" w:firstRowLastColumn="0" w:lastRowFirstColumn="0" w:lastRowLastColumn="0"/>
+            <w:tcW w:w="1271" w:type="dxa"/>
+          </w:tcPr>
+          <w:p>
+            <w:pPr>
+              <w:jc w:val="center"/>
+            </w:pPr>
+            <w:r>
+              <w:t>2</w:t>
+            </w:r>
+          </w:p>
+        </w:tc>
+        <w:tc>
+          <w:tcPr>
+            <w:tcW w:w="1985" w:type="dxa"/>
+          </w:tcPr>
+          <w:p>
+            <w:pPr>
+              <w:jc w:val="center"/>
+              <w:cnfStyle w:val="000000000000" w:firstRow="0" w:lastRow="0" w:firstColumn="0" w:lastColumn="0" w:oddVBand="0" w:evenVBand="0" w:oddHBand="0" w:evenHBand="0" w:firstRowFirstColumn="0" w:firstRowLastColumn="0" w:lastRowFirstColumn="0" w:lastRowLastColumn="0"/>
+            </w:pPr>
+            <w:r>
+              <w:t>Dense layer</w:t>
+            </w:r>
+          </w:p>
+        </w:tc>
+        <w:tc>
+          <w:tcPr>
+            <w:tcW w:w="5760" w:type="dxa"/>
+          </w:tcPr>
+          <w:p>
+            <w:pPr>
+              <w:cnfStyle w:val="000000000000" w:firstRow="0" w:lastRow="0" w:firstColumn="0" w:lastColumn="0" w:oddVBand="0" w:evenVBand="0" w:oddHBand="0" w:evenHBand="0" w:firstRowFirstColumn="0" w:firstRowLastColumn="0" w:lastRowFirstColumn="0" w:lastRowLastColumn="0"/>
+            </w:pPr>
+            <w:r>
+              <w:t>Input = 6, output = 1</w:t>
+            </w:r>
+            <w:r>
+              <w:t>00</w:t>
+            </w:r>
+            <w:r>
+              <w:t>0, activation = relu</w:t>
+            </w:r>
+          </w:p>
+        </w:tc>
+      </w:tr>
+      <w:tr>
+        <w:trPr>
+          <w:cnfStyle w:val="000000100000" w:firstRow="0" w:lastRow="0" w:firstColumn="0" w:lastColumn="0" w:oddVBand="0" w:evenVBand="0" w:oddHBand="1" w:evenHBand="0" w:firstRowFirstColumn="0" w:firstRowLastColumn="0" w:lastRowFirstColumn="0" w:lastRowLastColumn="0"/>
+        </w:trPr>
+        <w:tc>
+          <w:tcPr>
+            <w:cnfStyle w:val="001000000000" w:firstRow="0" w:lastRow="0" w:firstColumn="1" w:lastColumn="0" w:oddVBand="0" w:evenVBand="0" w:oddHBand="0" w:evenHBand="0" w:firstRowFirstColumn="0" w:firstRowLastColumn="0" w:lastRowFirstColumn="0" w:lastRowLastColumn="0"/>
+            <w:tcW w:w="1271" w:type="dxa"/>
+          </w:tcPr>
+          <w:p>
+            <w:pPr>
+              <w:jc w:val="center"/>
+            </w:pPr>
+            <w:r>
+              <w:t>3</w:t>
+            </w:r>
+          </w:p>
+        </w:tc>
+        <w:tc>
+          <w:tcPr>
+            <w:tcW w:w="1985" w:type="dxa"/>
+          </w:tcPr>
+          <w:p>
+            <w:pPr>
+              <w:jc w:val="center"/>
+              <w:cnfStyle w:val="000000100000" w:firstRow="0" w:lastRow="0" w:firstColumn="0" w:lastColumn="0" w:oddVBand="0" w:evenVBand="0" w:oddHBand="1" w:evenHBand="0" w:firstRowFirstColumn="0" w:firstRowLastColumn="0" w:lastRowFirstColumn="0" w:lastRowLastColumn="0"/>
+            </w:pPr>
+            <w:r>
+              <w:t>Dense layer</w:t>
+            </w:r>
+          </w:p>
+        </w:tc>
+        <w:tc>
+          <w:tcPr>
+            <w:tcW w:w="5760" w:type="dxa"/>
+          </w:tcPr>
+          <w:p>
+            <w:pPr>
+              <w:cnfStyle w:val="000000100000" w:firstRow="0" w:lastRow="0" w:firstColumn="0" w:lastColumn="0" w:oddVBand="0" w:evenVBand="0" w:oddHBand="1" w:evenHBand="0" w:firstRowFirstColumn="0" w:firstRowLastColumn="0" w:lastRowFirstColumn="0" w:lastRowLastColumn="0"/>
+            </w:pPr>
+            <w:r>
+              <w:t>Input = 10</w:t>
+            </w:r>
+            <w:r>
+              <w:t>00</w:t>
+            </w:r>
+            <w:r>
+              <w:t>, output = 5</w:t>
+            </w:r>
+            <w:r>
+              <w:t>0</w:t>
+            </w:r>
+            <w:r>
+              <w:t>0, activation = relu</w:t>
+            </w:r>
+          </w:p>
+        </w:tc>
+      </w:tr>
+      <w:tr>
+        <w:tc>
+          <w:tcPr>
+            <w:cnfStyle w:val="001000000000" w:firstRow="0" w:lastRow="0" w:firstColumn="1" w:lastColumn="0" w:oddVBand="0" w:evenVBand="0" w:oddHBand="0" w:evenHBand="0" w:firstRowFirstColumn="0" w:firstRowLastColumn="0" w:lastRowFirstColumn="0" w:lastRowLastColumn="0"/>
+            <w:tcW w:w="1271" w:type="dxa"/>
+          </w:tcPr>
+          <w:p>
+            <w:pPr>
+              <w:jc w:val="center"/>
+            </w:pPr>
+            <w:r>
+              <w:t>4</w:t>
+            </w:r>
+          </w:p>
+        </w:tc>
+        <w:tc>
+          <w:tcPr>
+            <w:tcW w:w="1985" w:type="dxa"/>
+          </w:tcPr>
+          <w:p>
+            <w:pPr>
+              <w:jc w:val="center"/>
+              <w:cnfStyle w:val="000000000000" w:firstRow="0" w:lastRow="0" w:firstColumn="0" w:lastColumn="0" w:oddVBand="0" w:evenVBand="0" w:oddHBand="0" w:evenHBand="0" w:firstRowFirstColumn="0" w:firstRowLastColumn="0" w:lastRowFirstColumn="0" w:lastRowLastColumn="0"/>
+            </w:pPr>
+            <w:r>
+              <w:t>Dense layer</w:t>
+            </w:r>
+          </w:p>
+        </w:tc>
+        <w:tc>
+          <w:tcPr>
+            <w:tcW w:w="5760" w:type="dxa"/>
+          </w:tcPr>
+          <w:p>
+            <w:pPr>
+              <w:cnfStyle w:val="000000000000" w:firstRow="0" w:lastRow="0" w:firstColumn="0" w:lastColumn="0" w:oddVBand="0" w:evenVBand="0" w:oddHBand="0" w:evenHBand="0" w:firstRowFirstColumn="0" w:firstRowLastColumn="0" w:lastRowFirstColumn="0" w:lastRowLastColumn="0"/>
+            </w:pPr>
+            <w:r>
+              <w:t>Input = 5</w:t>
+            </w:r>
+            <w:r>
+              <w:t>00, output = 50</w:t>
+            </w:r>
+            <w:r>
+              <w:t>, activation = relu</w:t>
+            </w:r>
+          </w:p>
+        </w:tc>
+      </w:tr>
+      <w:tr>
+        <w:trPr>
+          <w:cnfStyle w:val="000000100000" w:firstRow="0" w:lastRow="0" w:firstColumn="0" w:lastColumn="0" w:oddVBand="0" w:evenVBand="0" w:oddHBand="1" w:evenHBand="0" w:firstRowFirstColumn="0" w:firstRowLastColumn="0" w:lastRowFirstColumn="0" w:lastRowLastColumn="0"/>
+        </w:trPr>
+        <w:tc>
+          <w:tcPr>
+            <w:cnfStyle w:val="001000000000" w:firstRow="0" w:lastRow="0" w:firstColumn="1" w:lastColumn="0" w:oddVBand="0" w:evenVBand="0" w:oddHBand="0" w:evenHBand="0" w:firstRowFirstColumn="0" w:firstRowLastColumn="0" w:lastRowFirstColumn="0" w:lastRowLastColumn="0"/>
+            <w:tcW w:w="1271" w:type="dxa"/>
+          </w:tcPr>
+          <w:p>
+            <w:pPr>
+              <w:jc w:val="center"/>
+            </w:pPr>
+            <w:r>
+              <w:t>5</w:t>
+            </w:r>
+          </w:p>
+        </w:tc>
+        <w:tc>
+          <w:tcPr>
+            <w:tcW w:w="1985" w:type="dxa"/>
+          </w:tcPr>
+          <w:p>
+            <w:pPr>
+              <w:jc w:val="center"/>
+              <w:cnfStyle w:val="000000100000" w:firstRow="0" w:lastRow="0" w:firstColumn="0" w:lastColumn="0" w:oddVBand="0" w:evenVBand="0" w:oddHBand="1" w:evenHBand="0" w:firstRowFirstColumn="0" w:firstRowLastColumn="0" w:lastRowFirstColumn="0" w:lastRowLastColumn="0"/>
+            </w:pPr>
+            <w:r>
+              <w:t>Dense layer</w:t>
+            </w:r>
+          </w:p>
+        </w:tc>
+        <w:tc>
+          <w:tcPr>
+            <w:tcW w:w="5760" w:type="dxa"/>
+          </w:tcPr>
+          <w:p>
+            <w:pPr>
+              <w:cnfStyle w:val="000000100000" w:firstRow="0" w:lastRow="0" w:firstColumn="0" w:lastColumn="0" w:oddVBand="0" w:evenVBand="0" w:oddHBand="1" w:evenHBand="0" w:firstRowFirstColumn="0" w:firstRowLastColumn="0" w:lastRowFirstColumn="0" w:lastRowLastColumn="0"/>
+            </w:pPr>
+            <w:r>
+              <w:t>Input = 50, output = 10, activation = relu</w:t>
+            </w:r>
+          </w:p>
+        </w:tc>
+      </w:tr>
+      <w:tr>
+        <w:tc>
+          <w:tcPr>
+            <w:cnfStyle w:val="001000000000" w:firstRow="0" w:lastRow="0" w:firstColumn="1" w:lastColumn="0" w:oddVBand="0" w:evenVBand="0" w:oddHBand="0" w:evenHBand="0" w:firstRowFirstColumn="0" w:firstRowLastColumn="0" w:lastRowFirstColumn="0" w:lastRowLastColumn="0"/>
+            <w:tcW w:w="1271" w:type="dxa"/>
+          </w:tcPr>
+          <w:p>
+            <w:pPr>
+              <w:jc w:val="center"/>
+            </w:pPr>
+            <w:r>
+              <w:t>6</w:t>
+            </w:r>
+          </w:p>
+        </w:tc>
+        <w:tc>
+          <w:tcPr>
+            <w:tcW w:w="1985" w:type="dxa"/>
+          </w:tcPr>
+          <w:p>
+            <w:pPr>
+              <w:jc w:val="center"/>
+              <w:cnfStyle w:val="000000000000" w:firstRow="0" w:lastRow="0" w:firstColumn="0" w:lastColumn="0" w:oddVBand="0" w:evenVBand="0" w:oddHBand="0" w:evenHBand="0" w:firstRowFirstColumn="0" w:firstRowLastColumn="0" w:lastRowFirstColumn="0" w:lastRowLastColumn="0"/>
+            </w:pPr>
+            <w:r>
+              <w:t>Dense layer</w:t>
+            </w:r>
+          </w:p>
+        </w:tc>
+        <w:tc>
+          <w:tcPr>
+            <w:tcW w:w="5760" w:type="dxa"/>
+          </w:tcPr>
+          <w:p>
+            <w:pPr>
+              <w:cnfStyle w:val="000000000000" w:firstRow="0" w:lastRow="0" w:firstColumn="0" w:lastColumn="0" w:oddVBand="0" w:evenVBand="0" w:oddHBand="0" w:evenHBand="0" w:firstRowFirstColumn="0" w:firstRowLastColumn="0" w:lastRowFirstColumn="0" w:lastRowLastColumn="0"/>
+            </w:pPr>
+            <w:r>
+              <w:t>Input = 1</w:t>
+            </w:r>
+            <w:r>
+              <w:t>0, output = 1, activation = relu</w:t>
+            </w:r>
+          </w:p>
+        </w:tc>
+      </w:tr>
+    </w:tbl>
+    <w:p/>
+    <w:p>
+      <w:r>
+        <w:t>With number of epochs = 40 and batch size = 60, this resulted in an MSE of 0.</w:t>
+      </w:r>
+      <w:r>
+        <w:t>3466</w:t>
+      </w:r>
+      <w:r>
+        <w:t>.</w:t>
+      </w:r>
+    </w:p>
+    <w:p>
+      <w:pPr>
+        <w:pStyle w:val="Heading3"/>
+      </w:pPr>
+      <w:r>
+        <w:t>Final model</w:t>
+      </w:r>
+      <w:r>
+        <w:t>/summary</w:t>
+      </w:r>
+    </w:p>
+    <w:p/>
+    <w:p>
+      <w:pPr>
+        <w:ind w:firstLine="720"/>
+      </w:pPr>
+      <w:r>
+        <w:rPr>
+          <w:b/>
+          <w:sz w:val="20"/>
+        </w:rPr>
+        <w:t xml:space="preserve">Table </w:t>
+      </w:r>
+      <w:r>
+        <w:rPr>
+          <w:b/>
+          <w:sz w:val="20"/>
+        </w:rPr>
+        <w:t>1</w:t>
+      </w:r>
+      <w:r>
+        <w:rPr>
+          <w:b/>
+          <w:sz w:val="20"/>
+        </w:rPr>
+        <w:t>1</w:t>
+      </w:r>
+      <w:r>
+        <w:rPr>
+          <w:sz w:val="20"/>
+        </w:rPr>
+        <w:t xml:space="preserve">: </w:t>
+      </w:r>
+      <w:r>
+        <w:t>Neural network model MSE summa</w:t>
+      </w:r>
       <w:bookmarkStart w:id="0" w:name="_GoBack"/>
       <w:bookmarkEnd w:id="0"/>
+      <w:r>
+        <w:t>ry</w:t>
+      </w:r>
+    </w:p>
+    <w:tbl>
+      <w:tblPr>
+        <w:tblStyle w:val="GridTable4-Accent3"/>
+        <w:tblW w:w="0" w:type="auto"/>
+        <w:tblInd w:w="1849" w:type="dxa"/>
+        <w:tblLook w:val="04A0" w:firstRow="1" w:lastRow="0" w:firstColumn="1" w:lastColumn="0" w:noHBand="0" w:noVBand="1"/>
+      </w:tblPr>
+      <w:tblGrid>
+        <w:gridCol w:w="2659"/>
+        <w:gridCol w:w="2659"/>
+      </w:tblGrid>
+      <w:tr>
+        <w:trPr>
+          <w:cnfStyle w:val="100000000000" w:firstRow="1" w:lastRow="0" w:firstColumn="0" w:lastColumn="0" w:oddVBand="0" w:evenVBand="0" w:oddHBand="0" w:evenHBand="0" w:firstRowFirstColumn="0" w:firstRowLastColumn="0" w:lastRowFirstColumn="0" w:lastRowLastColumn="0"/>
+          <w:trHeight w:val="256"/>
+        </w:trPr>
+        <w:tc>
+          <w:tcPr>
+            <w:cnfStyle w:val="001000000000" w:firstRow="0" w:lastRow="0" w:firstColumn="1" w:lastColumn="0" w:oddVBand="0" w:evenVBand="0" w:oddHBand="0" w:evenHBand="0" w:firstRowFirstColumn="0" w:firstRowLastColumn="0" w:lastRowFirstColumn="0" w:lastRowLastColumn="0"/>
+            <w:tcW w:w="2659" w:type="dxa"/>
+          </w:tcPr>
+          <w:p>
+            <w:pPr>
+              <w:jc w:val="center"/>
+            </w:pPr>
+            <w:r>
+              <w:t>Neural Network</w:t>
+            </w:r>
+          </w:p>
+        </w:tc>
+        <w:tc>
+          <w:tcPr>
+            <w:tcW w:w="2659" w:type="dxa"/>
+          </w:tcPr>
+          <w:p>
+            <w:pPr>
+              <w:jc w:val="center"/>
+              <w:cnfStyle w:val="100000000000" w:firstRow="1" w:lastRow="0" w:firstColumn="0" w:lastColumn="0" w:oddVBand="0" w:evenVBand="0" w:oddHBand="0" w:evenHBand="0" w:firstRowFirstColumn="0" w:firstRowLastColumn="0" w:lastRowFirstColumn="0" w:lastRowLastColumn="0"/>
+            </w:pPr>
+            <w:r>
+              <w:t>MSE</w:t>
+            </w:r>
+          </w:p>
+        </w:tc>
+      </w:tr>
+      <w:tr>
+        <w:trPr>
+          <w:cnfStyle w:val="000000100000" w:firstRow="0" w:lastRow="0" w:firstColumn="0" w:lastColumn="0" w:oddVBand="0" w:evenVBand="0" w:oddHBand="1" w:evenHBand="0" w:firstRowFirstColumn="0" w:firstRowLastColumn="0" w:lastRowFirstColumn="0" w:lastRowLastColumn="0"/>
+          <w:trHeight w:val="256"/>
+        </w:trPr>
+        <w:tc>
+          <w:tcPr>
+            <w:cnfStyle w:val="001000000000" w:firstRow="0" w:lastRow="0" w:firstColumn="1" w:lastColumn="0" w:oddVBand="0" w:evenVBand="0" w:oddHBand="0" w:evenHBand="0" w:firstRowFirstColumn="0" w:firstRowLastColumn="0" w:lastRowFirstColumn="0" w:lastRowLastColumn="0"/>
+            <w:tcW w:w="2659" w:type="dxa"/>
+          </w:tcPr>
+          <w:p>
+            <w:pPr>
+              <w:jc w:val="center"/>
+            </w:pPr>
+            <w:r>
+              <w:t>Initial sequential</w:t>
+            </w:r>
+          </w:p>
+        </w:tc>
+        <w:tc>
+          <w:tcPr>
+            <w:tcW w:w="2659" w:type="dxa"/>
+          </w:tcPr>
+          <w:p>
+            <w:pPr>
+              <w:jc w:val="center"/>
+              <w:cnfStyle w:val="000000100000" w:firstRow="0" w:lastRow="0" w:firstColumn="0" w:lastColumn="0" w:oddVBand="0" w:evenVBand="0" w:oddHBand="1" w:evenHBand="0" w:firstRowFirstColumn="0" w:firstRowLastColumn="0" w:lastRowFirstColumn="0" w:lastRowLastColumn="0"/>
+              <w:rPr>
+                <w:b/>
+              </w:rPr>
+            </w:pPr>
+            <w:r>
+              <w:rPr>
+                <w:b/>
+              </w:rPr>
+              <w:t>0.2539</w:t>
+            </w:r>
+          </w:p>
+        </w:tc>
+      </w:tr>
+      <w:tr>
+        <w:trPr>
+          <w:trHeight w:val="256"/>
+        </w:trPr>
+        <w:tc>
+          <w:tcPr>
+            <w:cnfStyle w:val="001000000000" w:firstRow="0" w:lastRow="0" w:firstColumn="1" w:lastColumn="0" w:oddVBand="0" w:evenVBand="0" w:oddHBand="0" w:evenHBand="0" w:firstRowFirstColumn="0" w:firstRowLastColumn="0" w:lastRowFirstColumn="0" w:lastRowLastColumn="0"/>
+            <w:tcW w:w="2659" w:type="dxa"/>
+          </w:tcPr>
+          <w:p>
+            <w:pPr>
+              <w:jc w:val="center"/>
+              <w:rPr>
+                <w:b w:val="0"/>
+              </w:rPr>
+            </w:pPr>
+            <w:r>
+              <w:rPr>
+                <w:b w:val="0"/>
+              </w:rPr>
+              <w:t>Wide</w:t>
+            </w:r>
+          </w:p>
+        </w:tc>
+        <w:tc>
+          <w:tcPr>
+            <w:tcW w:w="2659" w:type="dxa"/>
+          </w:tcPr>
+          <w:p>
+            <w:pPr>
+              <w:jc w:val="center"/>
+              <w:cnfStyle w:val="000000000000" w:firstRow="0" w:lastRow="0" w:firstColumn="0" w:lastColumn="0" w:oddVBand="0" w:evenVBand="0" w:oddHBand="0" w:evenHBand="0" w:firstRowFirstColumn="0" w:firstRowLastColumn="0" w:lastRowFirstColumn="0" w:lastRowLastColumn="0"/>
+            </w:pPr>
+          </w:p>
+        </w:tc>
+      </w:tr>
+      <w:tr>
+        <w:trPr>
+          <w:cnfStyle w:val="000000100000" w:firstRow="0" w:lastRow="0" w:firstColumn="0" w:lastColumn="0" w:oddVBand="0" w:evenVBand="0" w:oddHBand="1" w:evenHBand="0" w:firstRowFirstColumn="0" w:firstRowLastColumn="0" w:lastRowFirstColumn="0" w:lastRowLastColumn="0"/>
+          <w:trHeight w:val="256"/>
+        </w:trPr>
+        <w:tc>
+          <w:tcPr>
+            <w:cnfStyle w:val="001000000000" w:firstRow="0" w:lastRow="0" w:firstColumn="1" w:lastColumn="0" w:oddVBand="0" w:evenVBand="0" w:oddHBand="0" w:evenHBand="0" w:firstRowFirstColumn="0" w:firstRowLastColumn="0" w:lastRowFirstColumn="0" w:lastRowLastColumn="0"/>
+            <w:tcW w:w="2659" w:type="dxa"/>
+          </w:tcPr>
+          <w:p>
+            <w:pPr>
+              <w:jc w:val="center"/>
+              <w:rPr>
+                <w:b w:val="0"/>
+              </w:rPr>
+            </w:pPr>
+            <w:r>
+              <w:rPr>
+                <w:b w:val="0"/>
+              </w:rPr>
+              <w:t>Dropout</w:t>
+            </w:r>
+          </w:p>
+        </w:tc>
+        <w:tc>
+          <w:tcPr>
+            <w:tcW w:w="2659" w:type="dxa"/>
+          </w:tcPr>
+          <w:p>
+            <w:pPr>
+              <w:jc w:val="center"/>
+              <w:cnfStyle w:val="000000100000" w:firstRow="0" w:lastRow="0" w:firstColumn="0" w:lastColumn="0" w:oddVBand="0" w:evenVBand="0" w:oddHBand="1" w:evenHBand="0" w:firstRowFirstColumn="0" w:firstRowLastColumn="0" w:lastRowFirstColumn="0" w:lastRowLastColumn="0"/>
+            </w:pPr>
+            <w:r>
+              <w:t>1.1286</w:t>
+            </w:r>
+          </w:p>
+        </w:tc>
+      </w:tr>
+      <w:tr>
+        <w:trPr>
+          <w:trHeight w:val="256"/>
+        </w:trPr>
+        <w:tc>
+          <w:tcPr>
+            <w:cnfStyle w:val="001000000000" w:firstRow="0" w:lastRow="0" w:firstColumn="1" w:lastColumn="0" w:oddVBand="0" w:evenVBand="0" w:oddHBand="0" w:evenHBand="0" w:firstRowFirstColumn="0" w:firstRowLastColumn="0" w:lastRowFirstColumn="0" w:lastRowLastColumn="0"/>
+            <w:tcW w:w="2659" w:type="dxa"/>
+          </w:tcPr>
+          <w:p>
+            <w:pPr>
+              <w:jc w:val="center"/>
+              <w:rPr>
+                <w:b w:val="0"/>
+              </w:rPr>
+            </w:pPr>
+            <w:r>
+              <w:rPr>
+                <w:b w:val="0"/>
+              </w:rPr>
+              <w:t>Rectangular</w:t>
+            </w:r>
+          </w:p>
+        </w:tc>
+        <w:tc>
+          <w:tcPr>
+            <w:tcW w:w="2659" w:type="dxa"/>
+          </w:tcPr>
+          <w:p>
+            <w:pPr>
+              <w:jc w:val="center"/>
+              <w:cnfStyle w:val="000000000000" w:firstRow="0" w:lastRow="0" w:firstColumn="0" w:lastColumn="0" w:oddVBand="0" w:evenVBand="0" w:oddHBand="0" w:evenHBand="0" w:firstRowFirstColumn="0" w:firstRowLastColumn="0" w:lastRowFirstColumn="0" w:lastRowLastColumn="0"/>
+            </w:pPr>
+            <w:r>
+              <w:t>0.2593</w:t>
+            </w:r>
+          </w:p>
+        </w:tc>
+      </w:tr>
+      <w:tr>
+        <w:trPr>
+          <w:cnfStyle w:val="000000100000" w:firstRow="0" w:lastRow="0" w:firstColumn="0" w:lastColumn="0" w:oddVBand="0" w:evenVBand="0" w:oddHBand="1" w:evenHBand="0" w:firstRowFirstColumn="0" w:firstRowLastColumn="0" w:lastRowFirstColumn="0" w:lastRowLastColumn="0"/>
+          <w:trHeight w:val="256"/>
+        </w:trPr>
+        <w:tc>
+          <w:tcPr>
+            <w:cnfStyle w:val="001000000000" w:firstRow="0" w:lastRow="0" w:firstColumn="1" w:lastColumn="0" w:oddVBand="0" w:evenVBand="0" w:oddHBand="0" w:evenHBand="0" w:firstRowFirstColumn="0" w:firstRowLastColumn="0" w:lastRowFirstColumn="0" w:lastRowLastColumn="0"/>
+            <w:tcW w:w="2659" w:type="dxa"/>
+          </w:tcPr>
+          <w:p>
+            <w:pPr>
+              <w:jc w:val="center"/>
+              <w:rPr>
+                <w:b w:val="0"/>
+              </w:rPr>
+            </w:pPr>
+            <w:r>
+              <w:rPr>
+                <w:b w:val="0"/>
+              </w:rPr>
+              <w:t>Right-based pyramid</w:t>
+            </w:r>
+          </w:p>
+        </w:tc>
+        <w:tc>
+          <w:tcPr>
+            <w:tcW w:w="2659" w:type="dxa"/>
+          </w:tcPr>
+          <w:p>
+            <w:pPr>
+              <w:jc w:val="center"/>
+              <w:cnfStyle w:val="000000100000" w:firstRow="0" w:lastRow="0" w:firstColumn="0" w:lastColumn="0" w:oddVBand="0" w:evenVBand="0" w:oddHBand="1" w:evenHBand="0" w:firstRowFirstColumn="0" w:firstRowLastColumn="0" w:lastRowFirstColumn="0" w:lastRowLastColumn="0"/>
+            </w:pPr>
+            <w:r>
+              <w:t>0.2852</w:t>
+            </w:r>
+          </w:p>
+        </w:tc>
+      </w:tr>
+      <w:tr>
+        <w:trPr>
+          <w:trHeight w:val="256"/>
+        </w:trPr>
+        <w:tc>
+          <w:tcPr>
+            <w:cnfStyle w:val="001000000000" w:firstRow="0" w:lastRow="0" w:firstColumn="1" w:lastColumn="0" w:oddVBand="0" w:evenVBand="0" w:oddHBand="0" w:evenHBand="0" w:firstRowFirstColumn="0" w:firstRowLastColumn="0" w:lastRowFirstColumn="0" w:lastRowLastColumn="0"/>
+            <w:tcW w:w="2659" w:type="dxa"/>
+          </w:tcPr>
+          <w:p>
+            <w:pPr>
+              <w:jc w:val="center"/>
+              <w:rPr>
+                <w:b w:val="0"/>
+              </w:rPr>
+            </w:pPr>
+            <w:r>
+              <w:rPr>
+                <w:b w:val="0"/>
+              </w:rPr>
+              <w:t>Left-based pyramid</w:t>
+            </w:r>
+          </w:p>
+        </w:tc>
+        <w:tc>
+          <w:tcPr>
+            <w:tcW w:w="2659" w:type="dxa"/>
+          </w:tcPr>
+          <w:p>
+            <w:pPr>
+              <w:jc w:val="center"/>
+              <w:cnfStyle w:val="000000000000" w:firstRow="0" w:lastRow="0" w:firstColumn="0" w:lastColumn="0" w:oddVBand="0" w:evenVBand="0" w:oddHBand="0" w:evenHBand="0" w:firstRowFirstColumn="0" w:firstRowLastColumn="0" w:lastRowFirstColumn="0" w:lastRowLastColumn="0"/>
+            </w:pPr>
+            <w:r>
+              <w:t>0.3466</w:t>
+            </w:r>
+          </w:p>
+        </w:tc>
+      </w:tr>
+    </w:tbl>
+    <w:p>
+      <w:r>
+        <w:br w:type="page"/>
+      </w:r>
+    </w:p>
+    <w:p>
+      <w:pPr>
+        <w:pStyle w:val="Heading1"/>
+      </w:pPr>
+      <w:r>
+        <w:lastRenderedPageBreak/>
+        <w:t>References</w:t>
+      </w:r>
+    </w:p>
+    <w:p>
+      <w:r>
+        <w:t>Kingma, D. and Ba, J., 2014. Adam: A method for stochastic optimization. arXiv preprint arXiv:1412.6980.</w:t>
+      </w:r>
     </w:p>
     <w:sectPr>
       <w:pgSz w:w="11906" w:h="16838"/>
@@ -4208,7 +7115,7 @@
   <w:abstractNum w:abstractNumId="0" w15:restartNumberingAfterBreak="0">
     <w:nsid w:val="1482775B"/>
     <w:multiLevelType w:val="multilevel"/>
-    <w:tmpl w:val="63341A44"/>
+    <w:tmpl w:val="1C08E3B6"/>
     <w:lvl w:ilvl="0">
       <w:start w:val="1"/>
       <w:numFmt w:val="decimal"/>
@@ -4793,10 +7700,9 @@
     <w:next w:val="Normal"/>
     <w:link w:val="Heading3Char"/>
     <w:uiPriority w:val="9"/>
-    <w:semiHidden/>
     <w:unhideWhenUsed/>
     <w:qFormat/>
-    <w:rsid w:val="00543224"/>
+    <w:rsid w:val="0039405C"/>
     <w:pPr>
       <w:keepNext/>
       <w:keepLines/>
@@ -4804,7 +7710,7 @@
         <w:ilvl w:val="2"/>
         <w:numId w:val="10"/>
       </w:numPr>
-      <w:spacing w:before="200" w:after="0"/>
+      <w:spacing w:before="300" w:after="0"/>
       <w:outlineLvl w:val="2"/>
     </w:pPr>
     <w:rPr>
@@ -5074,8 +7980,7 @@
     <w:basedOn w:val="DefaultParagraphFont"/>
     <w:link w:val="Heading3"/>
     <w:uiPriority w:val="9"/>
-    <w:semiHidden/>
-    <w:rsid w:val="00543224"/>
+    <w:rsid w:val="0039405C"/>
     <w:rPr>
       <w:rFonts w:asciiTheme="majorHAnsi" w:eastAsiaTheme="majorEastAsia" w:hAnsiTheme="majorHAnsi" w:cstheme="majorBidi"/>
       <w:b/>
@@ -5244,6 +8149,7 @@
   </w:style>
   <w:style w:type="paragraph" w:styleId="NoSpacing">
     <w:name w:val="No Spacing"/>
+    <w:link w:val="NoSpacingChar"/>
     <w:uiPriority w:val="1"/>
     <w:qFormat/>
     <w:rsid w:val="00543224"/>
@@ -5650,6 +8556,89 @@
       <w:color w:val="808080"/>
     </w:rPr>
   </w:style>
+  <w:style w:type="table" w:styleId="GridTable4-Accent3">
+    <w:name w:val="Grid Table 4 Accent 3"/>
+    <w:basedOn w:val="TableNormal"/>
+    <w:uiPriority w:val="49"/>
+    <w:rsid w:val="00A94738"/>
+    <w:pPr>
+      <w:spacing w:after="0" w:line="240" w:lineRule="auto"/>
+    </w:pPr>
+    <w:tblPr>
+      <w:tblStyleRowBandSize w:val="1"/>
+      <w:tblStyleColBandSize w:val="1"/>
+      <w:tblBorders>
+        <w:top w:val="single" w:sz="4" w:space="0" w:color="C9C9C9" w:themeColor="accent3" w:themeTint="99"/>
+        <w:left w:val="single" w:sz="4" w:space="0" w:color="C9C9C9" w:themeColor="accent3" w:themeTint="99"/>
+        <w:bottom w:val="single" w:sz="4" w:space="0" w:color="C9C9C9" w:themeColor="accent3" w:themeTint="99"/>
+        <w:right w:val="single" w:sz="4" w:space="0" w:color="C9C9C9" w:themeColor="accent3" w:themeTint="99"/>
+        <w:insideH w:val="single" w:sz="4" w:space="0" w:color="C9C9C9" w:themeColor="accent3" w:themeTint="99"/>
+        <w:insideV w:val="single" w:sz="4" w:space="0" w:color="C9C9C9" w:themeColor="accent3" w:themeTint="99"/>
+      </w:tblBorders>
+    </w:tblPr>
+    <w:tblStylePr w:type="firstRow">
+      <w:rPr>
+        <w:b/>
+        <w:bCs/>
+        <w:color w:val="FFFFFF" w:themeColor="background1"/>
+      </w:rPr>
+      <w:tblPr/>
+      <w:tcPr>
+        <w:tcBorders>
+          <w:top w:val="single" w:sz="4" w:space="0" w:color="A5A5A5" w:themeColor="accent3"/>
+          <w:left w:val="single" w:sz="4" w:space="0" w:color="A5A5A5" w:themeColor="accent3"/>
+          <w:bottom w:val="single" w:sz="4" w:space="0" w:color="A5A5A5" w:themeColor="accent3"/>
+          <w:right w:val="single" w:sz="4" w:space="0" w:color="A5A5A5" w:themeColor="accent3"/>
+          <w:insideH w:val="nil"/>
+          <w:insideV w:val="nil"/>
+        </w:tcBorders>
+        <w:shd w:val="clear" w:color="auto" w:fill="A5A5A5" w:themeFill="accent3"/>
+      </w:tcPr>
+    </w:tblStylePr>
+    <w:tblStylePr w:type="lastRow">
+      <w:rPr>
+        <w:b/>
+        <w:bCs/>
+      </w:rPr>
+      <w:tblPr/>
+      <w:tcPr>
+        <w:tcBorders>
+          <w:top w:val="double" w:sz="4" w:space="0" w:color="A5A5A5" w:themeColor="accent3"/>
+        </w:tcBorders>
+      </w:tcPr>
+    </w:tblStylePr>
+    <w:tblStylePr w:type="firstCol">
+      <w:rPr>
+        <w:b/>
+        <w:bCs/>
+      </w:rPr>
+    </w:tblStylePr>
+    <w:tblStylePr w:type="lastCol">
+      <w:rPr>
+        <w:b/>
+        <w:bCs/>
+      </w:rPr>
+    </w:tblStylePr>
+    <w:tblStylePr w:type="band1Vert">
+      <w:tblPr/>
+      <w:tcPr>
+        <w:shd w:val="clear" w:color="auto" w:fill="EDEDED" w:themeFill="accent3" w:themeFillTint="33"/>
+      </w:tcPr>
+    </w:tblStylePr>
+    <w:tblStylePr w:type="band1Horz">
+      <w:tblPr/>
+      <w:tcPr>
+        <w:shd w:val="clear" w:color="auto" w:fill="EDEDED" w:themeFill="accent3" w:themeFillTint="33"/>
+      </w:tcPr>
+    </w:tblStylePr>
+  </w:style>
+  <w:style w:type="character" w:customStyle="1" w:styleId="NoSpacingChar">
+    <w:name w:val="No Spacing Char"/>
+    <w:basedOn w:val="DefaultParagraphFont"/>
+    <w:link w:val="NoSpacing"/>
+    <w:uiPriority w:val="1"/>
+    <w:rsid w:val="00CE54C1"/>
+  </w:style>
 </w:styles>
 </file>
 

</xml_diff>

<commit_message>
Documentation - to finalise NN details
</commit_message>
<xml_diff>
--- a/Documentation.docx
+++ b/Documentation.docx
@@ -149,7 +149,21 @@
         <w:rPr>
           <w:sz w:val="28"/>
         </w:rPr>
-        <w:t>Rowena Kok 440256380</w:t>
+        <w:t xml:space="preserve">Rowena </w:t>
+      </w:r>
+      <w:proofErr w:type="spellStart"/>
+      <w:r>
+        <w:rPr>
+          <w:sz w:val="28"/>
+        </w:rPr>
+        <w:t>Kok</w:t>
+      </w:r>
+      <w:proofErr w:type="spellEnd"/>
+      <w:r>
+        <w:rPr>
+          <w:sz w:val="28"/>
+        </w:rPr>
+        <w:t xml:space="preserve"> 440256380</w:t>
       </w:r>
     </w:p>
     <w:p>
@@ -480,6 +494,7 @@
                 <w:i/>
               </w:rPr>
             </w:pPr>
+            <w:proofErr w:type="spellStart"/>
             <w:r>
               <w:rPr>
                 <w:b w:val="0"/>
@@ -487,6 +502,7 @@
               </w:rPr>
               <w:t>Center</w:t>
             </w:r>
+            <w:proofErr w:type="spellEnd"/>
           </w:p>
         </w:tc>
         <w:tc>
@@ -498,7 +514,15 @@
               <w:cnfStyle w:val="000000000000" w:firstRow="0" w:lastRow="0" w:firstColumn="0" w:lastColumn="0" w:oddVBand="0" w:evenVBand="0" w:oddHBand="0" w:evenHBand="0" w:firstRowFirstColumn="0" w:firstRowLastColumn="0" w:lastRowFirstColumn="0" w:lastRowLastColumn="0"/>
             </w:pPr>
             <w:r>
-              <w:t>1 of the ATM is located in a center (shopping, airport, etc.), 0 if not</w:t>
+              <w:t xml:space="preserve">1 of the ATM is located in a </w:t>
+            </w:r>
+            <w:proofErr w:type="spellStart"/>
+            <w:r>
+              <w:t>center</w:t>
+            </w:r>
+            <w:proofErr w:type="spellEnd"/>
+            <w:r>
+              <w:t xml:space="preserve"> (shopping, airport, etc.), 0 if not</w:t>
             </w:r>
           </w:p>
         </w:tc>
@@ -562,7 +586,15 @@
         <w:t>revealed the following</w:t>
       </w:r>
       <w:r>
-        <w:t xml:space="preserve"> information for the continuous variables Withdraw, Shops and ATMS, and the binary variables Downtown, Weekday, Center and High</w:t>
+        <w:t xml:space="preserve"> information for the continuous variables Withdraw, Shops and ATMS, and the binary variables Downtown, Weekday, </w:t>
+      </w:r>
+      <w:proofErr w:type="spellStart"/>
+      <w:r>
+        <w:t>Center</w:t>
+      </w:r>
+      <w:proofErr w:type="spellEnd"/>
+      <w:r>
+        <w:t xml:space="preserve"> and High</w:t>
       </w:r>
       <w:r>
         <w:t>:</w:t>
@@ -1129,6 +1161,7 @@
                 <w:i/>
               </w:rPr>
             </w:pPr>
+            <w:proofErr w:type="spellStart"/>
             <w:r>
               <w:rPr>
                 <w:b w:val="0"/>
@@ -1136,6 +1169,7 @@
               </w:rPr>
               <w:t>Center</w:t>
             </w:r>
+            <w:proofErr w:type="spellEnd"/>
           </w:p>
         </w:tc>
         <w:tc>
@@ -1601,9 +1635,11 @@
               <w:jc w:val="center"/>
               <w:cnfStyle w:val="100000000000" w:firstRow="1" w:lastRow="0" w:firstColumn="0" w:lastColumn="0" w:oddVBand="0" w:evenVBand="0" w:oddHBand="0" w:evenHBand="0" w:firstRowFirstColumn="0" w:firstRowLastColumn="0" w:lastRowFirstColumn="0" w:lastRowLastColumn="0"/>
             </w:pPr>
+            <w:proofErr w:type="spellStart"/>
             <w:r>
               <w:t>Center</w:t>
             </w:r>
+            <w:proofErr w:type="spellEnd"/>
           </w:p>
         </w:tc>
         <w:tc>
@@ -2189,9 +2225,11 @@
             <w:pPr>
               <w:jc w:val="center"/>
             </w:pPr>
+            <w:proofErr w:type="spellStart"/>
             <w:r>
               <w:t>Center</w:t>
             </w:r>
+            <w:proofErr w:type="spellEnd"/>
           </w:p>
         </w:tc>
         <w:tc>
@@ -2650,7 +2688,21 @@
         <w:rPr>
           <w:sz w:val="20"/>
         </w:rPr>
-        <w:t>: Heatmap of correlation matrix of variables</w:t>
+        <w:t xml:space="preserve">: </w:t>
+      </w:r>
+      <w:proofErr w:type="spellStart"/>
+      <w:r>
+        <w:rPr>
+          <w:sz w:val="20"/>
+        </w:rPr>
+        <w:t>Heatmap</w:t>
+      </w:r>
+      <w:proofErr w:type="spellEnd"/>
+      <w:r>
+        <w:rPr>
+          <w:sz w:val="20"/>
+        </w:rPr>
+        <w:t xml:space="preserve"> of correlation matrix of variables</w:t>
       </w:r>
     </w:p>
     <w:p>
@@ -2680,8 +2732,13 @@
         <w:t xml:space="preserve"> </w:t>
       </w:r>
       <w:r>
-        <w:t>(full code can be found in Analysis.ipynb</w:t>
-      </w:r>
+        <w:t xml:space="preserve">(full code can be found in </w:t>
+      </w:r>
+      <w:proofErr w:type="spellStart"/>
+      <w:r>
+        <w:t>Analysis.ipynb</w:t>
+      </w:r>
+      <w:proofErr w:type="spellEnd"/>
       <w:r>
         <w:t>)</w:t>
       </w:r>
@@ -2697,19 +2754,37 @@
         <w:t>In preparation for training the model, a</w:t>
       </w:r>
       <w:r>
-        <w:t>ll variables were standardised by removing the mean and scaling to unit variance (using scikit-learn’s StandardScaler), and the response variables were separated from the predictors.</w:t>
+        <w:t xml:space="preserve">ll variables were standardised by removing the mean and scaling to unit variance (using </w:t>
+      </w:r>
+      <w:proofErr w:type="spellStart"/>
+      <w:r>
+        <w:t>scikit-learn’s</w:t>
+      </w:r>
+      <w:proofErr w:type="spellEnd"/>
+      <w:r>
+        <w:t xml:space="preserve"> </w:t>
+      </w:r>
+      <w:proofErr w:type="spellStart"/>
+      <w:r>
+        <w:t>StandardScaler</w:t>
+      </w:r>
+      <w:proofErr w:type="spellEnd"/>
+      <w:r>
+        <w:t>), and the response variables were separated from the predictors.</w:t>
       </w:r>
     </w:p>
     <w:p>
       <w:r>
         <w:t xml:space="preserve">Since we are using the </w:t>
       </w:r>
+      <w:proofErr w:type="spellStart"/>
       <w:r>
         <w:rPr>
           <w:i/>
         </w:rPr>
         <w:t>keras</w:t>
       </w:r>
+      <w:proofErr w:type="spellEnd"/>
       <w:r>
         <w:t xml:space="preserve"> module for to implement our neural networks, our </w:t>
       </w:r>
@@ -2722,8 +2797,13 @@
       <w:r>
         <w:t xml:space="preserve"> </w:t>
       </w:r>
-      <w:r>
-        <w:t xml:space="preserve">DataFrames needed to be </w:t>
+      <w:proofErr w:type="spellStart"/>
+      <w:r>
+        <w:t>DataFrames</w:t>
+      </w:r>
+      <w:proofErr w:type="spellEnd"/>
+      <w:r>
+        <w:t xml:space="preserve"> needed to be </w:t>
       </w:r>
       <w:r>
         <w:t>transformed</w:t>
@@ -2824,14 +2904,24 @@
       <w:r>
         <w:t>we utilise a randomised search on cross validation (</w:t>
       </w:r>
+      <w:proofErr w:type="spellStart"/>
       <w:r>
         <w:rPr>
           <w:i/>
         </w:rPr>
         <w:t>RandomizedSearchCV</w:t>
       </w:r>
-      <w:r>
-        <w:t xml:space="preserve"> from the scikit-learn package).</w:t>
+      <w:proofErr w:type="spellEnd"/>
+      <w:r>
+        <w:t xml:space="preserve"> from the </w:t>
+      </w:r>
+      <w:proofErr w:type="spellStart"/>
+      <w:r>
+        <w:t>scikit</w:t>
+      </w:r>
+      <w:proofErr w:type="spellEnd"/>
+      <w:r>
+        <w:t>-learn package).</w:t>
       </w:r>
     </w:p>
     <w:p>
@@ -4116,8 +4206,13 @@
         </w:drawing>
       </w:r>
       <w:r>
-        <w:t xml:space="preserve">Again, we must select the appropriate </w:t>
-      </w:r>
+        <w:t xml:space="preserve">Again, we must select the </w:t>
+      </w:r>
+      <w:proofErr w:type="gramStart"/>
+      <w:r>
+        <w:t xml:space="preserve">appropriate </w:t>
+      </w:r>
+      <w:proofErr w:type="gramEnd"/>
       <m:oMath>
         <m:r>
           <w:rPr>
@@ -4254,7 +4349,15 @@
         <w:t>. ADAM was utilised</w:t>
       </w:r>
       <w:r>
-        <w:t xml:space="preserve"> as it is computationally efficient, has been shown to work well in practice and outperforms other stochastic optimisation methods (Kingma and Ba, 2014).</w:t>
+        <w:t xml:space="preserve"> as it is computationally efficient, has been shown to work well in practice and outperforms other stochastic optimisation methods (</w:t>
+      </w:r>
+      <w:proofErr w:type="spellStart"/>
+      <w:r>
+        <w:t>Kingma</w:t>
+      </w:r>
+      <w:proofErr w:type="spellEnd"/>
+      <w:r>
+        <w:t xml:space="preserve"> and Ba, 2014).</w:t>
       </w:r>
     </w:p>
     <w:p>
@@ -4508,8 +4611,13 @@
               <w:cnfStyle w:val="000000100000" w:firstRow="0" w:lastRow="0" w:firstColumn="0" w:lastColumn="0" w:oddVBand="0" w:evenVBand="0" w:oddHBand="1" w:evenHBand="0" w:firstRowFirstColumn="0" w:firstRowLastColumn="0" w:lastRowFirstColumn="0" w:lastRowLastColumn="0"/>
             </w:pPr>
             <w:r>
-              <w:t>Input = 6, activation = relu</w:t>
-            </w:r>
+              <w:t xml:space="preserve">Input = 6, activation = </w:t>
+            </w:r>
+            <w:proofErr w:type="spellStart"/>
+            <w:r>
+              <w:t>relu</w:t>
+            </w:r>
+            <w:proofErr w:type="spellEnd"/>
           </w:p>
         </w:tc>
       </w:tr>
@@ -4551,8 +4659,13 @@
               <w:cnfStyle w:val="000000000000" w:firstRow="0" w:lastRow="0" w:firstColumn="0" w:lastColumn="0" w:oddVBand="0" w:evenVBand="0" w:oddHBand="0" w:evenHBand="0" w:firstRowFirstColumn="0" w:firstRowLastColumn="0" w:lastRowFirstColumn="0" w:lastRowLastColumn="0"/>
             </w:pPr>
             <w:r>
-              <w:t>Input = 24, output = 24, activation = relu</w:t>
-            </w:r>
+              <w:t xml:space="preserve">Input = 24, output = 24, activation = </w:t>
+            </w:r>
+            <w:proofErr w:type="spellStart"/>
+            <w:r>
+              <w:t>relu</w:t>
+            </w:r>
+            <w:proofErr w:type="spellEnd"/>
           </w:p>
         </w:tc>
       </w:tr>
@@ -4597,8 +4710,13 @@
               <w:cnfStyle w:val="000000100000" w:firstRow="0" w:lastRow="0" w:firstColumn="0" w:lastColumn="0" w:oddVBand="0" w:evenVBand="0" w:oddHBand="1" w:evenHBand="0" w:firstRowFirstColumn="0" w:firstRowLastColumn="0" w:lastRowFirstColumn="0" w:lastRowLastColumn="0"/>
             </w:pPr>
             <w:r>
-              <w:t>Input = 24, output = 12, activation = relu</w:t>
-            </w:r>
+              <w:t xml:space="preserve">Input = 24, output = 12, activation = </w:t>
+            </w:r>
+            <w:proofErr w:type="spellStart"/>
+            <w:r>
+              <w:t>relu</w:t>
+            </w:r>
+            <w:proofErr w:type="spellEnd"/>
           </w:p>
         </w:tc>
       </w:tr>
@@ -4640,8 +4758,13 @@
               <w:cnfStyle w:val="000000000000" w:firstRow="0" w:lastRow="0" w:firstColumn="0" w:lastColumn="0" w:oddVBand="0" w:evenVBand="0" w:oddHBand="0" w:evenHBand="0" w:firstRowFirstColumn="0" w:firstRowLastColumn="0" w:lastRowFirstColumn="0" w:lastRowLastColumn="0"/>
             </w:pPr>
             <w:r>
-              <w:t>Input = 12, output = 1, activation = relu</w:t>
-            </w:r>
+              <w:t xml:space="preserve">Input = 12, output = 1, activation = </w:t>
+            </w:r>
+            <w:proofErr w:type="spellStart"/>
+            <w:r>
+              <w:t>relu</w:t>
+            </w:r>
+            <w:proofErr w:type="spellEnd"/>
           </w:p>
         </w:tc>
       </w:tr>
@@ -4771,19 +4894,7 @@
         <w:rPr>
           <w:sz w:val="20"/>
         </w:rPr>
-        <w:t xml:space="preserve">Wide </w:t>
-      </w:r>
-      <w:r>
-        <w:rPr>
-          <w:sz w:val="20"/>
-        </w:rPr>
-        <w:t>neural network</w:t>
-      </w:r>
-      <w:r>
-        <w:rPr>
-          <w:sz w:val="20"/>
-        </w:rPr>
-        <w:t xml:space="preserve"> arguments</w:t>
+        <w:t>Wide neural network arguments</w:t>
       </w:r>
     </w:p>
     <w:tbl>
@@ -4893,8 +5004,13 @@
               <w:cnfStyle w:val="000000100000" w:firstRow="0" w:lastRow="0" w:firstColumn="0" w:lastColumn="0" w:oddVBand="0" w:evenVBand="0" w:oddHBand="1" w:evenHBand="0" w:firstRowFirstColumn="0" w:firstRowLastColumn="0" w:lastRowFirstColumn="0" w:lastRowLastColumn="0"/>
             </w:pPr>
             <w:r>
-              <w:t>Input = 6, activation = relu</w:t>
-            </w:r>
+              <w:t xml:space="preserve">Input = 6, activation = </w:t>
+            </w:r>
+            <w:proofErr w:type="spellStart"/>
+            <w:r>
+              <w:t>relu</w:t>
+            </w:r>
+            <w:proofErr w:type="spellEnd"/>
           </w:p>
         </w:tc>
       </w:tr>
@@ -4947,9 +5063,11 @@
             <w:r>
               <w:t xml:space="preserve">, activation = </w:t>
             </w:r>
+            <w:proofErr w:type="spellStart"/>
             <w:r>
               <w:t>relu</w:t>
             </w:r>
+            <w:proofErr w:type="spellEnd"/>
           </w:p>
         </w:tc>
       </w:tr>
@@ -4997,8 +5115,13 @@
               <w:t>Input = 10000</w:t>
             </w:r>
             <w:r>
-              <w:t>, output = 1000, activation = relu</w:t>
-            </w:r>
+              <w:t xml:space="preserve">, output = 1000, activation = </w:t>
+            </w:r>
+            <w:proofErr w:type="spellStart"/>
+            <w:r>
+              <w:t>relu</w:t>
+            </w:r>
+            <w:proofErr w:type="spellEnd"/>
           </w:p>
         </w:tc>
       </w:tr>
@@ -5040,8 +5163,13 @@
               <w:cnfStyle w:val="000000000000" w:firstRow="0" w:lastRow="0" w:firstColumn="0" w:lastColumn="0" w:oddVBand="0" w:evenVBand="0" w:oddHBand="0" w:evenHBand="0" w:firstRowFirstColumn="0" w:firstRowLastColumn="0" w:lastRowFirstColumn="0" w:lastRowLastColumn="0"/>
             </w:pPr>
             <w:r>
-              <w:t>Input = 1000, output = 250, activation = relu</w:t>
-            </w:r>
+              <w:t xml:space="preserve">Input = 1000, output = 250, activation = </w:t>
+            </w:r>
+            <w:proofErr w:type="spellStart"/>
+            <w:r>
+              <w:t>relu</w:t>
+            </w:r>
+            <w:proofErr w:type="spellEnd"/>
           </w:p>
         </w:tc>
       </w:tr>
@@ -5086,8 +5214,13 @@
               <w:cnfStyle w:val="000000100000" w:firstRow="0" w:lastRow="0" w:firstColumn="0" w:lastColumn="0" w:oddVBand="0" w:evenVBand="0" w:oddHBand="1" w:evenHBand="0" w:firstRowFirstColumn="0" w:firstRowLastColumn="0" w:lastRowFirstColumn="0" w:lastRowLastColumn="0"/>
             </w:pPr>
             <w:r>
-              <w:t>Input = 250, output = 1, activation = relu</w:t>
-            </w:r>
+              <w:t xml:space="preserve">Input = 250, output = 1, activation = </w:t>
+            </w:r>
+            <w:proofErr w:type="spellStart"/>
+            <w:r>
+              <w:t>relu</w:t>
+            </w:r>
+            <w:proofErr w:type="spellEnd"/>
           </w:p>
         </w:tc>
       </w:tr>
@@ -5095,17 +5228,13 @@
     <w:p/>
     <w:p>
       <w:r>
-        <w:t>With number of epochs = 40 and batch size = 60, this resulted in an MSE of</w:t>
-      </w:r>
-      <w:r>
-        <w:t xml:space="preserve"> </w:t>
-      </w:r>
-      <w:r>
-        <w:rPr>
-          <w:highlight w:val="yellow"/>
-        </w:rPr>
-        <w:t>&lt;&lt;&gt;&gt;.</w:t>
-      </w:r>
+        <w:t xml:space="preserve">With number of epochs = 40 and batch size = 60, this resulted in an MSE of </w:t>
+      </w:r>
+      <w:r>
+        <w:t>0.4710.</w:t>
+      </w:r>
+      <w:bookmarkStart w:id="0" w:name="_GoBack"/>
+      <w:bookmarkEnd w:id="0"/>
     </w:p>
     <w:p>
       <w:pPr>
@@ -5151,25 +5280,7 @@
         <w:rPr>
           <w:sz w:val="20"/>
         </w:rPr>
-        <w:t xml:space="preserve">Dropout </w:t>
-      </w:r>
-      <w:r>
-        <w:rPr>
-          <w:sz w:val="20"/>
-        </w:rPr>
-        <w:t>neural network</w:t>
-      </w:r>
-      <w:r>
-        <w:rPr>
-          <w:sz w:val="20"/>
-        </w:rPr>
-        <w:t xml:space="preserve"> </w:t>
-      </w:r>
-      <w:r>
-        <w:rPr>
-          <w:sz w:val="20"/>
-        </w:rPr>
-        <w:t>arguments</w:t>
+        <w:t>Dropout neural network arguments</w:t>
       </w:r>
     </w:p>
     <w:tbl>
@@ -5279,8 +5390,13 @@
               <w:cnfStyle w:val="000000100000" w:firstRow="0" w:lastRow="0" w:firstColumn="0" w:lastColumn="0" w:oddVBand="0" w:evenVBand="0" w:oddHBand="1" w:evenHBand="0" w:firstRowFirstColumn="0" w:firstRowLastColumn="0" w:lastRowFirstColumn="0" w:lastRowLastColumn="0"/>
             </w:pPr>
             <w:r>
-              <w:t>Input = 6, activation = relu</w:t>
-            </w:r>
+              <w:t xml:space="preserve">Input = 6, activation = </w:t>
+            </w:r>
+            <w:proofErr w:type="spellStart"/>
+            <w:r>
+              <w:t>relu</w:t>
+            </w:r>
+            <w:proofErr w:type="spellEnd"/>
           </w:p>
         </w:tc>
       </w:tr>
@@ -5336,9 +5452,11 @@
             <w:r>
               <w:t xml:space="preserve">, activation = </w:t>
             </w:r>
+            <w:proofErr w:type="spellStart"/>
             <w:r>
               <w:t>relu</w:t>
             </w:r>
+            <w:proofErr w:type="spellEnd"/>
             <w:r>
               <w:t>, dropout ratio = 0.1</w:t>
             </w:r>
@@ -5391,9 +5509,11 @@
             <w:r>
               <w:t xml:space="preserve">, activation = </w:t>
             </w:r>
+            <w:proofErr w:type="spellStart"/>
             <w:r>
               <w:t>relu</w:t>
             </w:r>
+            <w:proofErr w:type="spellEnd"/>
             <w:r>
               <w:t>, dropout ratio = 0.1</w:t>
             </w:r>
@@ -5438,8 +5558,13 @@
               <w:cnfStyle w:val="000000000000" w:firstRow="0" w:lastRow="0" w:firstColumn="0" w:lastColumn="0" w:oddVBand="0" w:evenVBand="0" w:oddHBand="0" w:evenHBand="0" w:firstRowFirstColumn="0" w:firstRowLastColumn="0" w:lastRowFirstColumn="0" w:lastRowLastColumn="0"/>
             </w:pPr>
             <w:r>
-              <w:t>Input = 30, output = 30, activation = relu</w:t>
-            </w:r>
+              <w:t xml:space="preserve">Input = 30, output = 30, activation = </w:t>
+            </w:r>
+            <w:proofErr w:type="spellStart"/>
+            <w:r>
+              <w:t>relu</w:t>
+            </w:r>
+            <w:proofErr w:type="spellEnd"/>
           </w:p>
         </w:tc>
       </w:tr>
@@ -5546,25 +5671,7 @@
         <w:rPr>
           <w:sz w:val="20"/>
         </w:rPr>
-        <w:t xml:space="preserve">Rectangular </w:t>
-      </w:r>
-      <w:r>
-        <w:rPr>
-          <w:sz w:val="20"/>
-        </w:rPr>
-        <w:t>neural network</w:t>
-      </w:r>
-      <w:r>
-        <w:rPr>
-          <w:sz w:val="20"/>
-        </w:rPr>
-        <w:t xml:space="preserve"> </w:t>
-      </w:r>
-      <w:r>
-        <w:rPr>
-          <w:sz w:val="20"/>
-        </w:rPr>
-        <w:t>arguments</w:t>
+        <w:t>Rectangular neural network arguments</w:t>
       </w:r>
     </w:p>
     <w:tbl>
@@ -5674,8 +5781,13 @@
               <w:cnfStyle w:val="000000100000" w:firstRow="0" w:lastRow="0" w:firstColumn="0" w:lastColumn="0" w:oddVBand="0" w:evenVBand="0" w:oddHBand="1" w:evenHBand="0" w:firstRowFirstColumn="0" w:firstRowLastColumn="0" w:lastRowFirstColumn="0" w:lastRowLastColumn="0"/>
             </w:pPr>
             <w:r>
-              <w:t>Input = 6, activation = relu</w:t>
-            </w:r>
+              <w:t xml:space="preserve">Input = 6, activation = </w:t>
+            </w:r>
+            <w:proofErr w:type="spellStart"/>
+            <w:r>
+              <w:t>relu</w:t>
+            </w:r>
+            <w:proofErr w:type="spellEnd"/>
           </w:p>
         </w:tc>
       </w:tr>
@@ -5723,8 +5835,13 @@
               <w:t>6</w:t>
             </w:r>
             <w:r>
-              <w:t>, output = 20, activation = relu</w:t>
-            </w:r>
+              <w:t xml:space="preserve">, output = 20, activation = </w:t>
+            </w:r>
+            <w:proofErr w:type="spellStart"/>
+            <w:r>
+              <w:t>relu</w:t>
+            </w:r>
+            <w:proofErr w:type="spellEnd"/>
           </w:p>
         </w:tc>
       </w:tr>
@@ -5769,8 +5886,13 @@
               <w:cnfStyle w:val="000000100000" w:firstRow="0" w:lastRow="0" w:firstColumn="0" w:lastColumn="0" w:oddVBand="0" w:evenVBand="0" w:oddHBand="1" w:evenHBand="0" w:firstRowFirstColumn="0" w:firstRowLastColumn="0" w:lastRowFirstColumn="0" w:lastRowLastColumn="0"/>
             </w:pPr>
             <w:r>
-              <w:t>Input = 20, output = 20, activation = relu</w:t>
-            </w:r>
+              <w:t xml:space="preserve">Input = 20, output = 20, activation = </w:t>
+            </w:r>
+            <w:proofErr w:type="spellStart"/>
+            <w:r>
+              <w:t>relu</w:t>
+            </w:r>
+            <w:proofErr w:type="spellEnd"/>
           </w:p>
         </w:tc>
       </w:tr>
@@ -5812,8 +5934,13 @@
               <w:cnfStyle w:val="000000000000" w:firstRow="0" w:lastRow="0" w:firstColumn="0" w:lastColumn="0" w:oddVBand="0" w:evenVBand="0" w:oddHBand="0" w:evenHBand="0" w:firstRowFirstColumn="0" w:firstRowLastColumn="0" w:lastRowFirstColumn="0" w:lastRowLastColumn="0"/>
             </w:pPr>
             <w:r>
-              <w:t>Input = 20, output = 20, activation = relu</w:t>
-            </w:r>
+              <w:t xml:space="preserve">Input = 20, output = 20, activation = </w:t>
+            </w:r>
+            <w:proofErr w:type="spellStart"/>
+            <w:r>
+              <w:t>relu</w:t>
+            </w:r>
+            <w:proofErr w:type="spellEnd"/>
           </w:p>
         </w:tc>
       </w:tr>
@@ -5858,8 +5985,13 @@
               <w:cnfStyle w:val="000000100000" w:firstRow="0" w:lastRow="0" w:firstColumn="0" w:lastColumn="0" w:oddVBand="0" w:evenVBand="0" w:oddHBand="1" w:evenHBand="0" w:firstRowFirstColumn="0" w:firstRowLastColumn="0" w:lastRowFirstColumn="0" w:lastRowLastColumn="0"/>
             </w:pPr>
             <w:r>
-              <w:t>Input = 20, output = 20, activation = relu</w:t>
-            </w:r>
+              <w:t xml:space="preserve">Input = 20, output = 20, activation = </w:t>
+            </w:r>
+            <w:proofErr w:type="spellStart"/>
+            <w:r>
+              <w:t>relu</w:t>
+            </w:r>
+            <w:proofErr w:type="spellEnd"/>
           </w:p>
         </w:tc>
       </w:tr>
@@ -5901,8 +6033,13 @@
               <w:cnfStyle w:val="000000000000" w:firstRow="0" w:lastRow="0" w:firstColumn="0" w:lastColumn="0" w:oddVBand="0" w:evenVBand="0" w:oddHBand="0" w:evenHBand="0" w:firstRowFirstColumn="0" w:firstRowLastColumn="0" w:lastRowFirstColumn="0" w:lastRowLastColumn="0"/>
             </w:pPr>
             <w:r>
-              <w:t>Input = 20, output = 1, activation = relu</w:t>
-            </w:r>
+              <w:t xml:space="preserve">Input = 20, output = 1, activation = </w:t>
+            </w:r>
+            <w:proofErr w:type="spellStart"/>
+            <w:r>
+              <w:t>relu</w:t>
+            </w:r>
+            <w:proofErr w:type="spellEnd"/>
           </w:p>
         </w:tc>
       </w:tr>
@@ -5927,16 +6064,7 @@
     </w:p>
     <w:p>
       <w:r>
-        <w:t xml:space="preserve">A </w:t>
-      </w:r>
-      <w:r>
-        <w:t>sequential r</w:t>
-      </w:r>
-      <w:r>
-        <w:t>ight based-pyramid model using the arguments below was compiled using the adaptive movement (ADAM) optimiser</w:t>
-      </w:r>
-      <w:r>
-        <w:t>.</w:t>
+        <w:t>A sequential right based-pyramid model using the arguments below was compiled using the adaptive movement (ADAM) optimiser.</w:t>
       </w:r>
     </w:p>
     <w:p>
@@ -6080,8 +6208,13 @@
               <w:cnfStyle w:val="000000100000" w:firstRow="0" w:lastRow="0" w:firstColumn="0" w:lastColumn="0" w:oddVBand="0" w:evenVBand="0" w:oddHBand="1" w:evenHBand="0" w:firstRowFirstColumn="0" w:firstRowLastColumn="0" w:lastRowFirstColumn="0" w:lastRowLastColumn="0"/>
             </w:pPr>
             <w:r>
-              <w:t>Input = 6, activation = relu</w:t>
-            </w:r>
+              <w:t xml:space="preserve">Input = 6, activation = </w:t>
+            </w:r>
+            <w:proofErr w:type="spellStart"/>
+            <w:r>
+              <w:t>relu</w:t>
+            </w:r>
+            <w:proofErr w:type="spellEnd"/>
           </w:p>
         </w:tc>
       </w:tr>
@@ -6123,8 +6256,13 @@
               <w:cnfStyle w:val="000000000000" w:firstRow="0" w:lastRow="0" w:firstColumn="0" w:lastColumn="0" w:oddVBand="0" w:evenVBand="0" w:oddHBand="0" w:evenHBand="0" w:firstRowFirstColumn="0" w:firstRowLastColumn="0" w:lastRowFirstColumn="0" w:lastRowLastColumn="0"/>
             </w:pPr>
             <w:r>
-              <w:t>Input = 6, output = 10, activation = relu</w:t>
-            </w:r>
+              <w:t xml:space="preserve">Input = 6, output = 10, activation = </w:t>
+            </w:r>
+            <w:proofErr w:type="spellStart"/>
+            <w:r>
+              <w:t>relu</w:t>
+            </w:r>
+            <w:proofErr w:type="spellEnd"/>
           </w:p>
         </w:tc>
       </w:tr>
@@ -6169,8 +6307,13 @@
               <w:cnfStyle w:val="000000100000" w:firstRow="0" w:lastRow="0" w:firstColumn="0" w:lastColumn="0" w:oddVBand="0" w:evenVBand="0" w:oddHBand="1" w:evenHBand="0" w:firstRowFirstColumn="0" w:firstRowLastColumn="0" w:lastRowFirstColumn="0" w:lastRowLastColumn="0"/>
             </w:pPr>
             <w:r>
-              <w:t>Input = 10, output = 50, activation = relu</w:t>
-            </w:r>
+              <w:t xml:space="preserve">Input = 10, output = 50, activation = </w:t>
+            </w:r>
+            <w:proofErr w:type="spellStart"/>
+            <w:r>
+              <w:t>relu</w:t>
+            </w:r>
+            <w:proofErr w:type="spellEnd"/>
           </w:p>
         </w:tc>
       </w:tr>
@@ -6212,8 +6355,13 @@
               <w:cnfStyle w:val="000000000000" w:firstRow="0" w:lastRow="0" w:firstColumn="0" w:lastColumn="0" w:oddVBand="0" w:evenVBand="0" w:oddHBand="0" w:evenHBand="0" w:firstRowFirstColumn="0" w:firstRowLastColumn="0" w:lastRowFirstColumn="0" w:lastRowLastColumn="0"/>
             </w:pPr>
             <w:r>
-              <w:t>Input = 50, output = 500, activation = relu</w:t>
-            </w:r>
+              <w:t xml:space="preserve">Input = 50, output = 500, activation = </w:t>
+            </w:r>
+            <w:proofErr w:type="spellStart"/>
+            <w:r>
+              <w:t>relu</w:t>
+            </w:r>
+            <w:proofErr w:type="spellEnd"/>
           </w:p>
         </w:tc>
       </w:tr>
@@ -6264,8 +6412,13 @@
               <w:t>0</w:t>
             </w:r>
             <w:r>
-              <w:t>0, output = 1000, activation = relu</w:t>
-            </w:r>
+              <w:t xml:space="preserve">0, output = 1000, activation = </w:t>
+            </w:r>
+            <w:proofErr w:type="spellStart"/>
+            <w:r>
+              <w:t>relu</w:t>
+            </w:r>
+            <w:proofErr w:type="spellEnd"/>
           </w:p>
         </w:tc>
       </w:tr>
@@ -6307,8 +6460,13 @@
               <w:cnfStyle w:val="000000000000" w:firstRow="0" w:lastRow="0" w:firstColumn="0" w:lastColumn="0" w:oddVBand="0" w:evenVBand="0" w:oddHBand="0" w:evenHBand="0" w:firstRowFirstColumn="0" w:firstRowLastColumn="0" w:lastRowFirstColumn="0" w:lastRowLastColumn="0"/>
             </w:pPr>
             <w:r>
-              <w:t>Input = 1000, output = 1, activation = relu</w:t>
-            </w:r>
+              <w:t xml:space="preserve">Input = 1000, output = 1, activation = </w:t>
+            </w:r>
+            <w:proofErr w:type="spellStart"/>
+            <w:r>
+              <w:t>relu</w:t>
+            </w:r>
+            <w:proofErr w:type="spellEnd"/>
           </w:p>
         </w:tc>
       </w:tr>
@@ -6330,16 +6488,7 @@
     </w:p>
     <w:p>
       <w:r>
-        <w:t xml:space="preserve">A sequential </w:t>
-      </w:r>
-      <w:r>
-        <w:t>left</w:t>
-      </w:r>
-      <w:r>
-        <w:t xml:space="preserve"> based-pyramid model using the arguments below was compiled using the adaptive movement (ADAM) optimiser</w:t>
-      </w:r>
-      <w:r>
-        <w:t>.</w:t>
+        <w:t>A sequential left based-pyramid model using the arguments below was compiled using the adaptive movement (ADAM) optimiser.</w:t>
       </w:r>
     </w:p>
     <w:p>
@@ -6483,8 +6632,13 @@
               <w:cnfStyle w:val="000000100000" w:firstRow="0" w:lastRow="0" w:firstColumn="0" w:lastColumn="0" w:oddVBand="0" w:evenVBand="0" w:oddHBand="1" w:evenHBand="0" w:firstRowFirstColumn="0" w:firstRowLastColumn="0" w:lastRowFirstColumn="0" w:lastRowLastColumn="0"/>
             </w:pPr>
             <w:r>
-              <w:t>Input = 6, activation = relu</w:t>
-            </w:r>
+              <w:t xml:space="preserve">Input = 6, activation = </w:t>
+            </w:r>
+            <w:proofErr w:type="spellStart"/>
+            <w:r>
+              <w:t>relu</w:t>
+            </w:r>
+            <w:proofErr w:type="spellEnd"/>
           </w:p>
         </w:tc>
       </w:tr>
@@ -6526,14 +6680,13 @@
               <w:cnfStyle w:val="000000000000" w:firstRow="0" w:lastRow="0" w:firstColumn="0" w:lastColumn="0" w:oddVBand="0" w:evenVBand="0" w:oddHBand="0" w:evenHBand="0" w:firstRowFirstColumn="0" w:firstRowLastColumn="0" w:lastRowFirstColumn="0" w:lastRowLastColumn="0"/>
             </w:pPr>
             <w:r>
-              <w:t>Input = 6, output = 1</w:t>
-            </w:r>
-            <w:r>
-              <w:t>00</w:t>
-            </w:r>
-            <w:r>
-              <w:t>0, activation = relu</w:t>
-            </w:r>
+              <w:t xml:space="preserve">Input = 6, output = 1000, activation = </w:t>
+            </w:r>
+            <w:proofErr w:type="spellStart"/>
+            <w:r>
+              <w:t>relu</w:t>
+            </w:r>
+            <w:proofErr w:type="spellEnd"/>
           </w:p>
         </w:tc>
       </w:tr>
@@ -6578,20 +6731,13 @@
               <w:cnfStyle w:val="000000100000" w:firstRow="0" w:lastRow="0" w:firstColumn="0" w:lastColumn="0" w:oddVBand="0" w:evenVBand="0" w:oddHBand="1" w:evenHBand="0" w:firstRowFirstColumn="0" w:firstRowLastColumn="0" w:lastRowFirstColumn="0" w:lastRowLastColumn="0"/>
             </w:pPr>
             <w:r>
-              <w:t>Input = 10</w:t>
-            </w:r>
-            <w:r>
-              <w:t>00</w:t>
-            </w:r>
-            <w:r>
-              <w:t>, output = 5</w:t>
-            </w:r>
-            <w:r>
-              <w:t>0</w:t>
-            </w:r>
-            <w:r>
-              <w:t>0, activation = relu</w:t>
-            </w:r>
+              <w:t xml:space="preserve">Input = 1000, output = 500, activation = </w:t>
+            </w:r>
+            <w:proofErr w:type="spellStart"/>
+            <w:r>
+              <w:t>relu</w:t>
+            </w:r>
+            <w:proofErr w:type="spellEnd"/>
           </w:p>
         </w:tc>
       </w:tr>
@@ -6633,14 +6779,13 @@
               <w:cnfStyle w:val="000000000000" w:firstRow="0" w:lastRow="0" w:firstColumn="0" w:lastColumn="0" w:oddVBand="0" w:evenVBand="0" w:oddHBand="0" w:evenHBand="0" w:firstRowFirstColumn="0" w:firstRowLastColumn="0" w:lastRowFirstColumn="0" w:lastRowLastColumn="0"/>
             </w:pPr>
             <w:r>
-              <w:t>Input = 5</w:t>
-            </w:r>
-            <w:r>
-              <w:t>00, output = 50</w:t>
-            </w:r>
-            <w:r>
-              <w:t>, activation = relu</w:t>
-            </w:r>
+              <w:t xml:space="preserve">Input = 500, output = 50, activation = </w:t>
+            </w:r>
+            <w:proofErr w:type="spellStart"/>
+            <w:r>
+              <w:t>relu</w:t>
+            </w:r>
+            <w:proofErr w:type="spellEnd"/>
           </w:p>
         </w:tc>
       </w:tr>
@@ -6685,8 +6830,13 @@
               <w:cnfStyle w:val="000000100000" w:firstRow="0" w:lastRow="0" w:firstColumn="0" w:lastColumn="0" w:oddVBand="0" w:evenVBand="0" w:oddHBand="1" w:evenHBand="0" w:firstRowFirstColumn="0" w:firstRowLastColumn="0" w:lastRowFirstColumn="0" w:lastRowLastColumn="0"/>
             </w:pPr>
             <w:r>
-              <w:t>Input = 50, output = 10, activation = relu</w:t>
-            </w:r>
+              <w:t xml:space="preserve">Input = 50, output = 10, activation = </w:t>
+            </w:r>
+            <w:proofErr w:type="spellStart"/>
+            <w:r>
+              <w:t>relu</w:t>
+            </w:r>
+            <w:proofErr w:type="spellEnd"/>
           </w:p>
         </w:tc>
       </w:tr>
@@ -6728,11 +6878,13 @@
               <w:cnfStyle w:val="000000000000" w:firstRow="0" w:lastRow="0" w:firstColumn="0" w:lastColumn="0" w:oddVBand="0" w:evenVBand="0" w:oddHBand="0" w:evenHBand="0" w:firstRowFirstColumn="0" w:firstRowLastColumn="0" w:lastRowFirstColumn="0" w:lastRowLastColumn="0"/>
             </w:pPr>
             <w:r>
-              <w:t>Input = 1</w:t>
-            </w:r>
-            <w:r>
-              <w:t>0, output = 1, activation = relu</w:t>
-            </w:r>
+              <w:t xml:space="preserve">Input = 10, output = 1, activation = </w:t>
+            </w:r>
+            <w:proofErr w:type="spellStart"/>
+            <w:r>
+              <w:t>relu</w:t>
+            </w:r>
+            <w:proofErr w:type="spellEnd"/>
           </w:p>
         </w:tc>
       </w:tr>
@@ -6740,13 +6892,7 @@
     <w:p/>
     <w:p>
       <w:r>
-        <w:t>With number of epochs = 40 and batch size = 60, this resulted in an MSE of 0.</w:t>
-      </w:r>
-      <w:r>
-        <w:t>3466</w:t>
-      </w:r>
-      <w:r>
-        <w:t>.</w:t>
+        <w:t>With number of epochs = 40 and batch size = 60, this resulted in an MSE of 0.3466.</w:t>
       </w:r>
     </w:p>
     <w:p>
@@ -6777,28 +6923,16 @@
           <w:b/>
           <w:sz w:val="20"/>
         </w:rPr>
-        <w:t>1</w:t>
-      </w:r>
-      <w:r>
-        <w:rPr>
-          <w:b/>
+        <w:t>11</w:t>
+      </w:r>
+      <w:r>
+        <w:rPr>
           <w:sz w:val="20"/>
         </w:rPr>
-        <w:t>1</w:t>
-      </w:r>
-      <w:r>
-        <w:rPr>
-          <w:sz w:val="20"/>
-        </w:rPr>
         <w:t xml:space="preserve">: </w:t>
       </w:r>
       <w:r>
-        <w:t>Neural network model MSE summa</w:t>
-      </w:r>
-      <w:bookmarkStart w:id="0" w:name="_GoBack"/>
-      <w:bookmarkEnd w:id="0"/>
-      <w:r>
-        <w:t>ry</w:t>
+        <w:t>Neural network model MSE summary</w:t>
       </w:r>
     </w:p>
     <w:tbl>
@@ -7096,8 +7230,23 @@
       </w:r>
     </w:p>
     <w:p>
-      <w:r>
-        <w:t>Kingma, D. and Ba, J., 2014. Adam: A method for stochastic optimization. arXiv preprint arXiv:1412.6980.</w:t>
+      <w:proofErr w:type="spellStart"/>
+      <w:r>
+        <w:t>Kingma</w:t>
+      </w:r>
+      <w:proofErr w:type="spellEnd"/>
+      <w:r>
+        <w:t xml:space="preserve">, D. and Ba, J., 2014. Adam: A method for stochastic optimization. </w:t>
+      </w:r>
+      <w:proofErr w:type="spellStart"/>
+      <w:proofErr w:type="gramStart"/>
+      <w:r>
+        <w:t>arXiv</w:t>
+      </w:r>
+      <w:proofErr w:type="spellEnd"/>
+      <w:proofErr w:type="gramEnd"/>
+      <w:r>
+        <w:t xml:space="preserve"> preprint arXiv:1412.6980.</w:t>
       </w:r>
     </w:p>
     <w:sectPr>

</xml_diff>

<commit_message>
Edit report a bit
</commit_message>
<xml_diff>
--- a/Documentation.docx
+++ b/Documentation.docx
@@ -1,6 +1,6 @@
 
 <file path=word/document.xml><?xml version="1.0" encoding="utf-8"?>
-<w:document xmlns:wpc="http://schemas.microsoft.com/office/word/2010/wordprocessingCanvas" xmlns:mc="http://schemas.openxmlformats.org/markup-compatibility/2006" xmlns:o="urn:schemas-microsoft-com:office:office" xmlns:r="http://schemas.openxmlformats.org/officeDocument/2006/relationships" xmlns:m="http://schemas.openxmlformats.org/officeDocument/2006/math" xmlns:v="urn:schemas-microsoft-com:vml" xmlns:wp14="http://schemas.microsoft.com/office/word/2010/wordprocessingDrawing" xmlns:wp="http://schemas.openxmlformats.org/drawingml/2006/wordprocessingDrawing" xmlns:w10="urn:schemas-microsoft-com:office:word" xmlns:w="http://schemas.openxmlformats.org/wordprocessingml/2006/main" xmlns:w14="http://schemas.microsoft.com/office/word/2010/wordml" xmlns:w15="http://schemas.microsoft.com/office/word/2012/wordml" xmlns:wpg="http://schemas.microsoft.com/office/word/2010/wordprocessingGroup" xmlns:wpi="http://schemas.microsoft.com/office/word/2010/wordprocessingInk" xmlns:wne="http://schemas.microsoft.com/office/word/2006/wordml" xmlns:wps="http://schemas.microsoft.com/office/word/2010/wordprocessingShape" mc:Ignorable="w14 w15 wp14">
+<w:document xmlns:wpc="http://schemas.microsoft.com/office/word/2010/wordprocessingCanvas" xmlns:mo="http://schemas.microsoft.com/office/mac/office/2008/main" xmlns:mc="http://schemas.openxmlformats.org/markup-compatibility/2006" xmlns:mv="urn:schemas-microsoft-com:mac:vml" xmlns:o="urn:schemas-microsoft-com:office:office" xmlns:r="http://schemas.openxmlformats.org/officeDocument/2006/relationships" xmlns:m="http://schemas.openxmlformats.org/officeDocument/2006/math" xmlns:v="urn:schemas-microsoft-com:vml" xmlns:wp14="http://schemas.microsoft.com/office/word/2010/wordprocessingDrawing" xmlns:wp="http://schemas.openxmlformats.org/drawingml/2006/wordprocessingDrawing" xmlns:w10="urn:schemas-microsoft-com:office:word" xmlns:w="http://schemas.openxmlformats.org/wordprocessingml/2006/main" xmlns:w14="http://schemas.microsoft.com/office/word/2010/wordml" xmlns:w15="http://schemas.microsoft.com/office/word/2012/wordml" xmlns:wpg="http://schemas.microsoft.com/office/word/2010/wordprocessingGroup" xmlns:wpi="http://schemas.microsoft.com/office/word/2010/wordprocessingInk" xmlns:wne="http://schemas.microsoft.com/office/word/2006/wordml" xmlns:wps="http://schemas.microsoft.com/office/word/2010/wordprocessingShape" mc:Ignorable="w14 w15 wp14">
   <w:body>
     <w:p>
       <w:pPr>
@@ -69,12 +69,12 @@
       <w:r>
         <w:rPr>
           <w:noProof/>
-          <w:lang w:eastAsia="en-AU"/>
+          <w:lang w:val="en-US" w:bidi="th-TH"/>
         </w:rPr>
         <mc:AlternateContent>
           <mc:Choice Requires="wps">
             <w:drawing>
-              <wp:anchor distT="0" distB="0" distL="114300" distR="114300" simplePos="0" relativeHeight="251680768" behindDoc="0" locked="0" layoutInCell="1" allowOverlap="1">
+              <wp:anchor distT="0" distB="0" distL="114300" distR="114300" simplePos="0" relativeHeight="251680768" behindDoc="0" locked="0" layoutInCell="1" allowOverlap="1" wp14:anchorId="5BA66FCD" wp14:editId="1B1BE0E5">
                 <wp:simplePos x="0" y="0"/>
                 <wp:positionH relativeFrom="column">
                   <wp:posOffset>-46182</wp:posOffset>
@@ -149,21 +149,7 @@
         <w:rPr>
           <w:sz w:val="28"/>
         </w:rPr>
-        <w:t xml:space="preserve">Rowena </w:t>
-      </w:r>
-      <w:proofErr w:type="spellStart"/>
-      <w:r>
-        <w:rPr>
-          <w:sz w:val="28"/>
-        </w:rPr>
-        <w:t>Kok</w:t>
-      </w:r>
-      <w:proofErr w:type="spellEnd"/>
-      <w:r>
-        <w:rPr>
-          <w:sz w:val="28"/>
-        </w:rPr>
-        <w:t xml:space="preserve"> 440256380</w:t>
+        <w:t>Rowena Kok 440256380</w:t>
       </w:r>
     </w:p>
     <w:p>
@@ -494,7 +480,6 @@
                 <w:i/>
               </w:rPr>
             </w:pPr>
-            <w:proofErr w:type="spellStart"/>
             <w:r>
               <w:rPr>
                 <w:b w:val="0"/>
@@ -502,7 +487,6 @@
               </w:rPr>
               <w:t>Center</w:t>
             </w:r>
-            <w:proofErr w:type="spellEnd"/>
           </w:p>
         </w:tc>
         <w:tc>
@@ -514,15 +498,7 @@
               <w:cnfStyle w:val="000000000000" w:firstRow="0" w:lastRow="0" w:firstColumn="0" w:lastColumn="0" w:oddVBand="0" w:evenVBand="0" w:oddHBand="0" w:evenHBand="0" w:firstRowFirstColumn="0" w:firstRowLastColumn="0" w:lastRowFirstColumn="0" w:lastRowLastColumn="0"/>
             </w:pPr>
             <w:r>
-              <w:t xml:space="preserve">1 of the ATM is located in a </w:t>
-            </w:r>
-            <w:proofErr w:type="spellStart"/>
-            <w:r>
-              <w:t>center</w:t>
-            </w:r>
-            <w:proofErr w:type="spellEnd"/>
-            <w:r>
-              <w:t xml:space="preserve"> (shopping, airport, etc.), 0 if not</w:t>
+              <w:t>1 of the ATM is located in a center (shopping, airport, etc.), 0 if not</w:t>
             </w:r>
           </w:p>
         </w:tc>
@@ -586,15 +562,7 @@
         <w:t>revealed the following</w:t>
       </w:r>
       <w:r>
-        <w:t xml:space="preserve"> information for the continuous variables Withdraw, Shops and ATMS, and the binary variables Downtown, Weekday, </w:t>
-      </w:r>
-      <w:proofErr w:type="spellStart"/>
-      <w:r>
-        <w:t>Center</w:t>
-      </w:r>
-      <w:proofErr w:type="spellEnd"/>
-      <w:r>
-        <w:t xml:space="preserve"> and High</w:t>
+        <w:t xml:space="preserve"> information for the continuous variables Withdraw, Shops and ATMS, and the binary variables Downtown, Weekday, Center and High</w:t>
       </w:r>
       <w:r>
         <w:t>:</w:t>
@@ -1161,7 +1129,6 @@
                 <w:i/>
               </w:rPr>
             </w:pPr>
-            <w:proofErr w:type="spellStart"/>
             <w:r>
               <w:rPr>
                 <w:b w:val="0"/>
@@ -1169,7 +1136,6 @@
               </w:rPr>
               <w:t>Center</w:t>
             </w:r>
-            <w:proofErr w:type="spellEnd"/>
           </w:p>
         </w:tc>
         <w:tc>
@@ -1287,13 +1253,13 @@
       <w:r>
         <w:rPr>
           <w:noProof/>
-          <w:lang w:eastAsia="en-AU"/>
+          <w:lang w:val="en-US" w:bidi="th-TH"/>
         </w:rPr>
         <w:lastRenderedPageBreak/>
         <mc:AlternateContent>
           <mc:Choice Requires="wpg">
             <w:drawing>
-              <wp:anchor distT="0" distB="0" distL="114300" distR="114300" simplePos="0" relativeHeight="251664384" behindDoc="0" locked="0" layoutInCell="1" allowOverlap="1">
+              <wp:anchor distT="0" distB="0" distL="114300" distR="114300" simplePos="0" relativeHeight="251664384" behindDoc="0" locked="0" layoutInCell="1" allowOverlap="1" wp14:anchorId="178F675E" wp14:editId="737D4122">
                 <wp:simplePos x="0" y="0"/>
                 <wp:positionH relativeFrom="column">
                   <wp:posOffset>-64770</wp:posOffset>
@@ -1635,11 +1601,9 @@
               <w:jc w:val="center"/>
               <w:cnfStyle w:val="100000000000" w:firstRow="1" w:lastRow="0" w:firstColumn="0" w:lastColumn="0" w:oddVBand="0" w:evenVBand="0" w:oddHBand="0" w:evenHBand="0" w:firstRowFirstColumn="0" w:firstRowLastColumn="0" w:lastRowFirstColumn="0" w:lastRowLastColumn="0"/>
             </w:pPr>
-            <w:proofErr w:type="spellStart"/>
             <w:r>
               <w:t>Center</w:t>
             </w:r>
-            <w:proofErr w:type="spellEnd"/>
           </w:p>
         </w:tc>
         <w:tc>
@@ -2225,11 +2189,9 @@
             <w:pPr>
               <w:jc w:val="center"/>
             </w:pPr>
-            <w:proofErr w:type="spellStart"/>
             <w:r>
               <w:t>Center</w:t>
             </w:r>
-            <w:proofErr w:type="spellEnd"/>
           </w:p>
         </w:tc>
         <w:tc>
@@ -2617,10 +2579,10 @@
       <w:r>
         <w:rPr>
           <w:noProof/>
-          <w:lang w:eastAsia="en-AU"/>
+          <w:lang w:val="en-US" w:bidi="th-TH"/>
         </w:rPr>
         <w:drawing>
-          <wp:anchor distT="0" distB="0" distL="114300" distR="114300" simplePos="0" relativeHeight="251657216" behindDoc="0" locked="0" layoutInCell="1" allowOverlap="1" wp14:anchorId="53C0B963" wp14:editId="2394E781">
+          <wp:anchor distT="0" distB="0" distL="114300" distR="114300" simplePos="0" relativeHeight="251657216" behindDoc="0" locked="0" layoutInCell="1" allowOverlap="1" wp14:anchorId="2738BA34" wp14:editId="464C1250">
             <wp:simplePos x="0" y="0"/>
             <wp:positionH relativeFrom="margin">
               <wp:posOffset>790806</wp:posOffset>
@@ -2688,21 +2650,7 @@
         <w:rPr>
           <w:sz w:val="20"/>
         </w:rPr>
-        <w:t xml:space="preserve">: </w:t>
-      </w:r>
-      <w:proofErr w:type="spellStart"/>
-      <w:r>
-        <w:rPr>
-          <w:sz w:val="20"/>
-        </w:rPr>
-        <w:t>Heatmap</w:t>
-      </w:r>
-      <w:proofErr w:type="spellEnd"/>
-      <w:r>
-        <w:rPr>
-          <w:sz w:val="20"/>
-        </w:rPr>
-        <w:t xml:space="preserve"> of correlation matrix of variables</w:t>
+        <w:t>: Heatmap of correlation matrix of variables</w:t>
       </w:r>
     </w:p>
     <w:p>
@@ -2732,13 +2680,8 @@
         <w:t xml:space="preserve"> </w:t>
       </w:r>
       <w:r>
-        <w:t xml:space="preserve">(full code can be found in </w:t>
-      </w:r>
-      <w:proofErr w:type="spellStart"/>
-      <w:r>
-        <w:t>Analysis.ipynb</w:t>
-      </w:r>
-      <w:proofErr w:type="spellEnd"/>
+        <w:t>(full code can be found in Analysis.ipynb</w:t>
+      </w:r>
       <w:r>
         <w:t>)</w:t>
       </w:r>
@@ -2754,37 +2697,33 @@
         <w:t>In preparation for training the model, a</w:t>
       </w:r>
       <w:r>
-        <w:t xml:space="preserve">ll variables were standardised by removing the mean and scaling to unit variance (using </w:t>
-      </w:r>
-      <w:proofErr w:type="spellStart"/>
-      <w:r>
-        <w:t>scikit-learn’s</w:t>
-      </w:r>
-      <w:proofErr w:type="spellEnd"/>
+        <w:t xml:space="preserve">ll </w:t>
+      </w:r>
+      <w:r>
+        <w:t xml:space="preserve">continuous </w:t>
+      </w:r>
+      <w:r>
+        <w:t>variables were standardised by removing the mean and scaling to unit variance (using scikit-learn’s StandardScaler), and the response variables were separated from the predictors.</w:t>
+      </w:r>
+      <w:r>
+        <w:t xml:space="preserve"> Nothing was done to dummy variables.</w:t>
+      </w:r>
+      <w:bookmarkStart w:id="0" w:name="_GoBack"/>
+      <w:bookmarkEnd w:id="0"/>
       <w:r>
         <w:t xml:space="preserve"> </w:t>
-      </w:r>
-      <w:proofErr w:type="spellStart"/>
-      <w:r>
-        <w:t>StandardScaler</w:t>
-      </w:r>
-      <w:proofErr w:type="spellEnd"/>
-      <w:r>
-        <w:t>), and the response variables were separated from the predictors.</w:t>
       </w:r>
     </w:p>
     <w:p>
       <w:r>
         <w:t xml:space="preserve">Since we are using the </w:t>
       </w:r>
-      <w:proofErr w:type="spellStart"/>
       <w:r>
         <w:rPr>
           <w:i/>
         </w:rPr>
         <w:t>keras</w:t>
       </w:r>
-      <w:proofErr w:type="spellEnd"/>
       <w:r>
         <w:t xml:space="preserve"> module for to implement our neural networks, our </w:t>
       </w:r>
@@ -2797,13 +2736,8 @@
       <w:r>
         <w:t xml:space="preserve"> </w:t>
       </w:r>
-      <w:proofErr w:type="spellStart"/>
-      <w:r>
-        <w:t>DataFrames</w:t>
-      </w:r>
-      <w:proofErr w:type="spellEnd"/>
-      <w:r>
-        <w:t xml:space="preserve"> needed to be </w:t>
+      <w:r>
+        <w:t xml:space="preserve">DataFrames needed to be </w:t>
       </w:r>
       <w:r>
         <w:t>transformed</w:t>
@@ -2839,7 +2773,13 @@
         <w:t>to ensure</w:t>
       </w:r>
       <w:r>
-        <w:t xml:space="preserve"> the parameters are updated, a small constant (0.11) was added</w:t>
+        <w:t xml:space="preserve"> the parameters ar</w:t>
+      </w:r>
+      <w:r>
+        <w:t>e updated, a small constant (0.</w:t>
+      </w:r>
+      <w:r>
+        <w:t>1) was added</w:t>
       </w:r>
       <w:r>
         <w:t xml:space="preserve"> to all </w:t>
@@ -2904,24 +2844,14 @@
       <w:r>
         <w:t>we utilise a randomised search on cross validation (</w:t>
       </w:r>
-      <w:proofErr w:type="spellStart"/>
       <w:r>
         <w:rPr>
           <w:i/>
         </w:rPr>
         <w:t>RandomizedSearchCV</w:t>
       </w:r>
-      <w:proofErr w:type="spellEnd"/>
-      <w:r>
-        <w:t xml:space="preserve"> from the </w:t>
-      </w:r>
-      <w:proofErr w:type="spellStart"/>
-      <w:r>
-        <w:t>scikit</w:t>
-      </w:r>
-      <w:proofErr w:type="spellEnd"/>
-      <w:r>
-        <w:t>-learn package).</w:t>
+      <w:r>
+        <w:t xml:space="preserve"> from the scikit-learn package).</w:t>
       </w:r>
     </w:p>
     <w:p>
@@ -3022,12 +2952,12 @@
       <w:r>
         <w:rPr>
           <w:noProof/>
-          <w:lang w:eastAsia="en-AU"/>
+          <w:lang w:val="en-US" w:bidi="th-TH"/>
         </w:rPr>
         <mc:AlternateContent>
           <mc:Choice Requires="wpg">
             <w:drawing>
-              <wp:anchor distT="0" distB="0" distL="114300" distR="114300" simplePos="0" relativeHeight="251669504" behindDoc="0" locked="0" layoutInCell="1" allowOverlap="1">
+              <wp:anchor distT="0" distB="0" distL="114300" distR="114300" simplePos="0" relativeHeight="251669504" behindDoc="0" locked="0" layoutInCell="1" allowOverlap="1" wp14:anchorId="6F677475" wp14:editId="6EEB8DD5">
                 <wp:simplePos x="0" y="0"/>
                 <wp:positionH relativeFrom="column">
                   <wp:posOffset>-285750</wp:posOffset>
@@ -3615,10 +3545,10 @@
       <w:r>
         <w:rPr>
           <w:noProof/>
-          <w:lang w:eastAsia="en-AU"/>
+          <w:lang w:val="en-US" w:bidi="th-TH"/>
         </w:rPr>
         <w:drawing>
-          <wp:anchor distT="0" distB="0" distL="114300" distR="114300" simplePos="0" relativeHeight="251671552" behindDoc="0" locked="0" layoutInCell="1" allowOverlap="1" wp14:anchorId="3E8B4A38" wp14:editId="00AB11F1">
+          <wp:anchor distT="0" distB="0" distL="114300" distR="114300" simplePos="0" relativeHeight="251671552" behindDoc="0" locked="0" layoutInCell="1" allowOverlap="1" wp14:anchorId="5DAD22C8" wp14:editId="561C3CFA">
             <wp:simplePos x="0" y="0"/>
             <wp:positionH relativeFrom="column">
               <wp:posOffset>1034415</wp:posOffset>
@@ -4153,10 +4083,10 @@
       <w:r>
         <w:rPr>
           <w:noProof/>
-          <w:lang w:eastAsia="en-AU"/>
+          <w:lang w:val="en-US" w:bidi="th-TH"/>
         </w:rPr>
         <w:drawing>
-          <wp:anchor distT="0" distB="0" distL="114300" distR="114300" simplePos="0" relativeHeight="251673600" behindDoc="0" locked="0" layoutInCell="1" allowOverlap="1" wp14:anchorId="3D1F7A3A" wp14:editId="1B470F6E">
+          <wp:anchor distT="0" distB="0" distL="114300" distR="114300" simplePos="0" relativeHeight="251673600" behindDoc="0" locked="0" layoutInCell="1" allowOverlap="1" wp14:anchorId="145C395C" wp14:editId="31113F89">
             <wp:simplePos x="0" y="0"/>
             <wp:positionH relativeFrom="column">
               <wp:posOffset>978535</wp:posOffset>
@@ -4206,13 +4136,8 @@
         </w:drawing>
       </w:r>
       <w:r>
-        <w:t xml:space="preserve">Again, we must select the </w:t>
-      </w:r>
-      <w:proofErr w:type="gramStart"/>
-      <w:r>
-        <w:t xml:space="preserve">appropriate </w:t>
-      </w:r>
-      <w:proofErr w:type="gramEnd"/>
+        <w:t xml:space="preserve">Again, we must select the appropriate </w:t>
+      </w:r>
       <m:oMath>
         <m:r>
           <w:rPr>
@@ -4349,15 +4274,7 @@
         <w:t>. ADAM was utilised</w:t>
       </w:r>
       <w:r>
-        <w:t xml:space="preserve"> as it is computationally efficient, has been shown to work well in practice and outperforms other stochastic optimisation methods (</w:t>
-      </w:r>
-      <w:proofErr w:type="spellStart"/>
-      <w:r>
-        <w:t>Kingma</w:t>
-      </w:r>
-      <w:proofErr w:type="spellEnd"/>
-      <w:r>
-        <w:t xml:space="preserve"> and Ba, 2014).</w:t>
+        <w:t xml:space="preserve"> as it is computationally efficient, has been shown to work well in practice and outperforms other stochastic optimisation methods (Kingma and Ba, 2014).</w:t>
       </w:r>
     </w:p>
     <w:p>
@@ -4371,10 +4288,10 @@
       <w:r>
         <w:rPr>
           <w:noProof/>
-          <w:lang w:eastAsia="en-AU"/>
+          <w:lang w:val="en-US" w:bidi="th-TH"/>
         </w:rPr>
         <w:drawing>
-          <wp:anchor distT="0" distB="0" distL="114300" distR="114300" simplePos="0" relativeHeight="251675648" behindDoc="0" locked="0" layoutInCell="1" allowOverlap="1" wp14:anchorId="25F90818" wp14:editId="7F09C88A">
+          <wp:anchor distT="0" distB="0" distL="114300" distR="114300" simplePos="0" relativeHeight="251675648" behindDoc="0" locked="0" layoutInCell="1" allowOverlap="1" wp14:anchorId="7DBF3EB0" wp14:editId="2CD4D090">
             <wp:simplePos x="0" y="0"/>
             <wp:positionH relativeFrom="column">
               <wp:posOffset>396875</wp:posOffset>
@@ -4426,10 +4343,10 @@
       <w:r>
         <w:rPr>
           <w:noProof/>
-          <w:lang w:eastAsia="en-AU"/>
+          <w:lang w:val="en-US" w:bidi="th-TH"/>
         </w:rPr>
         <w:drawing>
-          <wp:anchor distT="0" distB="0" distL="114300" distR="114300" simplePos="0" relativeHeight="251679744" behindDoc="0" locked="0" layoutInCell="1" allowOverlap="1" wp14:anchorId="50C4D2D2" wp14:editId="6B915C85">
+          <wp:anchor distT="0" distB="0" distL="114300" distR="114300" simplePos="0" relativeHeight="251679744" behindDoc="0" locked="0" layoutInCell="1" allowOverlap="1" wp14:anchorId="7B51EA11" wp14:editId="108D9281">
             <wp:simplePos x="0" y="0"/>
             <wp:positionH relativeFrom="column">
               <wp:posOffset>461299</wp:posOffset>
@@ -4611,13 +4528,8 @@
               <w:cnfStyle w:val="000000100000" w:firstRow="0" w:lastRow="0" w:firstColumn="0" w:lastColumn="0" w:oddVBand="0" w:evenVBand="0" w:oddHBand="1" w:evenHBand="0" w:firstRowFirstColumn="0" w:firstRowLastColumn="0" w:lastRowFirstColumn="0" w:lastRowLastColumn="0"/>
             </w:pPr>
             <w:r>
-              <w:t xml:space="preserve">Input = 6, activation = </w:t>
-            </w:r>
-            <w:proofErr w:type="spellStart"/>
-            <w:r>
-              <w:t>relu</w:t>
-            </w:r>
-            <w:proofErr w:type="spellEnd"/>
+              <w:t>Input = 6, activation = relu</w:t>
+            </w:r>
           </w:p>
         </w:tc>
       </w:tr>
@@ -4659,13 +4571,8 @@
               <w:cnfStyle w:val="000000000000" w:firstRow="0" w:lastRow="0" w:firstColumn="0" w:lastColumn="0" w:oddVBand="0" w:evenVBand="0" w:oddHBand="0" w:evenHBand="0" w:firstRowFirstColumn="0" w:firstRowLastColumn="0" w:lastRowFirstColumn="0" w:lastRowLastColumn="0"/>
             </w:pPr>
             <w:r>
-              <w:t xml:space="preserve">Input = 24, output = 24, activation = </w:t>
-            </w:r>
-            <w:proofErr w:type="spellStart"/>
-            <w:r>
-              <w:t>relu</w:t>
-            </w:r>
-            <w:proofErr w:type="spellEnd"/>
+              <w:t>Input = 24, output = 24, activation = relu</w:t>
+            </w:r>
           </w:p>
         </w:tc>
       </w:tr>
@@ -4710,13 +4617,8 @@
               <w:cnfStyle w:val="000000100000" w:firstRow="0" w:lastRow="0" w:firstColumn="0" w:lastColumn="0" w:oddVBand="0" w:evenVBand="0" w:oddHBand="1" w:evenHBand="0" w:firstRowFirstColumn="0" w:firstRowLastColumn="0" w:lastRowFirstColumn="0" w:lastRowLastColumn="0"/>
             </w:pPr>
             <w:r>
-              <w:t xml:space="preserve">Input = 24, output = 12, activation = </w:t>
-            </w:r>
-            <w:proofErr w:type="spellStart"/>
-            <w:r>
-              <w:t>relu</w:t>
-            </w:r>
-            <w:proofErr w:type="spellEnd"/>
+              <w:t>Input = 24, output = 12, activation = relu</w:t>
+            </w:r>
           </w:p>
         </w:tc>
       </w:tr>
@@ -4758,13 +4660,8 @@
               <w:cnfStyle w:val="000000000000" w:firstRow="0" w:lastRow="0" w:firstColumn="0" w:lastColumn="0" w:oddVBand="0" w:evenVBand="0" w:oddHBand="0" w:evenHBand="0" w:firstRowFirstColumn="0" w:firstRowLastColumn="0" w:lastRowFirstColumn="0" w:lastRowLastColumn="0"/>
             </w:pPr>
             <w:r>
-              <w:t xml:space="preserve">Input = 12, output = 1, activation = </w:t>
-            </w:r>
-            <w:proofErr w:type="spellStart"/>
-            <w:r>
-              <w:t>relu</w:t>
-            </w:r>
-            <w:proofErr w:type="spellEnd"/>
+              <w:t>Input = 12, output = 1, activation = relu</w:t>
+            </w:r>
           </w:p>
         </w:tc>
       </w:tr>
@@ -5004,13 +4901,8 @@
               <w:cnfStyle w:val="000000100000" w:firstRow="0" w:lastRow="0" w:firstColumn="0" w:lastColumn="0" w:oddVBand="0" w:evenVBand="0" w:oddHBand="1" w:evenHBand="0" w:firstRowFirstColumn="0" w:firstRowLastColumn="0" w:lastRowFirstColumn="0" w:lastRowLastColumn="0"/>
             </w:pPr>
             <w:r>
-              <w:t xml:space="preserve">Input = 6, activation = </w:t>
-            </w:r>
-            <w:proofErr w:type="spellStart"/>
-            <w:r>
-              <w:t>relu</w:t>
-            </w:r>
-            <w:proofErr w:type="spellEnd"/>
+              <w:t>Input = 6, activation = relu</w:t>
+            </w:r>
           </w:p>
         </w:tc>
       </w:tr>
@@ -5063,11 +4955,9 @@
             <w:r>
               <w:t xml:space="preserve">, activation = </w:t>
             </w:r>
-            <w:proofErr w:type="spellStart"/>
             <w:r>
               <w:t>relu</w:t>
             </w:r>
-            <w:proofErr w:type="spellEnd"/>
           </w:p>
         </w:tc>
       </w:tr>
@@ -5115,13 +5005,8 @@
               <w:t>Input = 10000</w:t>
             </w:r>
             <w:r>
-              <w:t xml:space="preserve">, output = 1000, activation = </w:t>
-            </w:r>
-            <w:proofErr w:type="spellStart"/>
-            <w:r>
-              <w:t>relu</w:t>
-            </w:r>
-            <w:proofErr w:type="spellEnd"/>
+              <w:t>, output = 1000, activation = relu</w:t>
+            </w:r>
           </w:p>
         </w:tc>
       </w:tr>
@@ -5163,13 +5048,8 @@
               <w:cnfStyle w:val="000000000000" w:firstRow="0" w:lastRow="0" w:firstColumn="0" w:lastColumn="0" w:oddVBand="0" w:evenVBand="0" w:oddHBand="0" w:evenHBand="0" w:firstRowFirstColumn="0" w:firstRowLastColumn="0" w:lastRowFirstColumn="0" w:lastRowLastColumn="0"/>
             </w:pPr>
             <w:r>
-              <w:t xml:space="preserve">Input = 1000, output = 250, activation = </w:t>
-            </w:r>
-            <w:proofErr w:type="spellStart"/>
-            <w:r>
-              <w:t>relu</w:t>
-            </w:r>
-            <w:proofErr w:type="spellEnd"/>
+              <w:t>Input = 1000, output = 250, activation = relu</w:t>
+            </w:r>
           </w:p>
         </w:tc>
       </w:tr>
@@ -5214,13 +5094,8 @@
               <w:cnfStyle w:val="000000100000" w:firstRow="0" w:lastRow="0" w:firstColumn="0" w:lastColumn="0" w:oddVBand="0" w:evenVBand="0" w:oddHBand="1" w:evenHBand="0" w:firstRowFirstColumn="0" w:firstRowLastColumn="0" w:lastRowFirstColumn="0" w:lastRowLastColumn="0"/>
             </w:pPr>
             <w:r>
-              <w:t xml:space="preserve">Input = 250, output = 1, activation = </w:t>
-            </w:r>
-            <w:proofErr w:type="spellStart"/>
-            <w:r>
-              <w:t>relu</w:t>
-            </w:r>
-            <w:proofErr w:type="spellEnd"/>
+              <w:t>Input = 250, output = 1, activation = relu</w:t>
+            </w:r>
           </w:p>
         </w:tc>
       </w:tr>
@@ -5233,8 +5108,6 @@
       <w:r>
         <w:t>0.4710.</w:t>
       </w:r>
-      <w:bookmarkStart w:id="0" w:name="_GoBack"/>
-      <w:bookmarkEnd w:id="0"/>
     </w:p>
     <w:p>
       <w:pPr>
@@ -5390,13 +5263,8 @@
               <w:cnfStyle w:val="000000100000" w:firstRow="0" w:lastRow="0" w:firstColumn="0" w:lastColumn="0" w:oddVBand="0" w:evenVBand="0" w:oddHBand="1" w:evenHBand="0" w:firstRowFirstColumn="0" w:firstRowLastColumn="0" w:lastRowFirstColumn="0" w:lastRowLastColumn="0"/>
             </w:pPr>
             <w:r>
-              <w:t xml:space="preserve">Input = 6, activation = </w:t>
-            </w:r>
-            <w:proofErr w:type="spellStart"/>
-            <w:r>
-              <w:t>relu</w:t>
-            </w:r>
-            <w:proofErr w:type="spellEnd"/>
+              <w:t>Input = 6, activation = relu</w:t>
+            </w:r>
           </w:p>
         </w:tc>
       </w:tr>
@@ -5452,11 +5320,9 @@
             <w:r>
               <w:t xml:space="preserve">, activation = </w:t>
             </w:r>
-            <w:proofErr w:type="spellStart"/>
             <w:r>
               <w:t>relu</w:t>
             </w:r>
-            <w:proofErr w:type="spellEnd"/>
             <w:r>
               <w:t>, dropout ratio = 0.1</w:t>
             </w:r>
@@ -5509,11 +5375,9 @@
             <w:r>
               <w:t xml:space="preserve">, activation = </w:t>
             </w:r>
-            <w:proofErr w:type="spellStart"/>
             <w:r>
               <w:t>relu</w:t>
             </w:r>
-            <w:proofErr w:type="spellEnd"/>
             <w:r>
               <w:t>, dropout ratio = 0.1</w:t>
             </w:r>
@@ -5558,13 +5422,8 @@
               <w:cnfStyle w:val="000000000000" w:firstRow="0" w:lastRow="0" w:firstColumn="0" w:lastColumn="0" w:oddVBand="0" w:evenVBand="0" w:oddHBand="0" w:evenHBand="0" w:firstRowFirstColumn="0" w:firstRowLastColumn="0" w:lastRowFirstColumn="0" w:lastRowLastColumn="0"/>
             </w:pPr>
             <w:r>
-              <w:t xml:space="preserve">Input = 30, output = 30, activation = </w:t>
-            </w:r>
-            <w:proofErr w:type="spellStart"/>
-            <w:r>
-              <w:t>relu</w:t>
-            </w:r>
-            <w:proofErr w:type="spellEnd"/>
+              <w:t>Input = 30, output = 30, activation = relu</w:t>
+            </w:r>
           </w:p>
         </w:tc>
       </w:tr>
@@ -5781,13 +5640,8 @@
               <w:cnfStyle w:val="000000100000" w:firstRow="0" w:lastRow="0" w:firstColumn="0" w:lastColumn="0" w:oddVBand="0" w:evenVBand="0" w:oddHBand="1" w:evenHBand="0" w:firstRowFirstColumn="0" w:firstRowLastColumn="0" w:lastRowFirstColumn="0" w:lastRowLastColumn="0"/>
             </w:pPr>
             <w:r>
-              <w:t xml:space="preserve">Input = 6, activation = </w:t>
-            </w:r>
-            <w:proofErr w:type="spellStart"/>
-            <w:r>
-              <w:t>relu</w:t>
-            </w:r>
-            <w:proofErr w:type="spellEnd"/>
+              <w:t>Input = 6, activation = relu</w:t>
+            </w:r>
           </w:p>
         </w:tc>
       </w:tr>
@@ -5835,13 +5689,8 @@
               <w:t>6</w:t>
             </w:r>
             <w:r>
-              <w:t xml:space="preserve">, output = 20, activation = </w:t>
-            </w:r>
-            <w:proofErr w:type="spellStart"/>
-            <w:r>
-              <w:t>relu</w:t>
-            </w:r>
-            <w:proofErr w:type="spellEnd"/>
+              <w:t>, output = 20, activation = relu</w:t>
+            </w:r>
           </w:p>
         </w:tc>
       </w:tr>
@@ -5886,13 +5735,8 @@
               <w:cnfStyle w:val="000000100000" w:firstRow="0" w:lastRow="0" w:firstColumn="0" w:lastColumn="0" w:oddVBand="0" w:evenVBand="0" w:oddHBand="1" w:evenHBand="0" w:firstRowFirstColumn="0" w:firstRowLastColumn="0" w:lastRowFirstColumn="0" w:lastRowLastColumn="0"/>
             </w:pPr>
             <w:r>
-              <w:t xml:space="preserve">Input = 20, output = 20, activation = </w:t>
-            </w:r>
-            <w:proofErr w:type="spellStart"/>
-            <w:r>
-              <w:t>relu</w:t>
-            </w:r>
-            <w:proofErr w:type="spellEnd"/>
+              <w:t>Input = 20, output = 20, activation = relu</w:t>
+            </w:r>
           </w:p>
         </w:tc>
       </w:tr>
@@ -5934,13 +5778,8 @@
               <w:cnfStyle w:val="000000000000" w:firstRow="0" w:lastRow="0" w:firstColumn="0" w:lastColumn="0" w:oddVBand="0" w:evenVBand="0" w:oddHBand="0" w:evenHBand="0" w:firstRowFirstColumn="0" w:firstRowLastColumn="0" w:lastRowFirstColumn="0" w:lastRowLastColumn="0"/>
             </w:pPr>
             <w:r>
-              <w:t xml:space="preserve">Input = 20, output = 20, activation = </w:t>
-            </w:r>
-            <w:proofErr w:type="spellStart"/>
-            <w:r>
-              <w:t>relu</w:t>
-            </w:r>
-            <w:proofErr w:type="spellEnd"/>
+              <w:t>Input = 20, output = 20, activation = relu</w:t>
+            </w:r>
           </w:p>
         </w:tc>
       </w:tr>
@@ -5985,13 +5824,8 @@
               <w:cnfStyle w:val="000000100000" w:firstRow="0" w:lastRow="0" w:firstColumn="0" w:lastColumn="0" w:oddVBand="0" w:evenVBand="0" w:oddHBand="1" w:evenHBand="0" w:firstRowFirstColumn="0" w:firstRowLastColumn="0" w:lastRowFirstColumn="0" w:lastRowLastColumn="0"/>
             </w:pPr>
             <w:r>
-              <w:t xml:space="preserve">Input = 20, output = 20, activation = </w:t>
-            </w:r>
-            <w:proofErr w:type="spellStart"/>
-            <w:r>
-              <w:t>relu</w:t>
-            </w:r>
-            <w:proofErr w:type="spellEnd"/>
+              <w:t>Input = 20, output = 20, activation = relu</w:t>
+            </w:r>
           </w:p>
         </w:tc>
       </w:tr>
@@ -6033,13 +5867,8 @@
               <w:cnfStyle w:val="000000000000" w:firstRow="0" w:lastRow="0" w:firstColumn="0" w:lastColumn="0" w:oddVBand="0" w:evenVBand="0" w:oddHBand="0" w:evenHBand="0" w:firstRowFirstColumn="0" w:firstRowLastColumn="0" w:lastRowFirstColumn="0" w:lastRowLastColumn="0"/>
             </w:pPr>
             <w:r>
-              <w:t xml:space="preserve">Input = 20, output = 1, activation = </w:t>
-            </w:r>
-            <w:proofErr w:type="spellStart"/>
-            <w:r>
-              <w:t>relu</w:t>
-            </w:r>
-            <w:proofErr w:type="spellEnd"/>
+              <w:t>Input = 20, output = 1, activation = relu</w:t>
+            </w:r>
           </w:p>
         </w:tc>
       </w:tr>
@@ -6208,13 +6037,8 @@
               <w:cnfStyle w:val="000000100000" w:firstRow="0" w:lastRow="0" w:firstColumn="0" w:lastColumn="0" w:oddVBand="0" w:evenVBand="0" w:oddHBand="1" w:evenHBand="0" w:firstRowFirstColumn="0" w:firstRowLastColumn="0" w:lastRowFirstColumn="0" w:lastRowLastColumn="0"/>
             </w:pPr>
             <w:r>
-              <w:t xml:space="preserve">Input = 6, activation = </w:t>
-            </w:r>
-            <w:proofErr w:type="spellStart"/>
-            <w:r>
-              <w:t>relu</w:t>
-            </w:r>
-            <w:proofErr w:type="spellEnd"/>
+              <w:t>Input = 6, activation = relu</w:t>
+            </w:r>
           </w:p>
         </w:tc>
       </w:tr>
@@ -6256,13 +6080,8 @@
               <w:cnfStyle w:val="000000000000" w:firstRow="0" w:lastRow="0" w:firstColumn="0" w:lastColumn="0" w:oddVBand="0" w:evenVBand="0" w:oddHBand="0" w:evenHBand="0" w:firstRowFirstColumn="0" w:firstRowLastColumn="0" w:lastRowFirstColumn="0" w:lastRowLastColumn="0"/>
             </w:pPr>
             <w:r>
-              <w:t xml:space="preserve">Input = 6, output = 10, activation = </w:t>
-            </w:r>
-            <w:proofErr w:type="spellStart"/>
-            <w:r>
-              <w:t>relu</w:t>
-            </w:r>
-            <w:proofErr w:type="spellEnd"/>
+              <w:t>Input = 6, output = 10, activation = relu</w:t>
+            </w:r>
           </w:p>
         </w:tc>
       </w:tr>
@@ -6307,13 +6126,8 @@
               <w:cnfStyle w:val="000000100000" w:firstRow="0" w:lastRow="0" w:firstColumn="0" w:lastColumn="0" w:oddVBand="0" w:evenVBand="0" w:oddHBand="1" w:evenHBand="0" w:firstRowFirstColumn="0" w:firstRowLastColumn="0" w:lastRowFirstColumn="0" w:lastRowLastColumn="0"/>
             </w:pPr>
             <w:r>
-              <w:t xml:space="preserve">Input = 10, output = 50, activation = </w:t>
-            </w:r>
-            <w:proofErr w:type="spellStart"/>
-            <w:r>
-              <w:t>relu</w:t>
-            </w:r>
-            <w:proofErr w:type="spellEnd"/>
+              <w:t>Input = 10, output = 50, activation = relu</w:t>
+            </w:r>
           </w:p>
         </w:tc>
       </w:tr>
@@ -6355,13 +6169,8 @@
               <w:cnfStyle w:val="000000000000" w:firstRow="0" w:lastRow="0" w:firstColumn="0" w:lastColumn="0" w:oddVBand="0" w:evenVBand="0" w:oddHBand="0" w:evenHBand="0" w:firstRowFirstColumn="0" w:firstRowLastColumn="0" w:lastRowFirstColumn="0" w:lastRowLastColumn="0"/>
             </w:pPr>
             <w:r>
-              <w:t xml:space="preserve">Input = 50, output = 500, activation = </w:t>
-            </w:r>
-            <w:proofErr w:type="spellStart"/>
-            <w:r>
-              <w:t>relu</w:t>
-            </w:r>
-            <w:proofErr w:type="spellEnd"/>
+              <w:t>Input = 50, output = 500, activation = relu</w:t>
+            </w:r>
           </w:p>
         </w:tc>
       </w:tr>
@@ -6412,13 +6221,8 @@
               <w:t>0</w:t>
             </w:r>
             <w:r>
-              <w:t xml:space="preserve">0, output = 1000, activation = </w:t>
-            </w:r>
-            <w:proofErr w:type="spellStart"/>
-            <w:r>
-              <w:t>relu</w:t>
-            </w:r>
-            <w:proofErr w:type="spellEnd"/>
+              <w:t>0, output = 1000, activation = relu</w:t>
+            </w:r>
           </w:p>
         </w:tc>
       </w:tr>
@@ -6460,13 +6264,8 @@
               <w:cnfStyle w:val="000000000000" w:firstRow="0" w:lastRow="0" w:firstColumn="0" w:lastColumn="0" w:oddVBand="0" w:evenVBand="0" w:oddHBand="0" w:evenHBand="0" w:firstRowFirstColumn="0" w:firstRowLastColumn="0" w:lastRowFirstColumn="0" w:lastRowLastColumn="0"/>
             </w:pPr>
             <w:r>
-              <w:t xml:space="preserve">Input = 1000, output = 1, activation = </w:t>
-            </w:r>
-            <w:proofErr w:type="spellStart"/>
-            <w:r>
-              <w:t>relu</w:t>
-            </w:r>
-            <w:proofErr w:type="spellEnd"/>
+              <w:t>Input = 1000, output = 1, activation = relu</w:t>
+            </w:r>
           </w:p>
         </w:tc>
       </w:tr>
@@ -6632,13 +6431,8 @@
               <w:cnfStyle w:val="000000100000" w:firstRow="0" w:lastRow="0" w:firstColumn="0" w:lastColumn="0" w:oddVBand="0" w:evenVBand="0" w:oddHBand="1" w:evenHBand="0" w:firstRowFirstColumn="0" w:firstRowLastColumn="0" w:lastRowFirstColumn="0" w:lastRowLastColumn="0"/>
             </w:pPr>
             <w:r>
-              <w:t xml:space="preserve">Input = 6, activation = </w:t>
-            </w:r>
-            <w:proofErr w:type="spellStart"/>
-            <w:r>
-              <w:t>relu</w:t>
-            </w:r>
-            <w:proofErr w:type="spellEnd"/>
+              <w:t>Input = 6, activation = relu</w:t>
+            </w:r>
           </w:p>
         </w:tc>
       </w:tr>
@@ -6680,13 +6474,8 @@
               <w:cnfStyle w:val="000000000000" w:firstRow="0" w:lastRow="0" w:firstColumn="0" w:lastColumn="0" w:oddVBand="0" w:evenVBand="0" w:oddHBand="0" w:evenHBand="0" w:firstRowFirstColumn="0" w:firstRowLastColumn="0" w:lastRowFirstColumn="0" w:lastRowLastColumn="0"/>
             </w:pPr>
             <w:r>
-              <w:t xml:space="preserve">Input = 6, output = 1000, activation = </w:t>
-            </w:r>
-            <w:proofErr w:type="spellStart"/>
-            <w:r>
-              <w:t>relu</w:t>
-            </w:r>
-            <w:proofErr w:type="spellEnd"/>
+              <w:t>Input = 6, output = 1000, activation = relu</w:t>
+            </w:r>
           </w:p>
         </w:tc>
       </w:tr>
@@ -6731,13 +6520,8 @@
               <w:cnfStyle w:val="000000100000" w:firstRow="0" w:lastRow="0" w:firstColumn="0" w:lastColumn="0" w:oddVBand="0" w:evenVBand="0" w:oddHBand="1" w:evenHBand="0" w:firstRowFirstColumn="0" w:firstRowLastColumn="0" w:lastRowFirstColumn="0" w:lastRowLastColumn="0"/>
             </w:pPr>
             <w:r>
-              <w:t xml:space="preserve">Input = 1000, output = 500, activation = </w:t>
-            </w:r>
-            <w:proofErr w:type="spellStart"/>
-            <w:r>
-              <w:t>relu</w:t>
-            </w:r>
-            <w:proofErr w:type="spellEnd"/>
+              <w:t>Input = 1000, output = 500, activation = relu</w:t>
+            </w:r>
           </w:p>
         </w:tc>
       </w:tr>
@@ -6779,13 +6563,8 @@
               <w:cnfStyle w:val="000000000000" w:firstRow="0" w:lastRow="0" w:firstColumn="0" w:lastColumn="0" w:oddVBand="0" w:evenVBand="0" w:oddHBand="0" w:evenHBand="0" w:firstRowFirstColumn="0" w:firstRowLastColumn="0" w:lastRowFirstColumn="0" w:lastRowLastColumn="0"/>
             </w:pPr>
             <w:r>
-              <w:t xml:space="preserve">Input = 500, output = 50, activation = </w:t>
-            </w:r>
-            <w:proofErr w:type="spellStart"/>
-            <w:r>
-              <w:t>relu</w:t>
-            </w:r>
-            <w:proofErr w:type="spellEnd"/>
+              <w:t>Input = 500, output = 50, activation = relu</w:t>
+            </w:r>
           </w:p>
         </w:tc>
       </w:tr>
@@ -6830,13 +6609,8 @@
               <w:cnfStyle w:val="000000100000" w:firstRow="0" w:lastRow="0" w:firstColumn="0" w:lastColumn="0" w:oddVBand="0" w:evenVBand="0" w:oddHBand="1" w:evenHBand="0" w:firstRowFirstColumn="0" w:firstRowLastColumn="0" w:lastRowFirstColumn="0" w:lastRowLastColumn="0"/>
             </w:pPr>
             <w:r>
-              <w:t xml:space="preserve">Input = 50, output = 10, activation = </w:t>
-            </w:r>
-            <w:proofErr w:type="spellStart"/>
-            <w:r>
-              <w:t>relu</w:t>
-            </w:r>
-            <w:proofErr w:type="spellEnd"/>
+              <w:t>Input = 50, output = 10, activation = relu</w:t>
+            </w:r>
           </w:p>
         </w:tc>
       </w:tr>
@@ -6878,13 +6652,8 @@
               <w:cnfStyle w:val="000000000000" w:firstRow="0" w:lastRow="0" w:firstColumn="0" w:lastColumn="0" w:oddVBand="0" w:evenVBand="0" w:oddHBand="0" w:evenHBand="0" w:firstRowFirstColumn="0" w:firstRowLastColumn="0" w:lastRowFirstColumn="0" w:lastRowLastColumn="0"/>
             </w:pPr>
             <w:r>
-              <w:t xml:space="preserve">Input = 10, output = 1, activation = </w:t>
-            </w:r>
-            <w:proofErr w:type="spellStart"/>
-            <w:r>
-              <w:t>relu</w:t>
-            </w:r>
-            <w:proofErr w:type="spellEnd"/>
+              <w:t>Input = 10, output = 1, activation = relu</w:t>
+            </w:r>
           </w:p>
         </w:tc>
       </w:tr>
@@ -7230,23 +6999,8 @@
       </w:r>
     </w:p>
     <w:p>
-      <w:proofErr w:type="spellStart"/>
-      <w:r>
-        <w:t>Kingma</w:t>
-      </w:r>
-      <w:proofErr w:type="spellEnd"/>
-      <w:r>
-        <w:t xml:space="preserve">, D. and Ba, J., 2014. Adam: A method for stochastic optimization. </w:t>
-      </w:r>
-      <w:proofErr w:type="spellStart"/>
-      <w:proofErr w:type="gramStart"/>
-      <w:r>
-        <w:t>arXiv</w:t>
-      </w:r>
-      <w:proofErr w:type="spellEnd"/>
-      <w:proofErr w:type="gramEnd"/>
-      <w:r>
-        <w:t xml:space="preserve"> preprint arXiv:1412.6980.</w:t>
+      <w:r>
+        <w:t>Kingma, D. and Ba, J., 2014. Adam: A method for stochastic optimization. arXiv preprint arXiv:1412.6980.</w:t>
       </w:r>
     </w:p>
     <w:sectPr>
@@ -7260,8 +7014,8 @@
 </file>
 
 <file path=word/numbering.xml><?xml version="1.0" encoding="utf-8"?>
-<w:numbering xmlns:wpc="http://schemas.microsoft.com/office/word/2010/wordprocessingCanvas" xmlns:mc="http://schemas.openxmlformats.org/markup-compatibility/2006" xmlns:o="urn:schemas-microsoft-com:office:office" xmlns:r="http://schemas.openxmlformats.org/officeDocument/2006/relationships" xmlns:m="http://schemas.openxmlformats.org/officeDocument/2006/math" xmlns:v="urn:schemas-microsoft-com:vml" xmlns:wp14="http://schemas.microsoft.com/office/word/2010/wordprocessingDrawing" xmlns:wp="http://schemas.openxmlformats.org/drawingml/2006/wordprocessingDrawing" xmlns:w10="urn:schemas-microsoft-com:office:word" xmlns:w="http://schemas.openxmlformats.org/wordprocessingml/2006/main" xmlns:w14="http://schemas.microsoft.com/office/word/2010/wordml" xmlns:w15="http://schemas.microsoft.com/office/word/2012/wordml" xmlns:wpg="http://schemas.microsoft.com/office/word/2010/wordprocessingGroup" xmlns:wpi="http://schemas.microsoft.com/office/word/2010/wordprocessingInk" xmlns:wne="http://schemas.microsoft.com/office/word/2006/wordml" xmlns:wps="http://schemas.microsoft.com/office/word/2010/wordprocessingShape" mc:Ignorable="w14 w15 wp14">
-  <w:abstractNum w:abstractNumId="0" w15:restartNumberingAfterBreak="0">
+<w:numbering xmlns:wpc="http://schemas.microsoft.com/office/word/2010/wordprocessingCanvas" xmlns:mo="http://schemas.microsoft.com/office/mac/office/2008/main" xmlns:mc="http://schemas.openxmlformats.org/markup-compatibility/2006" xmlns:mv="urn:schemas-microsoft-com:mac:vml" xmlns:o="urn:schemas-microsoft-com:office:office" xmlns:r="http://schemas.openxmlformats.org/officeDocument/2006/relationships" xmlns:m="http://schemas.openxmlformats.org/officeDocument/2006/math" xmlns:v="urn:schemas-microsoft-com:vml" xmlns:wp14="http://schemas.microsoft.com/office/word/2010/wordprocessingDrawing" xmlns:wp="http://schemas.openxmlformats.org/drawingml/2006/wordprocessingDrawing" xmlns:w10="urn:schemas-microsoft-com:office:word" xmlns:w="http://schemas.openxmlformats.org/wordprocessingml/2006/main" xmlns:w14="http://schemas.microsoft.com/office/word/2010/wordml" xmlns:w15="http://schemas.microsoft.com/office/word/2012/wordml" xmlns:wpg="http://schemas.microsoft.com/office/word/2010/wordprocessingGroup" xmlns:wpi="http://schemas.microsoft.com/office/word/2010/wordprocessingInk" xmlns:wne="http://schemas.microsoft.com/office/word/2006/wordml" xmlns:wps="http://schemas.microsoft.com/office/word/2010/wordprocessingShape" mc:Ignorable="w14 w15 wp14">
+  <w:abstractNum w:abstractNumId="0">
     <w:nsid w:val="1482775B"/>
     <w:multiLevelType w:val="multilevel"/>
     <w:tmpl w:val="1C08E3B6"/>
@@ -7406,7 +7160,7 @@
       </w:pPr>
     </w:pPrDefault>
   </w:docDefaults>
-  <w:latentStyles w:defLockedState="0" w:defUIPriority="99" w:defSemiHidden="0" w:defUnhideWhenUsed="0" w:defQFormat="0" w:count="371">
+  <w:latentStyles w:defLockedState="0" w:defUIPriority="99" w:defSemiHidden="0" w:defUnhideWhenUsed="0" w:defQFormat="0" w:count="382">
     <w:lsdException w:name="Normal" w:uiPriority="0" w:qFormat="1"/>
     <w:lsdException w:name="heading 1" w:uiPriority="9" w:qFormat="1"/>
     <w:lsdException w:name="heading 2" w:semiHidden="1" w:uiPriority="9" w:unhideWhenUsed="1" w:qFormat="1"/>
@@ -7512,7 +7266,6 @@
     <w:lsdException w:name="HTML Sample" w:semiHidden="1" w:unhideWhenUsed="1"/>
     <w:lsdException w:name="HTML Typewriter" w:semiHidden="1" w:unhideWhenUsed="1"/>
     <w:lsdException w:name="HTML Variable" w:semiHidden="1" w:unhideWhenUsed="1"/>
-    <w:lsdException w:name="Normal Table" w:semiHidden="1" w:unhideWhenUsed="1"/>
     <w:lsdException w:name="annotation subject" w:semiHidden="1" w:unhideWhenUsed="1"/>
     <w:lsdException w:name="No List" w:semiHidden="1" w:unhideWhenUsed="1"/>
     <w:lsdException w:name="Outline List 1" w:semiHidden="1" w:unhideWhenUsed="1"/>
@@ -7558,11 +7311,9 @@
     <w:lsdException w:name="Table Subtle 1" w:semiHidden="1" w:unhideWhenUsed="1"/>
     <w:lsdException w:name="Table Subtle 2" w:semiHidden="1" w:unhideWhenUsed="1"/>
     <w:lsdException w:name="Table Web 1" w:semiHidden="1" w:unhideWhenUsed="1"/>
-    <w:lsdException w:name="Table Web 2" w:semiHidden="1" w:unhideWhenUsed="1"/>
     <w:lsdException w:name="Table Web 3" w:semiHidden="1" w:unhideWhenUsed="1"/>
     <w:lsdException w:name="Balloon Text" w:semiHidden="1" w:unhideWhenUsed="1"/>
     <w:lsdException w:name="Table Grid" w:uiPriority="39"/>
-    <w:lsdException w:name="Table Theme" w:semiHidden="1" w:unhideWhenUsed="1"/>
     <w:lsdException w:name="Placeholder Text" w:semiHidden="1"/>
     <w:lsdException w:name="No Spacing" w:uiPriority="1" w:qFormat="1"/>
     <w:lsdException w:name="Light Shading" w:uiPriority="60"/>
@@ -7778,6 +7529,8 @@
     <w:lsdException w:name="List Table 5 Dark Accent 6" w:uiPriority="50"/>
     <w:lsdException w:name="List Table 6 Colorful Accent 6" w:uiPriority="51"/>
     <w:lsdException w:name="List Table 7 Colorful Accent 6" w:uiPriority="52"/>
+    <w:lsdException w:name="Mention" w:semiHidden="1" w:unhideWhenUsed="1"/>
+    <w:lsdException w:name="Smart Hyperlink" w:semiHidden="1" w:unhideWhenUsed="1"/>
   </w:latentStyles>
   <w:style w:type="paragraph" w:default="1" w:styleId="Normal">
     <w:name w:val="Normal"/>
@@ -8455,6 +8208,7 @@
       <w:spacing w:after="0" w:line="240" w:lineRule="auto"/>
     </w:pPr>
     <w:tblPr>
+      <w:tblInd w:w="0" w:type="dxa"/>
       <w:tblBorders>
         <w:top w:val="single" w:sz="4" w:space="0" w:color="auto"/>
         <w:left w:val="single" w:sz="4" w:space="0" w:color="auto"/>
@@ -8463,6 +8217,12 @@
         <w:insideH w:val="single" w:sz="4" w:space="0" w:color="auto"/>
         <w:insideV w:val="single" w:sz="4" w:space="0" w:color="auto"/>
       </w:tblBorders>
+      <w:tblCellMar>
+        <w:top w:w="0" w:type="dxa"/>
+        <w:left w:w="108" w:type="dxa"/>
+        <w:bottom w:w="0" w:type="dxa"/>
+        <w:right w:w="108" w:type="dxa"/>
+      </w:tblCellMar>
     </w:tblPr>
   </w:style>
   <w:style w:type="table" w:styleId="ListTable3-Accent3">
@@ -8476,12 +8236,19 @@
     <w:tblPr>
       <w:tblStyleRowBandSize w:val="1"/>
       <w:tblStyleColBandSize w:val="1"/>
+      <w:tblInd w:w="0" w:type="dxa"/>
       <w:tblBorders>
         <w:top w:val="single" w:sz="4" w:space="0" w:color="A5A5A5" w:themeColor="accent3"/>
         <w:left w:val="single" w:sz="4" w:space="0" w:color="A5A5A5" w:themeColor="accent3"/>
         <w:bottom w:val="single" w:sz="4" w:space="0" w:color="A5A5A5" w:themeColor="accent3"/>
         <w:right w:val="single" w:sz="4" w:space="0" w:color="A5A5A5" w:themeColor="accent3"/>
       </w:tblBorders>
+      <w:tblCellMar>
+        <w:top w:w="0" w:type="dxa"/>
+        <w:left w:w="108" w:type="dxa"/>
+        <w:bottom w:w="0" w:type="dxa"/>
+        <w:right w:w="108" w:type="dxa"/>
+      </w:tblCellMar>
     </w:tblPr>
     <w:tblStylePr w:type="firstRow">
       <w:rPr>
@@ -8600,6 +8367,7 @@
     <w:tblPr>
       <w:tblStyleRowBandSize w:val="1"/>
       <w:tblStyleColBandSize w:val="1"/>
+      <w:tblInd w:w="0" w:type="dxa"/>
       <w:tblBorders>
         <w:top w:val="single" w:sz="4" w:space="0" w:color="FFFFFF" w:themeColor="background1"/>
         <w:left w:val="single" w:sz="4" w:space="0" w:color="FFFFFF" w:themeColor="background1"/>
@@ -8608,6 +8376,12 @@
         <w:insideH w:val="single" w:sz="4" w:space="0" w:color="FFFFFF" w:themeColor="background1"/>
         <w:insideV w:val="single" w:sz="4" w:space="0" w:color="FFFFFF" w:themeColor="background1"/>
       </w:tblBorders>
+      <w:tblCellMar>
+        <w:top w:w="0" w:type="dxa"/>
+        <w:left w:w="108" w:type="dxa"/>
+        <w:bottom w:w="0" w:type="dxa"/>
+        <w:right w:w="108" w:type="dxa"/>
+      </w:tblCellMar>
     </w:tblPr>
     <w:tcPr>
       <w:shd w:val="clear" w:color="auto" w:fill="EDEDED" w:themeFill="accent3" w:themeFillTint="33"/>
@@ -8716,6 +8490,7 @@
     <w:tblPr>
       <w:tblStyleRowBandSize w:val="1"/>
       <w:tblStyleColBandSize w:val="1"/>
+      <w:tblInd w:w="0" w:type="dxa"/>
       <w:tblBorders>
         <w:top w:val="single" w:sz="4" w:space="0" w:color="C9C9C9" w:themeColor="accent3" w:themeTint="99"/>
         <w:left w:val="single" w:sz="4" w:space="0" w:color="C9C9C9" w:themeColor="accent3" w:themeTint="99"/>
@@ -8724,6 +8499,12 @@
         <w:insideH w:val="single" w:sz="4" w:space="0" w:color="C9C9C9" w:themeColor="accent3" w:themeTint="99"/>
         <w:insideV w:val="single" w:sz="4" w:space="0" w:color="C9C9C9" w:themeColor="accent3" w:themeTint="99"/>
       </w:tblBorders>
+      <w:tblCellMar>
+        <w:top w:w="0" w:type="dxa"/>
+        <w:left w:w="108" w:type="dxa"/>
+        <w:bottom w:w="0" w:type="dxa"/>
+        <w:right w:w="108" w:type="dxa"/>
+      </w:tblCellMar>
     </w:tblPr>
     <w:tblStylePr w:type="firstRow">
       <w:rPr>

</xml_diff>